<commit_message>
word to pdf + final todo list
</commit_message>
<xml_diff>
--- a/report/ProjectReport-Hebrew.docx
+++ b/report/ProjectReport-Hebrew.docx
@@ -169,27 +169,6 @@
     </w:p>
     <w:p>
       <w:pPr>
-        <w:rPr>
-          <w:rtl/>
-        </w:rPr>
-      </w:pPr>
-    </w:p>
-    <w:p>
-      <w:pPr>
-        <w:rPr>
-          <w:rtl/>
-        </w:rPr>
-      </w:pPr>
-    </w:p>
-    <w:p>
-      <w:pPr>
-        <w:rPr>
-          <w:rtl/>
-        </w:rPr>
-      </w:pPr>
-    </w:p>
-    <w:p>
-      <w:pPr>
         <w:tabs>
           <w:tab w:val="left" w:pos="3015"/>
           <w:tab w:val="left" w:pos="3462"/>
@@ -200,6 +179,7 @@
         <w:spacing w:after="0"/>
         <w:jc w:val="center"/>
         <w:rPr>
+          <w:rFonts w:hint="cs"/>
           <w:sz w:val="96"/>
           <w:szCs w:val="96"/>
           <w:rtl/>
@@ -212,6 +192,252 @@
           <w:szCs w:val="96"/>
           <w:rtl/>
         </w:rPr>
+        <w:lastRenderedPageBreak/>
+        <w:t>תוכן עניינים</w:t>
+      </w:r>
+    </w:p>
+    <w:p>
+      <w:pPr>
+        <w:tabs>
+          <w:tab w:val="left" w:pos="3015"/>
+          <w:tab w:val="left" w:pos="3462"/>
+          <w:tab w:val="center" w:pos="4153"/>
+          <w:tab w:val="left" w:pos="6190"/>
+          <w:tab w:val="left" w:pos="6582"/>
+        </w:tabs>
+        <w:spacing w:after="0"/>
+        <w:rPr>
+          <w:rFonts w:hint="cs"/>
+          <w:sz w:val="28"/>
+          <w:szCs w:val="28"/>
+          <w:rtl/>
+        </w:rPr>
+      </w:pPr>
+      <w:r>
+        <w:rPr>
+          <w:rFonts w:hint="cs"/>
+          <w:sz w:val="28"/>
+          <w:szCs w:val="28"/>
+          <w:rtl/>
+        </w:rPr>
+        <w:t>קצת רקע.......................................................................................3-4</w:t>
+      </w:r>
+    </w:p>
+    <w:p>
+      <w:pPr>
+        <w:tabs>
+          <w:tab w:val="left" w:pos="3015"/>
+          <w:tab w:val="left" w:pos="3462"/>
+          <w:tab w:val="center" w:pos="4153"/>
+          <w:tab w:val="left" w:pos="6190"/>
+          <w:tab w:val="left" w:pos="6582"/>
+        </w:tabs>
+        <w:spacing w:after="0"/>
+        <w:rPr>
+          <w:rFonts w:hint="cs"/>
+          <w:sz w:val="28"/>
+          <w:szCs w:val="28"/>
+          <w:rtl/>
+        </w:rPr>
+      </w:pPr>
+      <w:r>
+        <w:rPr>
+          <w:rFonts w:hint="cs"/>
+          <w:sz w:val="28"/>
+          <w:szCs w:val="28"/>
+          <w:rtl/>
+        </w:rPr>
+        <w:t xml:space="preserve">תיאור המידע </w:t>
+      </w:r>
+      <w:r>
+        <w:rPr>
+          <w:sz w:val="28"/>
+          <w:szCs w:val="28"/>
+          <w:rtl/>
+        </w:rPr>
+        <w:t>–</w:t>
+      </w:r>
+      <w:r>
+        <w:rPr>
+          <w:rFonts w:hint="cs"/>
+          <w:sz w:val="28"/>
+          <w:szCs w:val="28"/>
+          <w:rtl/>
+        </w:rPr>
+        <w:t xml:space="preserve"> </w:t>
+      </w:r>
+      <w:r>
+        <w:rPr>
+          <w:sz w:val="28"/>
+          <w:szCs w:val="28"/>
+        </w:rPr>
+        <w:t>WHAT</w:t>
+      </w:r>
+      <w:r>
+        <w:rPr>
+          <w:rFonts w:hint="cs"/>
+          <w:sz w:val="28"/>
+          <w:szCs w:val="28"/>
+          <w:rtl/>
+        </w:rPr>
+        <w:t>....................................................................5-6</w:t>
+      </w:r>
+    </w:p>
+    <w:p>
+      <w:pPr>
+        <w:tabs>
+          <w:tab w:val="left" w:pos="3015"/>
+          <w:tab w:val="left" w:pos="3462"/>
+          <w:tab w:val="center" w:pos="4153"/>
+          <w:tab w:val="left" w:pos="6190"/>
+          <w:tab w:val="left" w:pos="6582"/>
+        </w:tabs>
+        <w:spacing w:after="0"/>
+        <w:rPr>
+          <w:rFonts w:hint="cs"/>
+          <w:sz w:val="28"/>
+          <w:szCs w:val="28"/>
+          <w:rtl/>
+        </w:rPr>
+      </w:pPr>
+      <w:r>
+        <w:rPr>
+          <w:sz w:val="28"/>
+          <w:szCs w:val="28"/>
+        </w:rPr>
+        <w:t>WHY – USER TASK</w:t>
+      </w:r>
+      <w:r>
+        <w:rPr>
+          <w:rFonts w:hint="cs"/>
+          <w:sz w:val="28"/>
+          <w:szCs w:val="28"/>
+          <w:rtl/>
+        </w:rPr>
+        <w:t>............................................................................7</w:t>
+      </w:r>
+    </w:p>
+    <w:p>
+      <w:pPr>
+        <w:tabs>
+          <w:tab w:val="left" w:pos="3015"/>
+          <w:tab w:val="left" w:pos="3462"/>
+          <w:tab w:val="center" w:pos="4153"/>
+          <w:tab w:val="left" w:pos="6190"/>
+          <w:tab w:val="left" w:pos="6582"/>
+        </w:tabs>
+        <w:spacing w:after="0"/>
+        <w:rPr>
+          <w:rFonts w:hint="cs"/>
+          <w:sz w:val="28"/>
+          <w:szCs w:val="28"/>
+          <w:rtl/>
+        </w:rPr>
+      </w:pPr>
+      <w:r>
+        <w:rPr>
+          <w:sz w:val="28"/>
+          <w:szCs w:val="28"/>
+        </w:rPr>
+        <w:t>HOW</w:t>
+      </w:r>
+      <w:r>
+        <w:rPr>
+          <w:rFonts w:hint="cs"/>
+          <w:sz w:val="28"/>
+          <w:szCs w:val="28"/>
+          <w:rtl/>
+        </w:rPr>
+        <w:t>..........................................................................................8-12</w:t>
+      </w:r>
+    </w:p>
+    <w:p>
+      <w:pPr>
+        <w:tabs>
+          <w:tab w:val="left" w:pos="3015"/>
+          <w:tab w:val="left" w:pos="3462"/>
+          <w:tab w:val="center" w:pos="4153"/>
+          <w:tab w:val="left" w:pos="6190"/>
+          <w:tab w:val="left" w:pos="6582"/>
+        </w:tabs>
+        <w:spacing w:after="0"/>
+        <w:rPr>
+          <w:sz w:val="28"/>
+          <w:szCs w:val="28"/>
+          <w:rtl/>
+        </w:rPr>
+      </w:pPr>
+      <w:r>
+        <w:rPr>
+          <w:sz w:val="28"/>
+          <w:szCs w:val="28"/>
+        </w:rPr>
+        <w:t>VALUE</w:t>
+      </w:r>
+      <w:r>
+        <w:rPr>
+          <w:rFonts w:hint="cs"/>
+          <w:sz w:val="28"/>
+          <w:szCs w:val="28"/>
+          <w:rtl/>
+        </w:rPr>
+        <w:t>....................................................................................</w:t>
+      </w:r>
+      <w:bookmarkStart w:id="0" w:name="_GoBack"/>
+      <w:bookmarkEnd w:id="0"/>
+      <w:r>
+        <w:rPr>
+          <w:rFonts w:hint="cs"/>
+          <w:sz w:val="28"/>
+          <w:szCs w:val="28"/>
+          <w:rtl/>
+        </w:rPr>
+        <w:t>.......13</w:t>
+      </w:r>
+    </w:p>
+    <w:p>
+      <w:pPr>
+        <w:bidi w:val="0"/>
+        <w:jc w:val="center"/>
+        <w:rPr>
+          <w:sz w:val="28"/>
+          <w:szCs w:val="28"/>
+        </w:rPr>
+      </w:pPr>
+      <w:r>
+        <w:rPr>
+          <w:sz w:val="96"/>
+          <w:szCs w:val="96"/>
+          <w:rtl/>
+        </w:rPr>
+        <w:br w:type="page"/>
+      </w:r>
+    </w:p>
+    <w:p>
+      <w:pPr>
+        <w:tabs>
+          <w:tab w:val="left" w:pos="3015"/>
+          <w:tab w:val="left" w:pos="3462"/>
+          <w:tab w:val="center" w:pos="4153"/>
+          <w:tab w:val="left" w:pos="6190"/>
+          <w:tab w:val="left" w:pos="6582"/>
+        </w:tabs>
+        <w:spacing w:after="0"/>
+        <w:jc w:val="center"/>
+        <w:rPr>
+          <w:sz w:val="96"/>
+          <w:szCs w:val="96"/>
+          <w:rtl/>
+        </w:rPr>
+      </w:pPr>
+      <w:r>
+        <w:rPr>
+          <w:rFonts w:hint="cs"/>
+          <w:sz w:val="96"/>
+          <w:szCs w:val="96"/>
+          <w:rtl/>
+        </w:rPr>
+        <w:lastRenderedPageBreak/>
         <w:t>קצת רקע</w:t>
       </w:r>
     </w:p>
@@ -219,7 +445,6 @@
       <w:pPr>
         <w:spacing w:after="0"/>
         <w:rPr>
-          <w:rFonts w:hint="cs"/>
           <w:sz w:val="28"/>
           <w:szCs w:val="28"/>
           <w:rtl/>
@@ -256,7 +481,6 @@
     <w:p>
       <w:pPr>
         <w:rPr>
-          <w:rFonts w:hint="cs"/>
           <w:sz w:val="28"/>
           <w:szCs w:val="28"/>
           <w:rtl/>
@@ -271,105 +495,18 @@
         </w:rPr>
         <w:t xml:space="preserve">על פי </w:t>
       </w:r>
-      <w:r>
-        <w:rPr>
-          <w:sz w:val="28"/>
-          <w:szCs w:val="28"/>
-          <w:rtl/>
-        </w:rPr>
-        <w:fldChar w:fldCharType="begin"/>
-      </w:r>
-      <w:r>
-        <w:rPr>
-          <w:sz w:val="28"/>
-          <w:szCs w:val="28"/>
-          <w:rtl/>
-        </w:rPr>
-        <w:instrText xml:space="preserve"> </w:instrText>
-      </w:r>
-      <w:r>
-        <w:rPr>
-          <w:sz w:val="28"/>
-          <w:szCs w:val="28"/>
-        </w:rPr>
-        <w:instrText>HYPERLINK</w:instrText>
-      </w:r>
-      <w:r>
-        <w:rPr>
-          <w:sz w:val="28"/>
-          <w:szCs w:val="28"/>
-          <w:rtl/>
-        </w:rPr>
-        <w:instrText xml:space="preserve"> "</w:instrText>
-      </w:r>
-      <w:r>
-        <w:rPr>
-          <w:sz w:val="28"/>
-          <w:szCs w:val="28"/>
-        </w:rPr>
-        <w:instrText>http://www.payscale.com/election-stats</w:instrText>
-      </w:r>
-      <w:r>
-        <w:rPr>
-          <w:sz w:val="28"/>
-          <w:szCs w:val="28"/>
-          <w:rtl/>
-        </w:rPr>
-        <w:instrText xml:space="preserve">" </w:instrText>
-      </w:r>
-      <w:r>
-        <w:rPr>
-          <w:sz w:val="28"/>
-          <w:szCs w:val="28"/>
-          <w:rtl/>
-        </w:rPr>
-      </w:r>
-      <w:r>
-        <w:rPr>
-          <w:sz w:val="28"/>
-          <w:szCs w:val="28"/>
-          <w:rtl/>
-        </w:rPr>
-        <w:fldChar w:fldCharType="separate"/>
-      </w:r>
-      <w:r>
-        <w:rPr>
-          <w:rStyle w:val="Hyperlink"/>
-          <w:rFonts w:hint="cs"/>
-          <w:sz w:val="28"/>
-          <w:szCs w:val="28"/>
-          <w:rtl/>
-        </w:rPr>
-        <w:t>מח</w:t>
-      </w:r>
-      <w:r>
-        <w:rPr>
-          <w:rStyle w:val="Hyperlink"/>
-          <w:rFonts w:hint="cs"/>
-          <w:sz w:val="28"/>
-          <w:szCs w:val="28"/>
-          <w:rtl/>
-        </w:rPr>
-        <w:t>ק</w:t>
-      </w:r>
-      <w:r>
-        <w:rPr>
-          <w:rStyle w:val="Hyperlink"/>
-          <w:rFonts w:hint="cs"/>
-          <w:sz w:val="28"/>
-          <w:szCs w:val="28"/>
-          <w:rtl/>
-        </w:rPr>
-        <w:t>ר</w:t>
-      </w:r>
-      <w:r>
-        <w:rPr>
-          <w:sz w:val="28"/>
-          <w:szCs w:val="28"/>
-          <w:rtl/>
-        </w:rPr>
-        <w:fldChar w:fldCharType="end"/>
-      </w:r>
+      <w:hyperlink r:id="rId9" w:history="1">
+        <w:r>
+          <w:rPr>
+            <w:rStyle w:val="Hyperlink"/>
+            <w:rFonts w:hint="cs"/>
+            <w:sz w:val="28"/>
+            <w:szCs w:val="28"/>
+            <w:rtl/>
+          </w:rPr>
+          <w:t>מחקר</w:t>
+        </w:r>
+      </w:hyperlink>
       <w:r>
         <w:rPr>
           <w:rFonts w:hint="cs"/>
@@ -379,22 +516,13 @@
         </w:rPr>
         <w:t xml:space="preserve"> שבוצע על ידי חברת </w:t>
       </w:r>
-      <w:proofErr w:type="spellStart"/>
-      <w:r>
-        <w:rPr>
-          <w:sz w:val="28"/>
-          <w:szCs w:val="28"/>
-        </w:rPr>
-        <w:t>P</w:t>
-      </w:r>
-      <w:r>
-        <w:rPr>
-          <w:sz w:val="28"/>
-          <w:szCs w:val="28"/>
-        </w:rPr>
-        <w:t>ayscale</w:t>
-      </w:r>
-      <w:proofErr w:type="spellEnd"/>
+      <w:r>
+        <w:rPr>
+          <w:sz w:val="28"/>
+          <w:szCs w:val="28"/>
+        </w:rPr>
+        <w:t>Payscale</w:t>
+      </w:r>
       <w:r>
         <w:rPr>
           <w:rFonts w:hint="cs"/>
@@ -408,7 +536,6 @@
     <w:p>
       <w:pPr>
         <w:rPr>
-          <w:rFonts w:hint="cs"/>
           <w:rtl/>
         </w:rPr>
       </w:pPr>
@@ -432,7 +559,7 @@
                     <pic:cNvPicPr/>
                   </pic:nvPicPr>
                   <pic:blipFill>
-                    <a:blip r:embed="rId9"/>
+                    <a:blip r:embed="rId10"/>
                     <a:stretch>
                       <a:fillRect/>
                     </a:stretch>
@@ -456,7 +583,6 @@
     <w:p>
       <w:pPr>
         <w:rPr>
-          <w:rFonts w:hint="cs"/>
           <w:rtl/>
         </w:rPr>
       </w:pPr>
@@ -482,65 +608,54 @@
     <w:p>
       <w:pPr>
         <w:rPr>
-          <w:rFonts w:hint="cs"/>
-          <w:sz w:val="28"/>
-          <w:szCs w:val="28"/>
-          <w:rtl/>
-        </w:rPr>
-      </w:pPr>
-      <w:r>
-        <w:rPr>
-          <w:rFonts w:hint="cs"/>
-          <w:sz w:val="28"/>
-          <w:szCs w:val="28"/>
-          <w:rtl/>
-        </w:rPr>
-        <w:t>ניתן להסב</w:t>
-      </w:r>
-      <w:r>
-        <w:rPr>
-          <w:rFonts w:hint="cs"/>
-          <w:sz w:val="28"/>
-          <w:szCs w:val="28"/>
-          <w:rtl/>
-        </w:rPr>
-        <w:t>יר את הקשר שנמצא במחקר די בקלות.</w:t>
-      </w:r>
-    </w:p>
-    <w:p>
-      <w:pPr>
-        <w:rPr>
-          <w:sz w:val="28"/>
-          <w:szCs w:val="28"/>
-          <w:rtl/>
-        </w:rPr>
-      </w:pPr>
-      <w:r>
-        <w:rPr>
-          <w:rFonts w:hint="cs"/>
-          <w:sz w:val="28"/>
-          <w:szCs w:val="28"/>
-          <w:rtl/>
-        </w:rPr>
-        <w:t>המפלגה הרפובליקנית היא מפלגה שמרנית שדוגלת באג'נדה כלכלית ימנית ש</w:t>
-      </w:r>
-      <w:r>
-        <w:rPr>
-          <w:rFonts w:hint="cs"/>
-          <w:sz w:val="28"/>
-          <w:szCs w:val="28"/>
-          <w:rtl/>
-        </w:rPr>
-        <w:t xml:space="preserve">משמעותה היא </w:t>
-      </w:r>
-      <w:r>
-        <w:rPr>
-          <w:rFonts w:hint="cs"/>
-          <w:sz w:val="28"/>
-          <w:szCs w:val="28"/>
-          <w:rtl/>
-        </w:rPr>
-        <w:t xml:space="preserve">שוק פתוח, פחות מיסים ופחות רגולציה ולכן הגיוני שבעלי </w:t>
+          <w:sz w:val="28"/>
+          <w:szCs w:val="28"/>
+          <w:rtl/>
+        </w:rPr>
+      </w:pPr>
+      <w:r>
+        <w:rPr>
+          <w:rFonts w:hint="cs"/>
+          <w:sz w:val="28"/>
+          <w:szCs w:val="28"/>
+          <w:rtl/>
+        </w:rPr>
+        <w:t>ניתן להסביר את הקשר שנמצא במחקר די בקלות.</w:t>
+      </w:r>
+    </w:p>
+    <w:p>
+      <w:pPr>
+        <w:rPr>
+          <w:sz w:val="28"/>
+          <w:szCs w:val="28"/>
+          <w:rtl/>
+        </w:rPr>
+      </w:pPr>
+      <w:r>
+        <w:rPr>
+          <w:rFonts w:hint="cs"/>
+          <w:sz w:val="28"/>
+          <w:szCs w:val="28"/>
+          <w:rtl/>
+        </w:rPr>
+        <w:t>המפלגה הרפובליקנית היא מפלגה שמרנית שדוגלת באג'נדה כלכלית ימנית שמשמעותה היא שוק פתוח, פחות מיסים ופחות רגולציה ולכן הגיוני שבעלי ההון ובעלי השכר הגבוה יתמכו בה.</w:t>
+      </w:r>
+      <w:r>
+        <w:rPr>
+          <w:sz w:val="28"/>
+          <w:szCs w:val="28"/>
+          <w:rtl/>
+        </w:rPr>
+        <w:br/>
+      </w:r>
+      <w:r>
+        <w:rPr>
+          <w:rFonts w:hint="cs"/>
+          <w:sz w:val="28"/>
+          <w:szCs w:val="28"/>
+          <w:rtl/>
+        </w:rPr>
+        <w:t xml:space="preserve">לעומת זאת, המפלגה הדמוקרטית תומכת באג'נדה כלכלית שמאלית יותר, שמשמעותה סיוע לשכבות החלשות, ביטוח בריאות לכולם ויותר רגולציה </w:t>
       </w:r>
       <w:r>
         <w:rPr>
@@ -550,69 +665,25 @@
           <w:rtl/>
         </w:rPr>
         <w:lastRenderedPageBreak/>
-        <w:t>ההון ובעלי השכר הגבוה יתמכו בה.</w:t>
-      </w:r>
-      <w:r>
-        <w:rPr>
-          <w:sz w:val="28"/>
-          <w:szCs w:val="28"/>
-          <w:rtl/>
-        </w:rPr>
-        <w:br/>
-      </w:r>
-      <w:r>
-        <w:rPr>
-          <w:rFonts w:hint="cs"/>
-          <w:sz w:val="28"/>
-          <w:szCs w:val="28"/>
-          <w:rtl/>
-        </w:rPr>
-        <w:t xml:space="preserve">לעומת זאת, המפלגה הדמוקרטית תומכת באג'נדה כלכלית שמאלית יותר, </w:t>
-      </w:r>
-      <w:r>
-        <w:rPr>
-          <w:rFonts w:hint="cs"/>
-          <w:sz w:val="28"/>
-          <w:szCs w:val="28"/>
-          <w:rtl/>
-        </w:rPr>
-        <w:t xml:space="preserve">שמשמעותה </w:t>
-      </w:r>
-      <w:r>
-        <w:rPr>
-          <w:rFonts w:hint="cs"/>
-          <w:sz w:val="28"/>
-          <w:szCs w:val="28"/>
-          <w:rtl/>
-        </w:rPr>
-        <w:t>סיוע לשכבות החלשות, ביטוח בריאות לכולם ויותר רגולציה ממשלתית. ניתן להבין למה הצבעה למפלגה שתומכות בנושאים אלה תקסום לבעלי שכר נמוך.</w:t>
-      </w:r>
-    </w:p>
-    <w:p>
-      <w:pPr>
-        <w:rPr>
-          <w:sz w:val="28"/>
-          <w:szCs w:val="28"/>
-          <w:rtl/>
-        </w:rPr>
-      </w:pPr>
-      <w:r>
-        <w:rPr>
-          <w:rFonts w:hint="cs"/>
-          <w:sz w:val="28"/>
-          <w:szCs w:val="28"/>
-          <w:rtl/>
-        </w:rPr>
-        <w:t>רצינו לראות האם בישראל ניתן לראות את מגמה זו</w:t>
-      </w:r>
-      <w:r>
-        <w:rPr>
-          <w:rFonts w:hint="cs"/>
-          <w:sz w:val="28"/>
-          <w:szCs w:val="28"/>
-          <w:rtl/>
-        </w:rPr>
-        <w:t xml:space="preserve"> או שלישראלים יש סדר עדיפויות לבחירות שונה מהאמריקאים. כמו כן, האם הכסף הוא המניע הראשי בהחלטה בקלפי.</w:t>
+        <w:t>ממשלתית. ניתן להבין למה הצבעה למפלגה שתומכות בנושאים אלה תקסום לבעלי שכר נמוך.</w:t>
+      </w:r>
+    </w:p>
+    <w:p>
+      <w:pPr>
+        <w:rPr>
+          <w:sz w:val="28"/>
+          <w:szCs w:val="28"/>
+          <w:rtl/>
+        </w:rPr>
+      </w:pPr>
+      <w:r>
+        <w:rPr>
+          <w:rFonts w:hint="cs"/>
+          <w:sz w:val="28"/>
+          <w:szCs w:val="28"/>
+          <w:rtl/>
+        </w:rPr>
+        <w:t>רצינו לראות האם בישראל ניתן לראות את מגמה זו או שלישראלים יש סדר עדיפויות לבחירות שונה מהאמריקאים. כמו כן, האם הכסף הוא המניע הראשי בהחלטה בקלפי.</w:t>
       </w:r>
     </w:p>
     <w:p>
@@ -637,7 +708,6 @@
       <w:pPr>
         <w:spacing w:after="0"/>
         <w:rPr>
-          <w:rFonts w:hint="cs"/>
           <w:sz w:val="28"/>
           <w:szCs w:val="28"/>
           <w:rtl/>
@@ -652,105 +722,18 @@
         </w:rPr>
         <w:t xml:space="preserve">לפני הבחירות האחרונות ביצע </w:t>
       </w:r>
-      <w:r>
-        <w:rPr>
-          <w:sz w:val="28"/>
-          <w:szCs w:val="28"/>
-          <w:rtl/>
-        </w:rPr>
-        <w:fldChar w:fldCharType="begin"/>
-      </w:r>
-      <w:r>
-        <w:rPr>
-          <w:sz w:val="28"/>
-          <w:szCs w:val="28"/>
-          <w:rtl/>
-        </w:rPr>
-        <w:instrText xml:space="preserve"> </w:instrText>
-      </w:r>
-      <w:r>
-        <w:rPr>
-          <w:sz w:val="28"/>
-          <w:szCs w:val="28"/>
-        </w:rPr>
-        <w:instrText>HYPERLINK</w:instrText>
-      </w:r>
-      <w:r>
-        <w:rPr>
-          <w:sz w:val="28"/>
-          <w:szCs w:val="28"/>
-          <w:rtl/>
-        </w:rPr>
-        <w:instrText xml:space="preserve"> "</w:instrText>
-      </w:r>
-      <w:r>
-        <w:rPr>
-          <w:sz w:val="28"/>
-          <w:szCs w:val="28"/>
-        </w:rPr>
-        <w:instrText>http://www.calcalist.co.il/local/articles/0,7340,L-3652455,00.html</w:instrText>
-      </w:r>
-      <w:r>
-        <w:rPr>
-          <w:sz w:val="28"/>
-          <w:szCs w:val="28"/>
-          <w:rtl/>
-        </w:rPr>
-        <w:instrText xml:space="preserve">" </w:instrText>
-      </w:r>
-      <w:r>
-        <w:rPr>
-          <w:sz w:val="28"/>
-          <w:szCs w:val="28"/>
-          <w:rtl/>
-        </w:rPr>
-      </w:r>
-      <w:r>
-        <w:rPr>
-          <w:sz w:val="28"/>
-          <w:szCs w:val="28"/>
-          <w:rtl/>
-        </w:rPr>
-        <w:fldChar w:fldCharType="separate"/>
-      </w:r>
-      <w:r>
-        <w:rPr>
-          <w:rStyle w:val="Hyperlink"/>
-          <w:rFonts w:hint="cs"/>
-          <w:sz w:val="28"/>
-          <w:szCs w:val="28"/>
-          <w:rtl/>
-        </w:rPr>
-        <w:t xml:space="preserve">אתר </w:t>
-      </w:r>
-      <w:r>
-        <w:rPr>
-          <w:rStyle w:val="Hyperlink"/>
-          <w:rFonts w:hint="cs"/>
-          <w:sz w:val="28"/>
-          <w:szCs w:val="28"/>
-          <w:rtl/>
-        </w:rPr>
-        <w:t>כ</w:t>
-      </w:r>
-      <w:r>
-        <w:rPr>
-          <w:rStyle w:val="Hyperlink"/>
-          <w:rFonts w:hint="cs"/>
-          <w:sz w:val="28"/>
-          <w:szCs w:val="28"/>
-          <w:rtl/>
-        </w:rPr>
-        <w:t>לכליסט משאל</w:t>
-      </w:r>
-      <w:r>
-        <w:rPr>
-          <w:sz w:val="28"/>
-          <w:szCs w:val="28"/>
-          <w:rtl/>
-        </w:rPr>
-        <w:fldChar w:fldCharType="end"/>
-      </w:r>
+      <w:hyperlink r:id="rId11" w:history="1">
+        <w:r>
+          <w:rPr>
+            <w:rStyle w:val="Hyperlink"/>
+            <w:rFonts w:hint="cs"/>
+            <w:sz w:val="28"/>
+            <w:szCs w:val="28"/>
+            <w:rtl/>
+          </w:rPr>
+          <w:t>אתר כלכליסט משאל</w:t>
+        </w:r>
+      </w:hyperlink>
       <w:r>
         <w:rPr>
           <w:rFonts w:hint="cs"/>
@@ -897,7 +880,6 @@
     <w:p>
       <w:pPr>
         <w:rPr>
-          <w:rFonts w:hint="cs"/>
           <w:rtl/>
         </w:rPr>
       </w:pPr>
@@ -914,7 +896,6 @@
         <w:spacing w:after="0"/>
         <w:jc w:val="center"/>
         <w:rPr>
-          <w:rFonts w:hint="cs"/>
           <w:sz w:val="96"/>
           <w:szCs w:val="96"/>
           <w:rtl/>
@@ -995,7 +976,7 @@
         </w:rPr>
         <w:t xml:space="preserve">באתר של </w:t>
       </w:r>
-      <w:hyperlink r:id="rId10" w:history="1">
+      <w:hyperlink r:id="rId12" w:history="1">
         <w:r>
           <w:rPr>
             <w:rStyle w:val="Hyperlink"/>
@@ -1038,78 +1019,18 @@
         </w:rPr>
         <w:t xml:space="preserve">תחת </w:t>
       </w:r>
-      <w:r>
-        <w:rPr>
-          <w:sz w:val="28"/>
-          <w:szCs w:val="28"/>
-          <w:rtl/>
-        </w:rPr>
-        <w:fldChar w:fldCharType="begin"/>
-      </w:r>
-      <w:r>
-        <w:rPr>
-          <w:sz w:val="28"/>
-          <w:szCs w:val="28"/>
-          <w:rtl/>
-        </w:rPr>
-        <w:instrText xml:space="preserve"> </w:instrText>
-      </w:r>
-      <w:r>
-        <w:rPr>
-          <w:sz w:val="28"/>
-          <w:szCs w:val="28"/>
-        </w:rPr>
-        <w:instrText>HYPERLINK</w:instrText>
-      </w:r>
-      <w:r>
-        <w:rPr>
-          <w:sz w:val="28"/>
-          <w:szCs w:val="28"/>
-          <w:rtl/>
-        </w:rPr>
-        <w:instrText xml:space="preserve"> "</w:instrText>
-      </w:r>
-      <w:r>
-        <w:rPr>
-          <w:sz w:val="28"/>
-          <w:szCs w:val="28"/>
-        </w:rPr>
-        <w:instrText>http://cbs.gov.il/publications13/1530/pdf/tab01_01.pdf</w:instrText>
-      </w:r>
-      <w:r>
-        <w:rPr>
-          <w:sz w:val="28"/>
-          <w:szCs w:val="28"/>
-          <w:rtl/>
-        </w:rPr>
-        <w:instrText xml:space="preserve">" </w:instrText>
-      </w:r>
-      <w:r>
-        <w:rPr>
-          <w:sz w:val="28"/>
-          <w:szCs w:val="28"/>
-          <w:rtl/>
-        </w:rPr>
-        <w:fldChar w:fldCharType="separate"/>
-      </w:r>
-      <w:r>
-        <w:rPr>
-          <w:rStyle w:val="Hyperlink"/>
-          <w:rFonts w:hint="cs"/>
-          <w:sz w:val="28"/>
-          <w:szCs w:val="28"/>
-          <w:rtl/>
-        </w:rPr>
-        <w:t>1א</w:t>
-      </w:r>
-      <w:r>
-        <w:rPr>
-          <w:sz w:val="28"/>
-          <w:szCs w:val="28"/>
-          <w:rtl/>
-        </w:rPr>
-        <w:fldChar w:fldCharType="end"/>
-      </w:r>
+      <w:hyperlink r:id="rId13" w:history="1">
+        <w:r>
+          <w:rPr>
+            <w:rStyle w:val="Hyperlink"/>
+            <w:rFonts w:hint="cs"/>
+            <w:sz w:val="28"/>
+            <w:szCs w:val="28"/>
+            <w:rtl/>
+          </w:rPr>
+          <w:t>1א</w:t>
+        </w:r>
+      </w:hyperlink>
       <w:r>
         <w:rPr>
           <w:rFonts w:hint="cs"/>
@@ -1119,42 +1040,16 @@
         </w:rPr>
         <w:t xml:space="preserve"> - </w:t>
       </w:r>
-      <w:r>
-        <w:rPr>
-          <w:sz w:val="28"/>
-          <w:szCs w:val="28"/>
-        </w:rPr>
-        <w:fldChar w:fldCharType="begin"/>
-      </w:r>
-      <w:r>
-        <w:rPr>
-          <w:sz w:val="28"/>
-          <w:szCs w:val="28"/>
-        </w:rPr>
-        <w:instrText xml:space="preserve"> HYPERLINK "http://cbs.gov.il/publications13/1530/pdf/g01_01_h.pdf" </w:instrText>
-      </w:r>
-      <w:r>
-        <w:rPr>
-          <w:sz w:val="28"/>
-          <w:szCs w:val="28"/>
-        </w:rPr>
-        <w:fldChar w:fldCharType="separate"/>
-      </w:r>
-      <w:r>
-        <w:rPr>
-          <w:sz w:val="28"/>
-          <w:szCs w:val="28"/>
-          <w:rtl/>
-        </w:rPr>
-        <w:t>התפלגות אוכלוסיית הרשויות המקומיות, לפי אשכול, 2008</w:t>
-      </w:r>
-      <w:r>
-        <w:rPr>
-          <w:sz w:val="28"/>
-          <w:szCs w:val="28"/>
-        </w:rPr>
-        <w:fldChar w:fldCharType="end"/>
-      </w:r>
+      <w:hyperlink r:id="rId14" w:history="1">
+        <w:r>
+          <w:rPr>
+            <w:sz w:val="28"/>
+            <w:szCs w:val="28"/>
+            <w:rtl/>
+          </w:rPr>
+          <w:t>התפלגות אוכלוסיית הרשויות המקומיות, לפי אשכול, 2008</w:t>
+        </w:r>
+      </w:hyperlink>
       <w:r>
         <w:rPr>
           <w:rFonts w:hint="cs"/>
@@ -1186,78 +1081,18 @@
         </w:rPr>
         <w:t xml:space="preserve">תחת </w:t>
       </w:r>
-      <w:r>
-        <w:rPr>
-          <w:sz w:val="28"/>
-          <w:szCs w:val="28"/>
-          <w:rtl/>
-        </w:rPr>
-        <w:fldChar w:fldCharType="begin"/>
-      </w:r>
-      <w:r>
-        <w:rPr>
-          <w:sz w:val="28"/>
-          <w:szCs w:val="28"/>
-          <w:rtl/>
-        </w:rPr>
-        <w:instrText xml:space="preserve"> </w:instrText>
-      </w:r>
-      <w:r>
-        <w:rPr>
-          <w:sz w:val="28"/>
-          <w:szCs w:val="28"/>
-        </w:rPr>
-        <w:instrText>HYPERLINK</w:instrText>
-      </w:r>
-      <w:r>
-        <w:rPr>
-          <w:sz w:val="28"/>
-          <w:szCs w:val="28"/>
-          <w:rtl/>
-        </w:rPr>
-        <w:instrText xml:space="preserve"> "</w:instrText>
-      </w:r>
-      <w:r>
-        <w:rPr>
-          <w:sz w:val="28"/>
-          <w:szCs w:val="28"/>
-        </w:rPr>
-        <w:instrText>http://cbs.gov.il/publications13/1530/pdf/tab01_07.pdf</w:instrText>
-      </w:r>
-      <w:r>
-        <w:rPr>
-          <w:sz w:val="28"/>
-          <w:szCs w:val="28"/>
-          <w:rtl/>
-        </w:rPr>
-        <w:instrText xml:space="preserve">" </w:instrText>
-      </w:r>
-      <w:r>
-        <w:rPr>
-          <w:sz w:val="28"/>
-          <w:szCs w:val="28"/>
-          <w:rtl/>
-        </w:rPr>
-        <w:fldChar w:fldCharType="separate"/>
-      </w:r>
-      <w:r>
-        <w:rPr>
-          <w:rStyle w:val="Hyperlink"/>
-          <w:rFonts w:hint="cs"/>
-          <w:sz w:val="28"/>
-          <w:szCs w:val="28"/>
-          <w:rtl/>
-        </w:rPr>
-        <w:t>7א</w:t>
-      </w:r>
-      <w:r>
-        <w:rPr>
-          <w:sz w:val="28"/>
-          <w:szCs w:val="28"/>
-          <w:rtl/>
-        </w:rPr>
-        <w:fldChar w:fldCharType="end"/>
-      </w:r>
+      <w:hyperlink r:id="rId15" w:history="1">
+        <w:r>
+          <w:rPr>
+            <w:rStyle w:val="Hyperlink"/>
+            <w:rFonts w:hint="cs"/>
+            <w:sz w:val="28"/>
+            <w:szCs w:val="28"/>
+            <w:rtl/>
+          </w:rPr>
+          <w:t>7א</w:t>
+        </w:r>
+      </w:hyperlink>
       <w:r>
         <w:rPr>
           <w:rFonts w:hint="cs"/>
@@ -1306,7 +1141,7 @@
         </w:rPr>
         <w:t xml:space="preserve">הסבר לגבי </w:t>
       </w:r>
-      <w:hyperlink r:id="rId11" w:history="1">
+      <w:hyperlink r:id="rId16" w:history="1">
         <w:r>
           <w:rPr>
             <w:rStyle w:val="Hyperlink"/>
@@ -1349,78 +1184,18 @@
         </w:rPr>
         <w:t xml:space="preserve">הדבר השני שהיינו צריכים הוא תוצאות </w:t>
       </w:r>
-      <w:r>
-        <w:rPr>
-          <w:sz w:val="28"/>
-          <w:szCs w:val="28"/>
-          <w:rtl/>
-        </w:rPr>
-        <w:fldChar w:fldCharType="begin"/>
-      </w:r>
-      <w:r>
-        <w:rPr>
-          <w:sz w:val="28"/>
-          <w:szCs w:val="28"/>
-          <w:rtl/>
-        </w:rPr>
-        <w:instrText xml:space="preserve"> </w:instrText>
-      </w:r>
-      <w:r>
-        <w:rPr>
-          <w:sz w:val="28"/>
-          <w:szCs w:val="28"/>
-        </w:rPr>
-        <w:instrText>HYPERLINK</w:instrText>
-      </w:r>
-      <w:r>
-        <w:rPr>
-          <w:sz w:val="28"/>
-          <w:szCs w:val="28"/>
-          <w:rtl/>
-        </w:rPr>
-        <w:instrText xml:space="preserve"> "</w:instrText>
-      </w:r>
-      <w:r>
-        <w:rPr>
-          <w:sz w:val="28"/>
-          <w:szCs w:val="28"/>
-        </w:rPr>
-        <w:instrText>http://votes20.gov.il</w:instrText>
-      </w:r>
-      <w:r>
-        <w:rPr>
-          <w:sz w:val="28"/>
-          <w:szCs w:val="28"/>
-          <w:rtl/>
-        </w:rPr>
-        <w:instrText xml:space="preserve">/" </w:instrText>
-      </w:r>
-      <w:r>
-        <w:rPr>
-          <w:sz w:val="28"/>
-          <w:szCs w:val="28"/>
-          <w:rtl/>
-        </w:rPr>
-        <w:fldChar w:fldCharType="separate"/>
-      </w:r>
-      <w:r>
-        <w:rPr>
-          <w:rStyle w:val="Hyperlink"/>
-          <w:rFonts w:hint="cs"/>
-          <w:sz w:val="28"/>
-          <w:szCs w:val="28"/>
-          <w:rtl/>
-        </w:rPr>
-        <w:t>הבחירות בישראל 2015</w:t>
-      </w:r>
-      <w:r>
-        <w:rPr>
-          <w:sz w:val="28"/>
-          <w:szCs w:val="28"/>
-          <w:rtl/>
-        </w:rPr>
-        <w:fldChar w:fldCharType="end"/>
-      </w:r>
+      <w:hyperlink r:id="rId17" w:history="1">
+        <w:r>
+          <w:rPr>
+            <w:rStyle w:val="Hyperlink"/>
+            <w:rFonts w:hint="cs"/>
+            <w:sz w:val="28"/>
+            <w:szCs w:val="28"/>
+            <w:rtl/>
+          </w:rPr>
+          <w:t>הבחירות בישראל 2015</w:t>
+        </w:r>
+      </w:hyperlink>
       <w:r>
         <w:rPr>
           <w:rFonts w:hint="cs"/>
@@ -1440,7 +1215,6 @@
         </w:numPr>
         <w:spacing w:after="0"/>
         <w:rPr>
-          <w:rFonts w:hint="cs"/>
           <w:sz w:val="28"/>
           <w:szCs w:val="28"/>
         </w:rPr>
@@ -1498,1388 +1272,6 @@
             <wp:extent cx="5818909" cy="1080654"/>
             <wp:effectExtent l="0" t="0" r="0" b="5715"/>
             <wp:docPr id="1" name="Picture 1"/>
-            <wp:cNvGraphicFramePr>
-              <a:graphicFrameLocks xmlns:a="http://schemas.openxmlformats.org/drawingml/2006/main" noChangeAspect="1"/>
-            </wp:cNvGraphicFramePr>
-            <a:graphic xmlns:a="http://schemas.openxmlformats.org/drawingml/2006/main">
-              <a:graphicData uri="http://schemas.openxmlformats.org/drawingml/2006/picture">
-                <pic:pic xmlns:pic="http://schemas.openxmlformats.org/drawingml/2006/picture">
-                  <pic:nvPicPr>
-                    <pic:cNvPr id="0" name=""/>
-                    <pic:cNvPicPr/>
-                  </pic:nvPicPr>
-                  <pic:blipFill>
-                    <a:blip r:embed="rId12"/>
-                    <a:stretch>
-                      <a:fillRect/>
-                    </a:stretch>
-                  </pic:blipFill>
-                  <pic:spPr>
-                    <a:xfrm>
-                      <a:off x="0" y="0"/>
-                      <a:ext cx="5814202" cy="1079780"/>
-                    </a:xfrm>
-                    <a:prstGeom prst="rect">
-                      <a:avLst/>
-                    </a:prstGeom>
-                  </pic:spPr>
-                </pic:pic>
-              </a:graphicData>
-            </a:graphic>
-          </wp:inline>
-        </w:drawing>
-      </w:r>
-    </w:p>
-    <w:p>
-      <w:pPr>
-        <w:pStyle w:val="ListParagraph"/>
-        <w:spacing w:after="0"/>
-        <w:rPr>
-          <w:rtl/>
-        </w:rPr>
-      </w:pPr>
-      <w:r>
-        <w:rPr>
-          <w:rFonts w:hint="cs"/>
-          <w:rtl/>
-        </w:rPr>
-        <w:t xml:space="preserve">שם הקובץ המלא: </w:t>
-      </w:r>
-      <w:r>
-        <w:t>data-set-elections\mergedDataLatest.xlsx</w:t>
-      </w:r>
-    </w:p>
-    <w:p>
-      <w:pPr>
-        <w:pStyle w:val="ListParagraph"/>
-        <w:spacing w:after="0"/>
-        <w:rPr>
-          <w:rtl/>
-        </w:rPr>
-      </w:pPr>
-      <w:r>
-        <w:rPr>
-          <w:rFonts w:hint="cs"/>
-          <w:rtl/>
-        </w:rPr>
-        <w:t>לאחר מכן המרנו לשם נוחות לפורמט ג'ייסון.</w:t>
-      </w:r>
-    </w:p>
-    <w:p>
-      <w:pPr>
-        <w:pStyle w:val="ListParagraph"/>
-        <w:spacing w:after="0"/>
-        <w:rPr>
-          <w:rtl/>
-        </w:rPr>
-      </w:pPr>
-      <w:r>
-        <w:rPr>
-          <w:rFonts w:hint="cs"/>
-          <w:rtl/>
-        </w:rPr>
-        <w:t xml:space="preserve">שם הקובץ המומר: </w:t>
-      </w:r>
-      <w:r>
-        <w:t>data-set-elections\</w:t>
-      </w:r>
-      <w:proofErr w:type="spellStart"/>
-      <w:r>
-        <w:t>electionAndEconomicData.json</w:t>
-      </w:r>
-      <w:proofErr w:type="spellEnd"/>
-    </w:p>
-    <w:p>
-      <w:pPr>
-        <w:pStyle w:val="ListParagraph"/>
-        <w:spacing w:after="0"/>
-        <w:rPr>
-          <w:rtl/>
-        </w:rPr>
-      </w:pPr>
-    </w:p>
-    <w:p>
-      <w:pPr>
-        <w:pStyle w:val="ListParagraph"/>
-        <w:numPr>
-          <w:ilvl w:val="1"/>
-          <w:numId w:val="1"/>
-        </w:numPr>
-        <w:spacing w:after="0"/>
-        <w:rPr>
-          <w:sz w:val="28"/>
-          <w:szCs w:val="28"/>
-        </w:rPr>
-      </w:pPr>
-      <w:r>
-        <w:rPr>
-          <w:rFonts w:hint="cs"/>
-          <w:sz w:val="28"/>
-          <w:szCs w:val="28"/>
-          <w:rtl/>
-        </w:rPr>
-        <w:t>בהמרה הראשונה, לא שמנו לב שהיו אי התאמות בין כתיבת השמות בשני הקבצים. זה גרם ל"איבוד ערים" חשובות ששמנו לב אליהן רק כשלא מצאנו את תל אביב לאחר בדיקת הנכונות של הויזואליזציה בשלבים הראשונים.</w:t>
-      </w:r>
-    </w:p>
-    <w:p>
-      <w:pPr>
-        <w:pStyle w:val="ListParagraph"/>
-        <w:numPr>
-          <w:ilvl w:val="1"/>
-          <w:numId w:val="1"/>
-        </w:numPr>
-        <w:spacing w:after="0"/>
-        <w:rPr>
-          <w:sz w:val="28"/>
-          <w:szCs w:val="28"/>
-        </w:rPr>
-      </w:pPr>
-      <w:r>
-        <w:rPr>
-          <w:rFonts w:hint="cs"/>
-          <w:sz w:val="28"/>
-          <w:szCs w:val="28"/>
-          <w:rtl/>
-        </w:rPr>
-        <w:t xml:space="preserve">כמו כן, בחרנו ליצור עמודות חדשות לפי המידע כגון </w:t>
-      </w:r>
-      <w:r>
-        <w:rPr>
-          <w:sz w:val="28"/>
-          <w:szCs w:val="28"/>
-        </w:rPr>
-        <w:t>R</w:t>
-      </w:r>
-      <w:r>
-        <w:rPr>
-          <w:sz w:val="28"/>
-          <w:szCs w:val="28"/>
-        </w:rPr>
-        <w:t xml:space="preserve">ight </w:t>
-      </w:r>
-      <w:r>
-        <w:rPr>
-          <w:sz w:val="28"/>
-          <w:szCs w:val="28"/>
-        </w:rPr>
-        <w:t>A</w:t>
-      </w:r>
-      <w:r>
-        <w:rPr>
-          <w:sz w:val="28"/>
-          <w:szCs w:val="28"/>
-        </w:rPr>
-        <w:t>ttribute</w:t>
-      </w:r>
-      <w:r>
-        <w:rPr>
-          <w:rFonts w:hint="cs"/>
-          <w:sz w:val="28"/>
-          <w:szCs w:val="28"/>
-          <w:rtl/>
-        </w:rPr>
-        <w:t xml:space="preserve">. </w:t>
-      </w:r>
-      <w:r>
-        <w:rPr>
-          <w:rFonts w:hint="cs"/>
-          <w:sz w:val="28"/>
-          <w:szCs w:val="28"/>
-          <w:rtl/>
-        </w:rPr>
-        <w:t>עמודות אלו שירתו חלק כזה או אחר שהוספנו לויזואליזציה.</w:t>
-      </w:r>
-    </w:p>
-    <w:p>
-      <w:pPr>
-        <w:pStyle w:val="ListParagraph"/>
-        <w:numPr>
-          <w:ilvl w:val="1"/>
-          <w:numId w:val="1"/>
-        </w:numPr>
-        <w:spacing w:after="0"/>
-        <w:rPr>
-          <w:sz w:val="28"/>
-          <w:szCs w:val="28"/>
-        </w:rPr>
-      </w:pPr>
-      <w:r>
-        <w:rPr>
-          <w:rFonts w:hint="cs"/>
-          <w:sz w:val="28"/>
-          <w:szCs w:val="28"/>
-          <w:rtl/>
-        </w:rPr>
-        <w:t xml:space="preserve">בסופו של דבר, הויזואליזציה מתבססת על מידע </w:t>
-      </w:r>
-      <w:r>
-        <w:rPr>
-          <w:sz w:val="28"/>
-          <w:szCs w:val="28"/>
-        </w:rPr>
-        <w:t>764</w:t>
-      </w:r>
-      <w:r>
-        <w:rPr>
-          <w:rFonts w:hint="cs"/>
-          <w:sz w:val="28"/>
-          <w:szCs w:val="28"/>
-          <w:rtl/>
-        </w:rPr>
-        <w:t xml:space="preserve"> יישובים ומושבים. מבט מהיר בטבלה באתר או בקובץ האקסל, יראה שיש לנו רק 232, אך ישנם בערך 30 שמות איזורים שמכילים מספר רב של יישובים(ראו קישור 7א למעלה). לדוגמא,</w:t>
-      </w:r>
-      <w:r>
-        <w:rPr>
-          <w:rFonts w:hint="cs"/>
-          <w:sz w:val="28"/>
-          <w:szCs w:val="28"/>
-          <w:rtl/>
-        </w:rPr>
-        <w:t xml:space="preserve"> </w:t>
-      </w:r>
-      <w:r>
-        <w:rPr>
-          <w:rFonts w:hint="cs"/>
-          <w:sz w:val="28"/>
-          <w:szCs w:val="28"/>
-          <w:rtl/>
-        </w:rPr>
-        <w:t>עמק יזרעאל מכיל 36 יישובים בתוכו.</w:t>
-      </w:r>
-    </w:p>
-    <w:p>
-      <w:pPr>
-        <w:bidi w:val="0"/>
-        <w:rPr>
-          <w:rtl/>
-        </w:rPr>
-      </w:pPr>
-      <w:r>
-        <w:br w:type="page"/>
-      </w:r>
-    </w:p>
-    <w:p>
-      <w:pPr>
-        <w:tabs>
-          <w:tab w:val="left" w:pos="3015"/>
-          <w:tab w:val="left" w:pos="3462"/>
-          <w:tab w:val="center" w:pos="4153"/>
-          <w:tab w:val="left" w:pos="6190"/>
-          <w:tab w:val="left" w:pos="6582"/>
-        </w:tabs>
-        <w:spacing w:after="0"/>
-        <w:jc w:val="center"/>
-        <w:rPr>
-          <w:sz w:val="96"/>
-          <w:szCs w:val="96"/>
-        </w:rPr>
-      </w:pPr>
-      <w:r>
-        <w:rPr>
-          <w:sz w:val="96"/>
-          <w:szCs w:val="96"/>
-        </w:rPr>
-        <w:lastRenderedPageBreak/>
-        <w:t>USER TASK</w:t>
-      </w:r>
-      <w:r>
-        <w:rPr>
-          <w:sz w:val="96"/>
-          <w:szCs w:val="96"/>
-        </w:rPr>
-        <w:t xml:space="preserve"> </w:t>
-      </w:r>
-      <w:r>
-        <w:rPr>
-          <w:rFonts w:hint="cs"/>
-          <w:sz w:val="96"/>
-          <w:szCs w:val="96"/>
-          <w:rtl/>
-        </w:rPr>
-        <w:t xml:space="preserve">- </w:t>
-      </w:r>
-      <w:r>
-        <w:rPr>
-          <w:sz w:val="96"/>
-          <w:szCs w:val="96"/>
-        </w:rPr>
-        <w:t>WHY</w:t>
-      </w:r>
-    </w:p>
-    <w:p>
-      <w:pPr>
-        <w:tabs>
-          <w:tab w:val="left" w:pos="3015"/>
-          <w:tab w:val="left" w:pos="3462"/>
-          <w:tab w:val="center" w:pos="4153"/>
-          <w:tab w:val="left" w:pos="6190"/>
-          <w:tab w:val="left" w:pos="6582"/>
-        </w:tabs>
-        <w:spacing w:after="0"/>
-        <w:rPr>
-          <w:rFonts w:hint="cs"/>
-          <w:sz w:val="28"/>
-          <w:szCs w:val="28"/>
-          <w:rtl/>
-        </w:rPr>
-      </w:pPr>
-      <w:r>
-        <w:rPr>
-          <w:rFonts w:hint="cs"/>
-          <w:sz w:val="28"/>
-          <w:szCs w:val="28"/>
-          <w:rtl/>
-        </w:rPr>
-        <w:t>כדי לבסס את ההשערות על הקשר בין הצבעה בקלפי לבין המעמד הסוציו-אקונומי בחרנו בויזואליזציה שתבצע מיון סלקטיבי על המידע ותניב למשתמש תצוגה נוחה להשוואה(בצורת "בר-צ'ארט") כדי שיוכל להסיק מסקנות.</w:t>
-      </w:r>
-      <w:r>
-        <w:rPr>
-          <w:sz w:val="28"/>
-          <w:szCs w:val="28"/>
-        </w:rPr>
-        <w:tab/>
-      </w:r>
-      <w:r>
-        <w:rPr>
-          <w:sz w:val="28"/>
-          <w:szCs w:val="28"/>
-          <w:rtl/>
-        </w:rPr>
-        <w:tab/>
-      </w:r>
-      <w:r>
-        <w:rPr>
-          <w:sz w:val="28"/>
-          <w:szCs w:val="28"/>
-          <w:rtl/>
-        </w:rPr>
-        <w:tab/>
-      </w:r>
-      <w:r>
-        <w:rPr>
-          <w:sz w:val="28"/>
-          <w:szCs w:val="28"/>
-          <w:rtl/>
-        </w:rPr>
-        <w:tab/>
-      </w:r>
-      <w:r>
-        <w:rPr>
-          <w:sz w:val="28"/>
-          <w:szCs w:val="28"/>
-          <w:rtl/>
-        </w:rPr>
-        <w:tab/>
-      </w:r>
-    </w:p>
-    <w:p>
-      <w:pPr>
-        <w:spacing w:after="0"/>
-        <w:rPr>
-          <w:rFonts w:hint="cs"/>
-          <w:sz w:val="28"/>
-          <w:szCs w:val="28"/>
-          <w:rtl/>
-        </w:rPr>
-      </w:pPr>
-      <w:r>
-        <w:rPr>
-          <w:rFonts w:hint="cs"/>
-          <w:sz w:val="28"/>
-          <w:szCs w:val="28"/>
-          <w:rtl/>
-        </w:rPr>
-        <w:t xml:space="preserve">חשבנו על מספר שימושים לויזואליזציה שלנו </w:t>
-      </w:r>
-      <w:r>
-        <w:rPr>
-          <w:sz w:val="28"/>
-          <w:szCs w:val="28"/>
-          <w:rtl/>
-        </w:rPr>
-        <w:t>–</w:t>
-      </w:r>
-    </w:p>
-    <w:p>
-      <w:pPr>
-        <w:pStyle w:val="ListParagraph"/>
-        <w:numPr>
-          <w:ilvl w:val="0"/>
-          <w:numId w:val="5"/>
-        </w:numPr>
-        <w:spacing w:after="0"/>
-        <w:rPr>
-          <w:rFonts w:hint="cs"/>
-          <w:sz w:val="28"/>
-          <w:szCs w:val="28"/>
-        </w:rPr>
-      </w:pPr>
-      <w:r>
-        <w:rPr>
-          <w:rFonts w:hint="cs"/>
-          <w:sz w:val="28"/>
-          <w:szCs w:val="28"/>
-          <w:rtl/>
-        </w:rPr>
-        <w:t>מבט על אחוזי הצבעה.</w:t>
-      </w:r>
-    </w:p>
-    <w:p>
-      <w:pPr>
-        <w:pStyle w:val="ListParagraph"/>
-        <w:numPr>
-          <w:ilvl w:val="1"/>
-          <w:numId w:val="5"/>
-        </w:numPr>
-        <w:spacing w:after="0"/>
-        <w:rPr>
-          <w:rFonts w:hint="cs"/>
-          <w:sz w:val="28"/>
-          <w:szCs w:val="28"/>
-        </w:rPr>
-      </w:pPr>
-      <w:r>
-        <w:rPr>
-          <w:rFonts w:hint="cs"/>
-          <w:sz w:val="28"/>
-          <w:szCs w:val="28"/>
-          <w:rtl/>
-        </w:rPr>
-        <w:t>מאפשר למפלגות ולכותבי מדיניות להבין היכן יש אחוזי הצבעה נמוכים ולנסות לעודד אותם, דבר המהווה אחד מעקרונות הדמוקרטיה.</w:t>
-      </w:r>
-    </w:p>
-    <w:p>
-      <w:pPr>
-        <w:pStyle w:val="ListParagraph"/>
-        <w:numPr>
-          <w:ilvl w:val="0"/>
-          <w:numId w:val="5"/>
-        </w:numPr>
-        <w:spacing w:after="0"/>
-        <w:rPr>
-          <w:rFonts w:hint="cs"/>
-          <w:sz w:val="28"/>
-          <w:szCs w:val="28"/>
-        </w:rPr>
-      </w:pPr>
-      <w:r>
-        <w:rPr>
-          <w:rFonts w:hint="cs"/>
-          <w:sz w:val="28"/>
-          <w:szCs w:val="28"/>
-          <w:rtl/>
-        </w:rPr>
-        <w:t>לתת ל</w:t>
-      </w:r>
-      <w:r>
-        <w:rPr>
-          <w:rFonts w:hint="cs"/>
-          <w:sz w:val="28"/>
-          <w:szCs w:val="28"/>
-          <w:rtl/>
-        </w:rPr>
-        <w:t>מש</w:t>
-      </w:r>
-      <w:r>
-        <w:rPr>
-          <w:rFonts w:hint="cs"/>
-          <w:sz w:val="28"/>
-          <w:szCs w:val="28"/>
-          <w:rtl/>
-        </w:rPr>
-        <w:t>ת</w:t>
-      </w:r>
-      <w:r>
-        <w:rPr>
-          <w:rFonts w:hint="cs"/>
-          <w:sz w:val="28"/>
-          <w:szCs w:val="28"/>
-          <w:rtl/>
-        </w:rPr>
-        <w:t xml:space="preserve">מש תמונת מצב של קהל יעד של מפלגות, ניתן לראות מהיכן אחוז גבוה/מספר אבסולוטי של קולות מגיע עבור מפלגה מסויימת, ניתוח </w:t>
-      </w:r>
-      <w:r>
-        <w:rPr>
-          <w:rFonts w:hint="cs"/>
-          <w:sz w:val="28"/>
-          <w:szCs w:val="28"/>
-          <w:rtl/>
-        </w:rPr>
-        <w:t>המאפשר</w:t>
-      </w:r>
-      <w:r>
-        <w:rPr>
-          <w:rFonts w:hint="cs"/>
-          <w:sz w:val="28"/>
-          <w:szCs w:val="28"/>
-          <w:rtl/>
-        </w:rPr>
-        <w:t>:</w:t>
-      </w:r>
-    </w:p>
-    <w:p>
-      <w:pPr>
-        <w:pStyle w:val="ListParagraph"/>
-        <w:numPr>
-          <w:ilvl w:val="1"/>
-          <w:numId w:val="5"/>
-        </w:numPr>
-        <w:spacing w:after="0"/>
-        <w:rPr>
-          <w:rFonts w:hint="cs"/>
-          <w:sz w:val="28"/>
-          <w:szCs w:val="28"/>
-        </w:rPr>
-      </w:pPr>
-      <w:r>
-        <w:rPr>
-          <w:rFonts w:hint="cs"/>
-          <w:sz w:val="28"/>
-          <w:szCs w:val="28"/>
-          <w:rtl/>
-        </w:rPr>
-        <w:t xml:space="preserve">עבור מצביעים </w:t>
-      </w:r>
-      <w:r>
-        <w:rPr>
-          <w:rFonts w:hint="cs"/>
-          <w:sz w:val="28"/>
-          <w:szCs w:val="28"/>
-          <w:rtl/>
-        </w:rPr>
-        <w:t>לנתח דפוסי הצבעה ולבצע הצבעה יותר מושכלת.</w:t>
-      </w:r>
-    </w:p>
-    <w:p>
-      <w:pPr>
-        <w:pStyle w:val="ListParagraph"/>
-        <w:numPr>
-          <w:ilvl w:val="1"/>
-          <w:numId w:val="5"/>
-        </w:numPr>
-        <w:spacing w:after="0"/>
-        <w:rPr>
-          <w:rFonts w:hint="cs"/>
-          <w:sz w:val="28"/>
-          <w:szCs w:val="28"/>
-        </w:rPr>
-      </w:pPr>
-      <w:r>
-        <w:rPr>
-          <w:rFonts w:hint="cs"/>
-          <w:sz w:val="28"/>
-          <w:szCs w:val="28"/>
-          <w:rtl/>
-        </w:rPr>
-        <w:t xml:space="preserve">עבור מפלגות </w:t>
-      </w:r>
-      <w:r>
-        <w:rPr>
-          <w:rFonts w:hint="cs"/>
-          <w:sz w:val="28"/>
-          <w:szCs w:val="28"/>
-          <w:rtl/>
-        </w:rPr>
-        <w:t>להבין באילו אזורים שווה להם להשקיע מאמץ נוסף כדי לזכות בעוד קולות.</w:t>
-      </w:r>
-    </w:p>
-    <w:p>
-      <w:pPr>
-        <w:pStyle w:val="ListParagraph"/>
-        <w:numPr>
-          <w:ilvl w:val="1"/>
-          <w:numId w:val="5"/>
-        </w:numPr>
-        <w:spacing w:after="0"/>
-        <w:rPr>
-          <w:rFonts w:hint="cs"/>
-          <w:sz w:val="28"/>
-          <w:szCs w:val="28"/>
-        </w:rPr>
-      </w:pPr>
-      <w:r>
-        <w:rPr>
-          <w:rFonts w:hint="cs"/>
-          <w:sz w:val="28"/>
-          <w:szCs w:val="28"/>
-          <w:rtl/>
-        </w:rPr>
-        <w:t xml:space="preserve">עבור מפלגות </w:t>
-      </w:r>
-      <w:r>
-        <w:rPr>
-          <w:rFonts w:hint="cs"/>
-          <w:sz w:val="28"/>
-          <w:szCs w:val="28"/>
-          <w:rtl/>
-        </w:rPr>
-        <w:t>להבין מאילו איזורים המפלגות היריבות שלהן זוכות בקולות, ואז לנסות "להלחם" נקודתית באיזורים אלו.</w:t>
-      </w:r>
-    </w:p>
-    <w:p>
-      <w:pPr>
-        <w:pStyle w:val="ListParagraph"/>
-        <w:numPr>
-          <w:ilvl w:val="0"/>
-          <w:numId w:val="1"/>
-        </w:numPr>
-        <w:spacing w:after="0"/>
-        <w:rPr>
-          <w:rFonts w:hint="cs"/>
-          <w:sz w:val="28"/>
-          <w:szCs w:val="28"/>
-        </w:rPr>
-      </w:pPr>
-      <w:r>
-        <w:rPr>
-          <w:rFonts w:hint="cs"/>
-          <w:sz w:val="28"/>
-          <w:szCs w:val="28"/>
-          <w:rtl/>
-        </w:rPr>
-        <w:t>הסברה בינלאומית</w:t>
-      </w:r>
-      <w:r>
-        <w:rPr>
-          <w:rFonts w:hint="cs"/>
-          <w:sz w:val="28"/>
-          <w:szCs w:val="28"/>
-          <w:rtl/>
-        </w:rPr>
-        <w:t xml:space="preserve"> -</w:t>
-      </w:r>
-      <w:r>
-        <w:rPr>
-          <w:rFonts w:hint="cs"/>
-          <w:sz w:val="28"/>
-          <w:szCs w:val="28"/>
-          <w:rtl/>
-        </w:rPr>
-        <w:t xml:space="preserve"> אחד המגישים הוא דייר מעונות</w:t>
-      </w:r>
-      <w:r>
-        <w:rPr>
-          <w:rFonts w:hint="cs"/>
-          <w:sz w:val="28"/>
-          <w:szCs w:val="28"/>
-          <w:rtl/>
-        </w:rPr>
-        <w:t xml:space="preserve"> ש</w:t>
-      </w:r>
-      <w:r>
-        <w:rPr>
-          <w:rFonts w:hint="cs"/>
-          <w:sz w:val="28"/>
-          <w:szCs w:val="28"/>
-          <w:rtl/>
-        </w:rPr>
-        <w:t xml:space="preserve">פגש סטודנטים רבים מחו"ל שהרבו לדבר על פוליטיקה. כמדינה שהיא "כוכבת על" בעיתונות העולמית, הביקורות מגיעות מפי אנשים זרים. כדי לתת להם להסיק מסקנות לגבי הממשל שלנו והציבור התומך בפרט, ולגבי המפלגות בכלל, נבנתה ויזואליזציה זו. </w:t>
-      </w:r>
-      <w:r>
-        <w:rPr>
-          <w:rFonts w:hint="cs"/>
-          <w:sz w:val="28"/>
-          <w:szCs w:val="28"/>
-          <w:rtl/>
-        </w:rPr>
-        <w:t>בנוסף</w:t>
-      </w:r>
-      <w:r>
-        <w:rPr>
-          <w:rFonts w:hint="cs"/>
-          <w:sz w:val="28"/>
-          <w:szCs w:val="28"/>
-          <w:rtl/>
-        </w:rPr>
-        <w:t>, הוחלט במהלך שלקח מספר ימים, להוסיף תמיכה באנגלית. כמו כן, הקוד נכתב בצורה שיהיה ניתן להוסיף שפות נוספות(כבר התקבלה בקשה להוסיף גרמנית).</w:t>
-      </w:r>
-    </w:p>
-    <w:p>
-      <w:pPr>
-        <w:spacing w:after="0"/>
-        <w:rPr>
-          <w:sz w:val="28"/>
-          <w:szCs w:val="28"/>
-          <w:rtl/>
-        </w:rPr>
-      </w:pPr>
-      <w:r>
-        <w:rPr>
-          <w:rFonts w:hint="cs"/>
-          <w:sz w:val="28"/>
-          <w:szCs w:val="28"/>
-          <w:rtl/>
-        </w:rPr>
-        <w:t>לסיכום, נושא הפוליטיקה בישראל הוא נושא "חם" בלשון המעטה. אנו מקווים שנעזור לענות על שאלות מפתח לגבי הצבעות הישראלים בקלפי, ולגבי המפלגות בארץ.</w:t>
-      </w:r>
-    </w:p>
-    <w:p>
-      <w:pPr>
-        <w:bidi w:val="0"/>
-        <w:rPr>
-          <w:rtl/>
-        </w:rPr>
-      </w:pPr>
-      <w:r>
-        <w:rPr>
-          <w:rtl/>
-        </w:rPr>
-        <w:br w:type="page"/>
-      </w:r>
-    </w:p>
-    <w:p>
-      <w:pPr>
-        <w:tabs>
-          <w:tab w:val="left" w:pos="3015"/>
-          <w:tab w:val="left" w:pos="3462"/>
-          <w:tab w:val="center" w:pos="4153"/>
-          <w:tab w:val="left" w:pos="6190"/>
-          <w:tab w:val="left" w:pos="6582"/>
-        </w:tabs>
-        <w:spacing w:after="0"/>
-        <w:jc w:val="center"/>
-        <w:rPr>
-          <w:rFonts w:hint="cs"/>
-          <w:rtl/>
-        </w:rPr>
-      </w:pPr>
-      <w:r>
-        <w:rPr>
-          <w:sz w:val="96"/>
-          <w:szCs w:val="96"/>
-        </w:rPr>
-        <w:lastRenderedPageBreak/>
-        <w:t>HOW</w:t>
-      </w:r>
-    </w:p>
-    <w:p>
-      <w:pPr>
-        <w:rPr>
-          <w:rFonts w:hint="cs"/>
-          <w:sz w:val="28"/>
-          <w:szCs w:val="28"/>
-          <w:rtl/>
-        </w:rPr>
-      </w:pPr>
-      <w:r>
-        <w:rPr>
-          <w:rFonts w:hint="cs"/>
-          <w:sz w:val="28"/>
-          <w:szCs w:val="28"/>
-          <w:rtl/>
-        </w:rPr>
-        <w:t>המיפויים הויזואליים שבחרנו הם:</w:t>
-      </w:r>
-    </w:p>
-    <w:p>
-      <w:pPr>
-        <w:pStyle w:val="ListParagraph"/>
-        <w:numPr>
-          <w:ilvl w:val="0"/>
-          <w:numId w:val="1"/>
-        </w:numPr>
-        <w:rPr>
-          <w:rFonts w:hint="cs"/>
-          <w:sz w:val="28"/>
-          <w:szCs w:val="28"/>
-        </w:rPr>
-      </w:pPr>
-      <w:r>
-        <w:rPr>
-          <w:rFonts w:hint="cs"/>
-          <w:sz w:val="28"/>
-          <w:szCs w:val="28"/>
-          <w:rtl/>
-        </w:rPr>
-        <w:t xml:space="preserve">מיפינו את מידת הימניות-שמאליות כלכלית לצבעים. התבססנו על סקר מדיני שהעריך את מידת הימניות-שמאליות של המפלגות לפי תשובות שהן סיפקו בנושאים רחבים. </w:t>
-      </w:r>
-    </w:p>
-    <w:p>
-      <w:pPr>
-        <w:pStyle w:val="ListParagraph"/>
-        <w:numPr>
-          <w:ilvl w:val="1"/>
-          <w:numId w:val="1"/>
-        </w:numPr>
-        <w:rPr>
-          <w:rFonts w:hint="cs"/>
-          <w:sz w:val="28"/>
-          <w:szCs w:val="28"/>
-        </w:rPr>
-      </w:pPr>
-      <w:r>
-        <w:rPr>
-          <w:rFonts w:hint="cs"/>
-          <w:sz w:val="28"/>
-          <w:szCs w:val="28"/>
-          <w:rtl/>
-        </w:rPr>
-        <w:t xml:space="preserve">בחרנו להשתמש בספריית </w:t>
-      </w:r>
-      <w:hyperlink r:id="rId13" w:history="1">
-        <w:r>
-          <w:rPr>
-            <w:rStyle w:val="Hyperlink"/>
-            <w:sz w:val="28"/>
-            <w:szCs w:val="28"/>
-          </w:rPr>
-          <w:t>d3.inte</w:t>
-        </w:r>
-        <w:r>
-          <w:rPr>
-            <w:rStyle w:val="Hyperlink"/>
-            <w:sz w:val="28"/>
-            <w:szCs w:val="28"/>
-          </w:rPr>
-          <w:t>r</w:t>
-        </w:r>
-        <w:r>
-          <w:rPr>
-            <w:rStyle w:val="Hyperlink"/>
-            <w:sz w:val="28"/>
-            <w:szCs w:val="28"/>
-          </w:rPr>
-          <w:t>p</w:t>
-        </w:r>
-        <w:r>
-          <w:rPr>
-            <w:rStyle w:val="Hyperlink"/>
-            <w:sz w:val="28"/>
-            <w:szCs w:val="28"/>
-          </w:rPr>
-          <w:t>o</w:t>
-        </w:r>
-        <w:r>
-          <w:rPr>
-            <w:rStyle w:val="Hyperlink"/>
-            <w:sz w:val="28"/>
-            <w:szCs w:val="28"/>
-          </w:rPr>
-          <w:t>late()</w:t>
-        </w:r>
-      </w:hyperlink>
-      <w:r>
-        <w:rPr>
-          <w:rFonts w:hint="cs"/>
-          <w:sz w:val="28"/>
-          <w:szCs w:val="28"/>
-          <w:rtl/>
-        </w:rPr>
-        <w:t xml:space="preserve"> שמספקת אפשרות להזין קלט מספר בין 0 ל 1 (מידת הימניות-שמאליות כלכלית) ופולטת צבע לפי סט הצבעים שנבחר.</w:t>
-      </w:r>
-    </w:p>
-    <w:p>
-      <w:pPr>
-        <w:pStyle w:val="ListParagraph"/>
-        <w:numPr>
-          <w:ilvl w:val="1"/>
-          <w:numId w:val="1"/>
-        </w:numPr>
-        <w:rPr>
-          <w:rFonts w:hint="cs"/>
-          <w:sz w:val="28"/>
-          <w:szCs w:val="28"/>
-        </w:rPr>
-      </w:pPr>
-      <w:r>
-        <w:rPr>
-          <w:rFonts w:hint="cs"/>
-          <w:sz w:val="28"/>
-          <w:szCs w:val="28"/>
-          <w:rtl/>
-        </w:rPr>
-        <w:t>בחרנו בסט הבא:</w:t>
-      </w:r>
-    </w:p>
-    <w:p>
-      <w:pPr>
-        <w:pStyle w:val="ListParagraph"/>
-        <w:ind w:left="1440"/>
-        <w:rPr>
-          <w:rFonts w:hint="cs"/>
-          <w:sz w:val="28"/>
-          <w:szCs w:val="28"/>
-          <w:rtl/>
-        </w:rPr>
-      </w:pPr>
-      <w:r>
-        <w:rPr>
-          <w:noProof/>
-        </w:rPr>
-        <w:drawing>
-          <wp:inline distT="0" distB="0" distL="0" distR="0" wp14:anchorId="6B6A89FD" wp14:editId="3DE076AF">
-            <wp:extent cx="4343400" cy="995844"/>
-            <wp:effectExtent l="0" t="0" r="0" b="0"/>
-            <wp:docPr id="2" name="Picture 2"/>
-            <wp:cNvGraphicFramePr>
-              <a:graphicFrameLocks xmlns:a="http://schemas.openxmlformats.org/drawingml/2006/main" noChangeAspect="1"/>
-            </wp:cNvGraphicFramePr>
-            <a:graphic xmlns:a="http://schemas.openxmlformats.org/drawingml/2006/main">
-              <a:graphicData uri="http://schemas.openxmlformats.org/drawingml/2006/picture">
-                <pic:pic xmlns:pic="http://schemas.openxmlformats.org/drawingml/2006/picture">
-                  <pic:nvPicPr>
-                    <pic:cNvPr id="0" name=""/>
-                    <pic:cNvPicPr/>
-                  </pic:nvPicPr>
-                  <pic:blipFill>
-                    <a:blip r:embed="rId14"/>
-                    <a:stretch>
-                      <a:fillRect/>
-                    </a:stretch>
-                  </pic:blipFill>
-                  <pic:spPr>
-                    <a:xfrm>
-                      <a:off x="0" y="0"/>
-                      <a:ext cx="4339885" cy="995038"/>
-                    </a:xfrm>
-                    <a:prstGeom prst="rect">
-                      <a:avLst/>
-                    </a:prstGeom>
-                  </pic:spPr>
-                </pic:pic>
-              </a:graphicData>
-            </a:graphic>
-          </wp:inline>
-        </w:drawing>
-      </w:r>
-      <w:r>
-        <w:rPr>
-          <w:rFonts w:hint="cs"/>
-          <w:sz w:val="28"/>
-          <w:szCs w:val="28"/>
-          <w:rtl/>
-        </w:rPr>
-        <w:t>כאשר שמאל מוחלט הוא לבן, וימין מוחלט הוא כחול כהה. דאגנו להוסיף לג'נד שנרחיב עליו בהמשך.</w:t>
-      </w:r>
-    </w:p>
-    <w:p>
-      <w:pPr>
-        <w:pStyle w:val="ListParagraph"/>
-        <w:ind w:left="1440"/>
-        <w:rPr>
-          <w:rFonts w:hint="cs"/>
-          <w:sz w:val="28"/>
-          <w:szCs w:val="28"/>
-          <w:rtl/>
-        </w:rPr>
-      </w:pPr>
-    </w:p>
-    <w:p>
-      <w:pPr>
-        <w:pStyle w:val="ListParagraph"/>
-        <w:numPr>
-          <w:ilvl w:val="0"/>
-          <w:numId w:val="1"/>
-        </w:numPr>
-        <w:rPr>
-          <w:rFonts w:hint="cs"/>
-          <w:sz w:val="28"/>
-          <w:szCs w:val="28"/>
-        </w:rPr>
-      </w:pPr>
-      <w:r>
-        <w:rPr>
-          <w:rFonts w:hint="cs"/>
-          <w:sz w:val="28"/>
-          <w:szCs w:val="28"/>
-          <w:rtl/>
-        </w:rPr>
-        <w:t>מיפינו את הקולות באחוזים/מספר אבסולטי לגודל העמודה. לעיתים האחוזים יכולים לשקר, לדוגמת אשכול 10 שהוא הכי גבוה. אשכול זה מכיל מעט מאוד אנשים, אבל באחוזים נדמה שהוא משפיע כמו אשכולות אחרים גדולים בפקטור של פי 50 עד 100. לכן היה חשוב להוסיף את המספר האבסולטי על מנת לקבל תמונה אמיתית גם באחוזים וגם במספר מצביעים.</w:t>
-      </w:r>
-    </w:p>
-    <w:p>
-      <w:pPr>
-        <w:pStyle w:val="ListParagraph"/>
-        <w:rPr>
-          <w:rFonts w:hint="cs"/>
-          <w:rtl/>
-        </w:rPr>
-      </w:pPr>
-      <w:r>
-        <w:rPr>
-          <w:noProof/>
-        </w:rPr>
-        <w:drawing>
-          <wp:inline distT="0" distB="0" distL="0" distR="0" wp14:anchorId="64621A0B" wp14:editId="228DFBA7">
-            <wp:extent cx="1569720" cy="297180"/>
-            <wp:effectExtent l="0" t="0" r="0" b="7620"/>
-            <wp:docPr id="4" name="Picture 4"/>
-            <wp:cNvGraphicFramePr>
-              <a:graphicFrameLocks xmlns:a="http://schemas.openxmlformats.org/drawingml/2006/main" noChangeAspect="1"/>
-            </wp:cNvGraphicFramePr>
-            <a:graphic xmlns:a="http://schemas.openxmlformats.org/drawingml/2006/main">
-              <a:graphicData uri="http://schemas.openxmlformats.org/drawingml/2006/picture">
-                <pic:pic xmlns:pic="http://schemas.openxmlformats.org/drawingml/2006/picture">
-                  <pic:nvPicPr>
-                    <pic:cNvPr id="0" name=""/>
-                    <pic:cNvPicPr/>
-                  </pic:nvPicPr>
-                  <pic:blipFill>
-                    <a:blip r:embed="rId15"/>
-                    <a:stretch>
-                      <a:fillRect/>
-                    </a:stretch>
-                  </pic:blipFill>
-                  <pic:spPr>
-                    <a:xfrm>
-                      <a:off x="0" y="0"/>
-                      <a:ext cx="1569720" cy="297180"/>
-                    </a:xfrm>
-                    <a:prstGeom prst="rect">
-                      <a:avLst/>
-                    </a:prstGeom>
-                  </pic:spPr>
-                </pic:pic>
-              </a:graphicData>
-            </a:graphic>
-          </wp:inline>
-        </w:drawing>
-      </w:r>
-      <w:r>
-        <w:rPr>
-          <w:rFonts w:hint="cs"/>
-          <w:rtl/>
-        </w:rPr>
-        <w:t xml:space="preserve"> </w:t>
-      </w:r>
-    </w:p>
-    <w:p>
-      <w:pPr>
-        <w:pStyle w:val="ListParagraph"/>
-        <w:rPr>
-          <w:rFonts w:hint="cs"/>
-          <w:sz w:val="28"/>
-          <w:szCs w:val="28"/>
-          <w:rtl/>
-        </w:rPr>
-      </w:pPr>
-      <w:r>
-        <w:rPr>
-          <w:rFonts w:hint="cs"/>
-          <w:sz w:val="28"/>
-          <w:szCs w:val="28"/>
-          <w:rtl/>
-        </w:rPr>
-        <w:t>כפתורים אלו נגישים בכל שלוש התצוגות שלנו.</w:t>
-      </w:r>
-    </w:p>
-    <w:p>
-      <w:pPr>
-        <w:pStyle w:val="ListParagraph"/>
-        <w:rPr>
-          <w:rFonts w:hint="cs"/>
-          <w:sz w:val="28"/>
-          <w:szCs w:val="28"/>
-          <w:rtl/>
-        </w:rPr>
-      </w:pPr>
-    </w:p>
-    <w:p>
-      <w:pPr>
-        <w:pStyle w:val="ListParagraph"/>
-        <w:rPr>
-          <w:rFonts w:hint="cs"/>
-          <w:sz w:val="28"/>
-          <w:szCs w:val="28"/>
-          <w:rtl/>
-        </w:rPr>
-      </w:pPr>
-    </w:p>
-    <w:p>
-      <w:pPr>
-        <w:pStyle w:val="ListParagraph"/>
-        <w:rPr>
-          <w:rFonts w:hint="cs"/>
-          <w:sz w:val="28"/>
-          <w:szCs w:val="28"/>
-          <w:rtl/>
-        </w:rPr>
-      </w:pPr>
-    </w:p>
-    <w:p>
-      <w:pPr>
-        <w:pStyle w:val="ListParagraph"/>
-        <w:rPr>
-          <w:rFonts w:hint="cs"/>
-          <w:sz w:val="28"/>
-          <w:szCs w:val="28"/>
-          <w:rtl/>
-        </w:rPr>
-      </w:pPr>
-    </w:p>
-    <w:p>
-      <w:pPr>
-        <w:pStyle w:val="ListParagraph"/>
-        <w:rPr>
-          <w:rFonts w:hint="cs"/>
-          <w:sz w:val="28"/>
-          <w:szCs w:val="28"/>
-          <w:rtl/>
-        </w:rPr>
-      </w:pPr>
-    </w:p>
-    <w:p>
-      <w:pPr>
-        <w:pStyle w:val="ListParagraph"/>
-        <w:rPr>
-          <w:rFonts w:hint="cs"/>
-          <w:sz w:val="28"/>
-          <w:szCs w:val="28"/>
-          <w:rtl/>
-        </w:rPr>
-      </w:pPr>
-    </w:p>
-    <w:p>
-      <w:pPr>
-        <w:pStyle w:val="ListParagraph"/>
-        <w:rPr>
-          <w:rFonts w:hint="cs"/>
-          <w:sz w:val="28"/>
-          <w:szCs w:val="28"/>
-          <w:rtl/>
-        </w:rPr>
-      </w:pPr>
-    </w:p>
-    <w:p>
-      <w:pPr>
-        <w:pStyle w:val="ListParagraph"/>
-        <w:rPr>
-          <w:rFonts w:hint="cs"/>
-          <w:sz w:val="28"/>
-          <w:szCs w:val="28"/>
-          <w:rtl/>
-        </w:rPr>
-      </w:pPr>
-    </w:p>
-    <w:p>
-      <w:pPr>
-        <w:pStyle w:val="ListParagraph"/>
-        <w:rPr>
-          <w:rFonts w:hint="cs"/>
-          <w:sz w:val="28"/>
-          <w:szCs w:val="28"/>
-          <w:rtl/>
-        </w:rPr>
-      </w:pPr>
-    </w:p>
-    <w:p>
-      <w:pPr>
-        <w:pStyle w:val="ListParagraph"/>
-        <w:rPr>
-          <w:rFonts w:hint="cs"/>
-          <w:sz w:val="28"/>
-          <w:szCs w:val="28"/>
-          <w:rtl/>
-        </w:rPr>
-      </w:pPr>
-      <w:r>
-        <w:rPr>
-          <w:rFonts w:hint="cs"/>
-          <w:sz w:val="28"/>
-          <w:szCs w:val="28"/>
-          <w:rtl/>
-        </w:rPr>
-        <w:lastRenderedPageBreak/>
-        <w:t xml:space="preserve">בנוסף, הנה הבר צ'רט </w:t>
-      </w:r>
-      <w:r>
-        <w:rPr>
-          <w:rFonts w:hint="cs"/>
-          <w:sz w:val="28"/>
-          <w:szCs w:val="28"/>
-          <w:rtl/>
-        </w:rPr>
-        <w:t>שבחרנו</w:t>
-      </w:r>
-      <w:r>
-        <w:rPr>
-          <w:rFonts w:hint="cs"/>
-          <w:sz w:val="28"/>
-          <w:szCs w:val="28"/>
-          <w:rtl/>
-        </w:rPr>
-        <w:t>:</w:t>
-      </w:r>
-    </w:p>
-    <w:p>
-      <w:pPr>
-        <w:pStyle w:val="ListParagraph"/>
-        <w:rPr>
-          <w:rFonts w:hint="cs"/>
-          <w:rtl/>
-        </w:rPr>
-      </w:pPr>
-      <w:r>
-        <w:rPr>
-          <w:noProof/>
-        </w:rPr>
-        <w:drawing>
-          <wp:inline distT="0" distB="0" distL="0" distR="0" wp14:anchorId="49AF22AD" wp14:editId="3BE6EC82">
-            <wp:extent cx="4468091" cy="2625436"/>
-            <wp:effectExtent l="0" t="0" r="8890" b="3810"/>
-            <wp:docPr id="5" name="Picture 5"/>
-            <wp:cNvGraphicFramePr>
-              <a:graphicFrameLocks xmlns:a="http://schemas.openxmlformats.org/drawingml/2006/main" noChangeAspect="1"/>
-            </wp:cNvGraphicFramePr>
-            <a:graphic xmlns:a="http://schemas.openxmlformats.org/drawingml/2006/main">
-              <a:graphicData uri="http://schemas.openxmlformats.org/drawingml/2006/picture">
-                <pic:pic xmlns:pic="http://schemas.openxmlformats.org/drawingml/2006/picture">
-                  <pic:nvPicPr>
-                    <pic:cNvPr id="0" name=""/>
-                    <pic:cNvPicPr/>
-                  </pic:nvPicPr>
-                  <pic:blipFill>
-                    <a:blip r:embed="rId16"/>
-                    <a:stretch>
-                      <a:fillRect/>
-                    </a:stretch>
-                  </pic:blipFill>
-                  <pic:spPr>
-                    <a:xfrm>
-                      <a:off x="0" y="0"/>
-                      <a:ext cx="4465610" cy="2623978"/>
-                    </a:xfrm>
-                    <a:prstGeom prst="rect">
-                      <a:avLst/>
-                    </a:prstGeom>
-                  </pic:spPr>
-                </pic:pic>
-              </a:graphicData>
-            </a:graphic>
-          </wp:inline>
-        </w:drawing>
-      </w:r>
-    </w:p>
-    <w:p>
-      <w:pPr>
-        <w:pStyle w:val="ListParagraph"/>
-        <w:rPr>
-          <w:rFonts w:hint="cs"/>
-          <w:rtl/>
-        </w:rPr>
-      </w:pPr>
-    </w:p>
-    <w:p>
-      <w:pPr>
-        <w:pStyle w:val="ListParagraph"/>
-        <w:numPr>
-          <w:ilvl w:val="0"/>
-          <w:numId w:val="1"/>
-        </w:numPr>
-        <w:rPr>
-          <w:rFonts w:hint="cs"/>
-          <w:sz w:val="28"/>
-          <w:szCs w:val="28"/>
-        </w:rPr>
-      </w:pPr>
-      <w:r>
-        <w:rPr>
-          <w:rFonts w:hint="cs"/>
-          <w:sz w:val="28"/>
-          <w:szCs w:val="28"/>
-          <w:rtl/>
-        </w:rPr>
-        <w:t xml:space="preserve">עוד מיפוי הוא שהעמודה המקסימלית בערך ה </w:t>
-      </w:r>
-      <w:r>
-        <w:rPr>
-          <w:sz w:val="28"/>
-          <w:szCs w:val="28"/>
-        </w:rPr>
-        <w:t>Y</w:t>
-      </w:r>
-      <w:r>
-        <w:rPr>
-          <w:rFonts w:hint="cs"/>
-          <w:sz w:val="28"/>
-          <w:szCs w:val="28"/>
-          <w:rtl/>
-        </w:rPr>
-        <w:t xml:space="preserve"> תקבע את מימדי הויזואליזציה. בדוגמא הנ"ל רואים שהערך המקסימלי הוא מיליון מצביעים והוא נקבע ע"י עמודה חמש. למרות שבשיעור למדנו שזה יכול ליצור "שקר" בתצוגה, החלטנו להוסיף מיפוי זה על מנת לאפשר השוואה נוחה יותר למשתמש. עם הערך המקסימלי של ציר ה </w:t>
-      </w:r>
-      <w:r>
-        <w:rPr>
-          <w:sz w:val="28"/>
-          <w:szCs w:val="28"/>
-        </w:rPr>
-        <w:t>Y</w:t>
-      </w:r>
-      <w:r>
-        <w:rPr>
-          <w:rFonts w:hint="cs"/>
-          <w:sz w:val="28"/>
-          <w:szCs w:val="28"/>
-          <w:rtl/>
-        </w:rPr>
-        <w:t xml:space="preserve"> היה סטטי ונותר על מיליון לדוגמא, אז בתצוגה אחרת שהערך המקסימלי הוא 100 אלף , היה קשה מאוד להשוות בין העמודות.</w:t>
-      </w:r>
-    </w:p>
-    <w:p>
-      <w:pPr>
-        <w:pStyle w:val="ListParagraph"/>
-        <w:numPr>
-          <w:ilvl w:val="0"/>
-          <w:numId w:val="1"/>
-        </w:numPr>
-        <w:rPr>
-          <w:rFonts w:hint="cs"/>
-          <w:sz w:val="28"/>
-          <w:szCs w:val="28"/>
-        </w:rPr>
-      </w:pPr>
-      <w:r>
-        <w:rPr>
-          <w:rFonts w:hint="cs"/>
-          <w:sz w:val="28"/>
-          <w:szCs w:val="28"/>
-          <w:rtl/>
-        </w:rPr>
-        <w:t xml:space="preserve">כמו כן, קשה לדעת את המספר המדויק של עמודה במקרה של כמעט שוויון בין עמודות רחוקות לכן מיפינו את הערך המספרי (באחוזים או מספר אבסולוטי) ל"טול טיפ". השתמשנו לשם כך ב </w:t>
-      </w:r>
-      <w:hyperlink r:id="rId17" w:history="1">
-        <w:r>
-          <w:rPr>
-            <w:rStyle w:val="Hyperlink"/>
-            <w:sz w:val="28"/>
-            <w:szCs w:val="28"/>
-          </w:rPr>
-          <w:t>d3.</w:t>
-        </w:r>
-        <w:r>
-          <w:rPr>
-            <w:rStyle w:val="Hyperlink"/>
-            <w:sz w:val="28"/>
-            <w:szCs w:val="28"/>
-          </w:rPr>
-          <w:t>t</w:t>
-        </w:r>
-        <w:r>
-          <w:rPr>
-            <w:rStyle w:val="Hyperlink"/>
-            <w:sz w:val="28"/>
-            <w:szCs w:val="28"/>
-          </w:rPr>
-          <w:t>ip()</w:t>
-        </w:r>
-      </w:hyperlink>
-    </w:p>
-    <w:p>
-      <w:pPr>
-        <w:pStyle w:val="ListParagraph"/>
-        <w:rPr>
-          <w:rFonts w:hint="cs"/>
-          <w:rtl/>
-        </w:rPr>
-      </w:pPr>
-      <w:r>
-        <w:rPr>
-          <w:noProof/>
-        </w:rPr>
-        <w:drawing>
-          <wp:inline distT="0" distB="0" distL="0" distR="0" wp14:anchorId="45500D13" wp14:editId="2B126021">
-            <wp:extent cx="1242060" cy="998220"/>
-            <wp:effectExtent l="0" t="0" r="0" b="0"/>
-            <wp:docPr id="6" name="Picture 6"/>
             <wp:cNvGraphicFramePr>
               <a:graphicFrameLocks xmlns:a="http://schemas.openxmlformats.org/drawingml/2006/main" noChangeAspect="1"/>
             </wp:cNvGraphicFramePr>
@@ -2899,6 +1291,1516 @@
                   <pic:spPr>
                     <a:xfrm>
                       <a:off x="0" y="0"/>
+                      <a:ext cx="5814202" cy="1079780"/>
+                    </a:xfrm>
+                    <a:prstGeom prst="rect">
+                      <a:avLst/>
+                    </a:prstGeom>
+                  </pic:spPr>
+                </pic:pic>
+              </a:graphicData>
+            </a:graphic>
+          </wp:inline>
+        </w:drawing>
+      </w:r>
+    </w:p>
+    <w:p>
+      <w:pPr>
+        <w:pStyle w:val="ListParagraph"/>
+        <w:spacing w:after="0"/>
+        <w:rPr>
+          <w:rtl/>
+        </w:rPr>
+      </w:pPr>
+      <w:r>
+        <w:rPr>
+          <w:rFonts w:hint="cs"/>
+          <w:rtl/>
+        </w:rPr>
+        <w:t xml:space="preserve">שם הקובץ המלא: </w:t>
+      </w:r>
+      <w:r>
+        <w:t>data-set-elections\mergedDataLatest.xlsx</w:t>
+      </w:r>
+    </w:p>
+    <w:p>
+      <w:pPr>
+        <w:pStyle w:val="ListParagraph"/>
+        <w:spacing w:after="0"/>
+        <w:rPr>
+          <w:rtl/>
+        </w:rPr>
+      </w:pPr>
+      <w:r>
+        <w:rPr>
+          <w:rFonts w:hint="cs"/>
+          <w:rtl/>
+        </w:rPr>
+        <w:t>לאחר מכן המרנו לשם נוחות לפורמט ג'ייסון.</w:t>
+      </w:r>
+    </w:p>
+    <w:p>
+      <w:pPr>
+        <w:pStyle w:val="ListParagraph"/>
+        <w:spacing w:after="0"/>
+        <w:rPr>
+          <w:rtl/>
+        </w:rPr>
+      </w:pPr>
+      <w:r>
+        <w:rPr>
+          <w:rFonts w:hint="cs"/>
+          <w:rtl/>
+        </w:rPr>
+        <w:t xml:space="preserve">שם הקובץ המומר: </w:t>
+      </w:r>
+      <w:r>
+        <w:t>data-set-elections\electionAndEconomicData.json</w:t>
+      </w:r>
+    </w:p>
+    <w:p>
+      <w:pPr>
+        <w:pStyle w:val="ListParagraph"/>
+        <w:spacing w:after="0"/>
+        <w:rPr>
+          <w:rtl/>
+        </w:rPr>
+      </w:pPr>
+    </w:p>
+    <w:p>
+      <w:pPr>
+        <w:pStyle w:val="ListParagraph"/>
+        <w:numPr>
+          <w:ilvl w:val="1"/>
+          <w:numId w:val="1"/>
+        </w:numPr>
+        <w:spacing w:after="0"/>
+        <w:rPr>
+          <w:sz w:val="28"/>
+          <w:szCs w:val="28"/>
+        </w:rPr>
+      </w:pPr>
+      <w:r>
+        <w:rPr>
+          <w:rFonts w:hint="cs"/>
+          <w:sz w:val="28"/>
+          <w:szCs w:val="28"/>
+          <w:rtl/>
+        </w:rPr>
+        <w:t xml:space="preserve">בהמרה הראשונה, לא שמנו לב שהיו אי התאמות בין כתיבת השמות בשני הקבצים. זה גרם ל"איבוד ערים" חשובות ששמנו </w:t>
+      </w:r>
+      <w:r>
+        <w:rPr>
+          <w:rFonts w:hint="cs"/>
+          <w:sz w:val="28"/>
+          <w:szCs w:val="28"/>
+          <w:rtl/>
+        </w:rPr>
+        <w:lastRenderedPageBreak/>
+        <w:t>לב אליהן רק כשלא מצאנו את תל אביב לאחר בדיקת הנכונות של הויזואליזציה בשלבים הראשונים.</w:t>
+      </w:r>
+    </w:p>
+    <w:p>
+      <w:pPr>
+        <w:pStyle w:val="ListParagraph"/>
+        <w:numPr>
+          <w:ilvl w:val="1"/>
+          <w:numId w:val="1"/>
+        </w:numPr>
+        <w:spacing w:after="0"/>
+        <w:rPr>
+          <w:sz w:val="28"/>
+          <w:szCs w:val="28"/>
+        </w:rPr>
+      </w:pPr>
+      <w:r>
+        <w:rPr>
+          <w:rFonts w:hint="cs"/>
+          <w:sz w:val="28"/>
+          <w:szCs w:val="28"/>
+          <w:rtl/>
+        </w:rPr>
+        <w:t xml:space="preserve">כמו כן, בחרנו ליצור עמודות חדשות לפי המידע כגון </w:t>
+      </w:r>
+      <w:r>
+        <w:rPr>
+          <w:sz w:val="28"/>
+          <w:szCs w:val="28"/>
+        </w:rPr>
+        <w:t>R</w:t>
+      </w:r>
+      <w:r>
+        <w:rPr>
+          <w:sz w:val="28"/>
+          <w:szCs w:val="28"/>
+        </w:rPr>
+        <w:t xml:space="preserve">ight </w:t>
+      </w:r>
+      <w:r>
+        <w:rPr>
+          <w:sz w:val="28"/>
+          <w:szCs w:val="28"/>
+        </w:rPr>
+        <w:t>A</w:t>
+      </w:r>
+      <w:r>
+        <w:rPr>
+          <w:sz w:val="28"/>
+          <w:szCs w:val="28"/>
+        </w:rPr>
+        <w:t>ttribute</w:t>
+      </w:r>
+      <w:r>
+        <w:rPr>
+          <w:rFonts w:hint="cs"/>
+          <w:sz w:val="28"/>
+          <w:szCs w:val="28"/>
+          <w:rtl/>
+        </w:rPr>
+        <w:t xml:space="preserve">. </w:t>
+      </w:r>
+      <w:r>
+        <w:rPr>
+          <w:rFonts w:hint="cs"/>
+          <w:sz w:val="28"/>
+          <w:szCs w:val="28"/>
+          <w:rtl/>
+        </w:rPr>
+        <w:t>עמודות אלו שירתו חלק כזה או אחר שהוספנו לויזואליזציה.</w:t>
+      </w:r>
+    </w:p>
+    <w:p>
+      <w:pPr>
+        <w:pStyle w:val="ListParagraph"/>
+        <w:numPr>
+          <w:ilvl w:val="1"/>
+          <w:numId w:val="1"/>
+        </w:numPr>
+        <w:spacing w:after="0"/>
+        <w:rPr>
+          <w:sz w:val="28"/>
+          <w:szCs w:val="28"/>
+        </w:rPr>
+      </w:pPr>
+      <w:r>
+        <w:rPr>
+          <w:rFonts w:hint="cs"/>
+          <w:sz w:val="28"/>
+          <w:szCs w:val="28"/>
+          <w:rtl/>
+        </w:rPr>
+        <w:t xml:space="preserve">בסופו של דבר, הויזואליזציה מתבססת על מידע </w:t>
+      </w:r>
+      <w:r>
+        <w:rPr>
+          <w:sz w:val="28"/>
+          <w:szCs w:val="28"/>
+        </w:rPr>
+        <w:t>764</w:t>
+      </w:r>
+      <w:r>
+        <w:rPr>
+          <w:rFonts w:hint="cs"/>
+          <w:sz w:val="28"/>
+          <w:szCs w:val="28"/>
+          <w:rtl/>
+        </w:rPr>
+        <w:t xml:space="preserve"> יישובים ומושבים. מבט מהיר בטבלה באתר או בקובץ האקסל, יראה שיש לנו רק 232, אך ישנם בערך 30 שמות איזורים שמכילים מספר רב של יישובים(ראו קישור 7א למעלה). לדוגמא,</w:t>
+      </w:r>
+      <w:r>
+        <w:rPr>
+          <w:rFonts w:hint="cs"/>
+          <w:sz w:val="28"/>
+          <w:szCs w:val="28"/>
+          <w:rtl/>
+        </w:rPr>
+        <w:t xml:space="preserve"> </w:t>
+      </w:r>
+      <w:r>
+        <w:rPr>
+          <w:rFonts w:hint="cs"/>
+          <w:sz w:val="28"/>
+          <w:szCs w:val="28"/>
+          <w:rtl/>
+        </w:rPr>
+        <w:t>עמק יזרעאל מכיל 36 יישובים בתוכו.</w:t>
+      </w:r>
+    </w:p>
+    <w:p>
+      <w:pPr>
+        <w:bidi w:val="0"/>
+        <w:rPr>
+          <w:rtl/>
+        </w:rPr>
+      </w:pPr>
+      <w:r>
+        <w:br w:type="page"/>
+      </w:r>
+    </w:p>
+    <w:p>
+      <w:pPr>
+        <w:tabs>
+          <w:tab w:val="left" w:pos="3015"/>
+          <w:tab w:val="left" w:pos="3462"/>
+          <w:tab w:val="center" w:pos="4153"/>
+          <w:tab w:val="left" w:pos="6190"/>
+          <w:tab w:val="left" w:pos="6582"/>
+        </w:tabs>
+        <w:spacing w:after="0"/>
+        <w:jc w:val="center"/>
+        <w:rPr>
+          <w:sz w:val="96"/>
+          <w:szCs w:val="96"/>
+        </w:rPr>
+      </w:pPr>
+      <w:r>
+        <w:rPr>
+          <w:sz w:val="96"/>
+          <w:szCs w:val="96"/>
+        </w:rPr>
+        <w:lastRenderedPageBreak/>
+        <w:t>USER TASK</w:t>
+      </w:r>
+      <w:r>
+        <w:rPr>
+          <w:sz w:val="96"/>
+          <w:szCs w:val="96"/>
+        </w:rPr>
+        <w:t xml:space="preserve"> </w:t>
+      </w:r>
+      <w:r>
+        <w:rPr>
+          <w:rFonts w:hint="cs"/>
+          <w:sz w:val="96"/>
+          <w:szCs w:val="96"/>
+          <w:rtl/>
+        </w:rPr>
+        <w:t xml:space="preserve">- </w:t>
+      </w:r>
+      <w:r>
+        <w:rPr>
+          <w:sz w:val="96"/>
+          <w:szCs w:val="96"/>
+        </w:rPr>
+        <w:t>WHY</w:t>
+      </w:r>
+    </w:p>
+    <w:p>
+      <w:pPr>
+        <w:tabs>
+          <w:tab w:val="left" w:pos="3015"/>
+          <w:tab w:val="left" w:pos="3462"/>
+          <w:tab w:val="center" w:pos="4153"/>
+          <w:tab w:val="left" w:pos="6190"/>
+          <w:tab w:val="left" w:pos="6582"/>
+        </w:tabs>
+        <w:spacing w:after="0"/>
+        <w:rPr>
+          <w:sz w:val="28"/>
+          <w:szCs w:val="28"/>
+          <w:rtl/>
+        </w:rPr>
+      </w:pPr>
+      <w:r>
+        <w:rPr>
+          <w:rFonts w:hint="cs"/>
+          <w:sz w:val="28"/>
+          <w:szCs w:val="28"/>
+          <w:rtl/>
+        </w:rPr>
+        <w:t>כדי לבסס את ההשערות על הקשר בין הצבעה בקלפי לבין המעמד הסוציו-אקונומי בחרנו בויזואליזציה שתבצע מיון סלקטיבי על המידע ותניב למשתמש תצוגה נוחה להשוואה(בצורת "בר-צ'ארט") כדי שיוכל להסיק מסקנות.</w:t>
+      </w:r>
+      <w:r>
+        <w:rPr>
+          <w:sz w:val="28"/>
+          <w:szCs w:val="28"/>
+        </w:rPr>
+        <w:tab/>
+      </w:r>
+      <w:r>
+        <w:rPr>
+          <w:sz w:val="28"/>
+          <w:szCs w:val="28"/>
+          <w:rtl/>
+        </w:rPr>
+        <w:tab/>
+      </w:r>
+      <w:r>
+        <w:rPr>
+          <w:sz w:val="28"/>
+          <w:szCs w:val="28"/>
+          <w:rtl/>
+        </w:rPr>
+        <w:tab/>
+      </w:r>
+      <w:r>
+        <w:rPr>
+          <w:sz w:val="28"/>
+          <w:szCs w:val="28"/>
+          <w:rtl/>
+        </w:rPr>
+        <w:tab/>
+      </w:r>
+      <w:r>
+        <w:rPr>
+          <w:sz w:val="28"/>
+          <w:szCs w:val="28"/>
+          <w:rtl/>
+        </w:rPr>
+        <w:tab/>
+      </w:r>
+    </w:p>
+    <w:p>
+      <w:pPr>
+        <w:spacing w:after="0"/>
+        <w:rPr>
+          <w:sz w:val="28"/>
+          <w:szCs w:val="28"/>
+          <w:rtl/>
+        </w:rPr>
+      </w:pPr>
+      <w:r>
+        <w:rPr>
+          <w:rFonts w:hint="cs"/>
+          <w:sz w:val="28"/>
+          <w:szCs w:val="28"/>
+          <w:rtl/>
+        </w:rPr>
+        <w:t xml:space="preserve">חשבנו על מספר שימושים לויזואליזציה שלנו </w:t>
+      </w:r>
+      <w:r>
+        <w:rPr>
+          <w:sz w:val="28"/>
+          <w:szCs w:val="28"/>
+          <w:rtl/>
+        </w:rPr>
+        <w:t>–</w:t>
+      </w:r>
+    </w:p>
+    <w:p>
+      <w:pPr>
+        <w:pStyle w:val="ListParagraph"/>
+        <w:numPr>
+          <w:ilvl w:val="0"/>
+          <w:numId w:val="5"/>
+        </w:numPr>
+        <w:spacing w:after="0"/>
+        <w:rPr>
+          <w:sz w:val="28"/>
+          <w:szCs w:val="28"/>
+        </w:rPr>
+      </w:pPr>
+      <w:r>
+        <w:rPr>
+          <w:rFonts w:hint="cs"/>
+          <w:sz w:val="28"/>
+          <w:szCs w:val="28"/>
+          <w:rtl/>
+        </w:rPr>
+        <w:t>מבט על אחוזי הצבעה.</w:t>
+      </w:r>
+    </w:p>
+    <w:p>
+      <w:pPr>
+        <w:pStyle w:val="ListParagraph"/>
+        <w:numPr>
+          <w:ilvl w:val="1"/>
+          <w:numId w:val="5"/>
+        </w:numPr>
+        <w:spacing w:after="0"/>
+        <w:rPr>
+          <w:sz w:val="28"/>
+          <w:szCs w:val="28"/>
+        </w:rPr>
+      </w:pPr>
+      <w:r>
+        <w:rPr>
+          <w:rFonts w:hint="cs"/>
+          <w:sz w:val="28"/>
+          <w:szCs w:val="28"/>
+          <w:rtl/>
+        </w:rPr>
+        <w:t>מאפשר למפלגות ולכותבי מדיניות להבין היכן יש אחוזי הצבעה נמוכים ולנסות לעודד אותם, דבר המהווה אחד מעקרונות הדמוקרטיה.</w:t>
+      </w:r>
+    </w:p>
+    <w:p>
+      <w:pPr>
+        <w:pStyle w:val="ListParagraph"/>
+        <w:numPr>
+          <w:ilvl w:val="0"/>
+          <w:numId w:val="5"/>
+        </w:numPr>
+        <w:spacing w:after="0"/>
+        <w:rPr>
+          <w:sz w:val="28"/>
+          <w:szCs w:val="28"/>
+        </w:rPr>
+      </w:pPr>
+      <w:r>
+        <w:rPr>
+          <w:rFonts w:hint="cs"/>
+          <w:sz w:val="28"/>
+          <w:szCs w:val="28"/>
+          <w:rtl/>
+        </w:rPr>
+        <w:t>לתת ל</w:t>
+      </w:r>
+      <w:r>
+        <w:rPr>
+          <w:rFonts w:hint="cs"/>
+          <w:sz w:val="28"/>
+          <w:szCs w:val="28"/>
+          <w:rtl/>
+        </w:rPr>
+        <w:t>מש</w:t>
+      </w:r>
+      <w:r>
+        <w:rPr>
+          <w:rFonts w:hint="cs"/>
+          <w:sz w:val="28"/>
+          <w:szCs w:val="28"/>
+          <w:rtl/>
+        </w:rPr>
+        <w:t>ת</w:t>
+      </w:r>
+      <w:r>
+        <w:rPr>
+          <w:rFonts w:hint="cs"/>
+          <w:sz w:val="28"/>
+          <w:szCs w:val="28"/>
+          <w:rtl/>
+        </w:rPr>
+        <w:t xml:space="preserve">מש תמונת מצב של קהל יעד של מפלגות, ניתן לראות מהיכן אחוז גבוה/מספר אבסולוטי של קולות מגיע עבור מפלגה מסויימת, ניתוח </w:t>
+      </w:r>
+      <w:r>
+        <w:rPr>
+          <w:rFonts w:hint="cs"/>
+          <w:sz w:val="28"/>
+          <w:szCs w:val="28"/>
+          <w:rtl/>
+        </w:rPr>
+        <w:t>המאפשר</w:t>
+      </w:r>
+      <w:r>
+        <w:rPr>
+          <w:rFonts w:hint="cs"/>
+          <w:sz w:val="28"/>
+          <w:szCs w:val="28"/>
+          <w:rtl/>
+        </w:rPr>
+        <w:t>:</w:t>
+      </w:r>
+    </w:p>
+    <w:p>
+      <w:pPr>
+        <w:pStyle w:val="ListParagraph"/>
+        <w:numPr>
+          <w:ilvl w:val="1"/>
+          <w:numId w:val="5"/>
+        </w:numPr>
+        <w:spacing w:after="0"/>
+        <w:rPr>
+          <w:sz w:val="28"/>
+          <w:szCs w:val="28"/>
+        </w:rPr>
+      </w:pPr>
+      <w:r>
+        <w:rPr>
+          <w:rFonts w:hint="cs"/>
+          <w:sz w:val="28"/>
+          <w:szCs w:val="28"/>
+          <w:rtl/>
+        </w:rPr>
+        <w:t>עבור מצביעים לנתח דפוסי הצבעה ולבצע הצבעה יותר מושכלת.</w:t>
+      </w:r>
+    </w:p>
+    <w:p>
+      <w:pPr>
+        <w:pStyle w:val="ListParagraph"/>
+        <w:numPr>
+          <w:ilvl w:val="1"/>
+          <w:numId w:val="5"/>
+        </w:numPr>
+        <w:spacing w:after="0"/>
+        <w:rPr>
+          <w:sz w:val="28"/>
+          <w:szCs w:val="28"/>
+        </w:rPr>
+      </w:pPr>
+      <w:r>
+        <w:rPr>
+          <w:rFonts w:hint="cs"/>
+          <w:sz w:val="28"/>
+          <w:szCs w:val="28"/>
+          <w:rtl/>
+        </w:rPr>
+        <w:t>עבור מפלגות להבין באילו אזורים שווה להם להשקיע מאמץ נוסף כדי לזכות בעוד קולות.</w:t>
+      </w:r>
+    </w:p>
+    <w:p>
+      <w:pPr>
+        <w:pStyle w:val="ListParagraph"/>
+        <w:numPr>
+          <w:ilvl w:val="1"/>
+          <w:numId w:val="5"/>
+        </w:numPr>
+        <w:spacing w:after="0"/>
+        <w:rPr>
+          <w:sz w:val="28"/>
+          <w:szCs w:val="28"/>
+        </w:rPr>
+      </w:pPr>
+      <w:r>
+        <w:rPr>
+          <w:rFonts w:hint="cs"/>
+          <w:sz w:val="28"/>
+          <w:szCs w:val="28"/>
+          <w:rtl/>
+        </w:rPr>
+        <w:t>עבור מפלגות להבין מאילו איזורים המפלגות היריבות שלהן זוכות בקולות, ואז לנסות "להלחם" נקודתית באיזורים אלו.</w:t>
+      </w:r>
+    </w:p>
+    <w:p>
+      <w:pPr>
+        <w:pStyle w:val="ListParagraph"/>
+        <w:numPr>
+          <w:ilvl w:val="0"/>
+          <w:numId w:val="1"/>
+        </w:numPr>
+        <w:spacing w:after="0"/>
+        <w:rPr>
+          <w:sz w:val="28"/>
+          <w:szCs w:val="28"/>
+        </w:rPr>
+      </w:pPr>
+      <w:r>
+        <w:rPr>
+          <w:rFonts w:hint="cs"/>
+          <w:sz w:val="28"/>
+          <w:szCs w:val="28"/>
+          <w:rtl/>
+        </w:rPr>
+        <w:t>הסברה בינלאומית</w:t>
+      </w:r>
+      <w:r>
+        <w:rPr>
+          <w:rFonts w:hint="cs"/>
+          <w:sz w:val="28"/>
+          <w:szCs w:val="28"/>
+          <w:rtl/>
+        </w:rPr>
+        <w:t xml:space="preserve"> -</w:t>
+      </w:r>
+      <w:r>
+        <w:rPr>
+          <w:rFonts w:hint="cs"/>
+          <w:sz w:val="28"/>
+          <w:szCs w:val="28"/>
+          <w:rtl/>
+        </w:rPr>
+        <w:t xml:space="preserve"> אחד המגישים הוא דייר מעונות</w:t>
+      </w:r>
+      <w:r>
+        <w:rPr>
+          <w:rFonts w:hint="cs"/>
+          <w:sz w:val="28"/>
+          <w:szCs w:val="28"/>
+          <w:rtl/>
+        </w:rPr>
+        <w:t xml:space="preserve"> ש</w:t>
+      </w:r>
+      <w:r>
+        <w:rPr>
+          <w:rFonts w:hint="cs"/>
+          <w:sz w:val="28"/>
+          <w:szCs w:val="28"/>
+          <w:rtl/>
+        </w:rPr>
+        <w:t xml:space="preserve">פגש סטודנטים רבים מחו"ל שהרבו לדבר על פוליטיקה. כמדינה שהיא "כוכבת על" בעיתונות העולמית, הביקורות מגיעות מפי אנשים זרים. כדי לתת להם להסיק מסקנות לגבי הממשל שלנו והציבור התומך בפרט, ולגבי המפלגות בכלל, נבנתה ויזואליזציה זו. </w:t>
+      </w:r>
+      <w:r>
+        <w:rPr>
+          <w:rFonts w:hint="cs"/>
+          <w:sz w:val="28"/>
+          <w:szCs w:val="28"/>
+          <w:rtl/>
+        </w:rPr>
+        <w:t>בנוסף</w:t>
+      </w:r>
+      <w:r>
+        <w:rPr>
+          <w:rFonts w:hint="cs"/>
+          <w:sz w:val="28"/>
+          <w:szCs w:val="28"/>
+          <w:rtl/>
+        </w:rPr>
+        <w:t>, הוחלט במהלך שלקח מספר ימים, להוסיף תמיכה באנגלית. כמו כן, הקוד נכתב בצורה שיהיה ניתן להוסיף שפות נוספות(כבר התקבלה בקשה להוסיף גרמנית).</w:t>
+      </w:r>
+    </w:p>
+    <w:p>
+      <w:pPr>
+        <w:spacing w:after="0"/>
+        <w:rPr>
+          <w:sz w:val="28"/>
+          <w:szCs w:val="28"/>
+          <w:rtl/>
+        </w:rPr>
+      </w:pPr>
+      <w:r>
+        <w:rPr>
+          <w:rFonts w:hint="cs"/>
+          <w:sz w:val="28"/>
+          <w:szCs w:val="28"/>
+          <w:rtl/>
+        </w:rPr>
+        <w:t>לסיכום, נושא הפוליטיקה בישראל הוא נושא "חם" בלשון המעטה. אנו מקווים שנעזור לענות על שאלות מפתח לגבי הצבעות הישראלים בקלפי, ולגבי המפלגות בארץ.</w:t>
+      </w:r>
+    </w:p>
+    <w:p>
+      <w:pPr>
+        <w:bidi w:val="0"/>
+        <w:rPr>
+          <w:rtl/>
+        </w:rPr>
+      </w:pPr>
+      <w:r>
+        <w:rPr>
+          <w:rtl/>
+        </w:rPr>
+        <w:br w:type="page"/>
+      </w:r>
+    </w:p>
+    <w:p>
+      <w:pPr>
+        <w:tabs>
+          <w:tab w:val="left" w:pos="3015"/>
+          <w:tab w:val="left" w:pos="3462"/>
+          <w:tab w:val="center" w:pos="4153"/>
+          <w:tab w:val="left" w:pos="6190"/>
+          <w:tab w:val="left" w:pos="6582"/>
+        </w:tabs>
+        <w:spacing w:after="0"/>
+        <w:jc w:val="center"/>
+        <w:rPr>
+          <w:rtl/>
+        </w:rPr>
+      </w:pPr>
+      <w:r>
+        <w:rPr>
+          <w:sz w:val="96"/>
+          <w:szCs w:val="96"/>
+        </w:rPr>
+        <w:lastRenderedPageBreak/>
+        <w:t>HOW</w:t>
+      </w:r>
+    </w:p>
+    <w:p>
+      <w:pPr>
+        <w:rPr>
+          <w:sz w:val="28"/>
+          <w:szCs w:val="28"/>
+          <w:rtl/>
+        </w:rPr>
+      </w:pPr>
+      <w:r>
+        <w:rPr>
+          <w:rFonts w:hint="cs"/>
+          <w:sz w:val="28"/>
+          <w:szCs w:val="28"/>
+          <w:rtl/>
+        </w:rPr>
+        <w:t>המיפויים הויזואליים שבחרנו הם:</w:t>
+      </w:r>
+    </w:p>
+    <w:p>
+      <w:pPr>
+        <w:pStyle w:val="ListParagraph"/>
+        <w:numPr>
+          <w:ilvl w:val="0"/>
+          <w:numId w:val="1"/>
+        </w:numPr>
+        <w:rPr>
+          <w:sz w:val="28"/>
+          <w:szCs w:val="28"/>
+        </w:rPr>
+      </w:pPr>
+      <w:r>
+        <w:rPr>
+          <w:rFonts w:hint="cs"/>
+          <w:sz w:val="28"/>
+          <w:szCs w:val="28"/>
+          <w:rtl/>
+        </w:rPr>
+        <w:t xml:space="preserve">מיפינו את מידת הימניות-שמאליות כלכלית לצבעים. התבססנו על סקר מדיני שהעריך את מידת הימניות-שמאליות של המפלגות לפי תשובות שהן סיפקו בנושאים רחבים. </w:t>
+      </w:r>
+    </w:p>
+    <w:p>
+      <w:pPr>
+        <w:pStyle w:val="ListParagraph"/>
+        <w:numPr>
+          <w:ilvl w:val="1"/>
+          <w:numId w:val="1"/>
+        </w:numPr>
+        <w:rPr>
+          <w:sz w:val="28"/>
+          <w:szCs w:val="28"/>
+        </w:rPr>
+      </w:pPr>
+      <w:r>
+        <w:rPr>
+          <w:rFonts w:hint="cs"/>
+          <w:sz w:val="28"/>
+          <w:szCs w:val="28"/>
+          <w:rtl/>
+        </w:rPr>
+        <w:t xml:space="preserve">בחרנו להשתמש בספריית </w:t>
+      </w:r>
+      <w:hyperlink r:id="rId19" w:history="1">
+        <w:r>
+          <w:rPr>
+            <w:rStyle w:val="Hyperlink"/>
+            <w:sz w:val="28"/>
+            <w:szCs w:val="28"/>
+          </w:rPr>
+          <w:t>d3.interpolate()</w:t>
+        </w:r>
+      </w:hyperlink>
+      <w:r>
+        <w:rPr>
+          <w:rFonts w:hint="cs"/>
+          <w:sz w:val="28"/>
+          <w:szCs w:val="28"/>
+          <w:rtl/>
+        </w:rPr>
+        <w:t xml:space="preserve"> שמספקת אפשרות להזין קלט מספר בין 0 ל 1 (מידת הימניות-שמאליות כלכלית) ופולטת צבע לפי סט הצבעים שנבחר.</w:t>
+      </w:r>
+    </w:p>
+    <w:p>
+      <w:pPr>
+        <w:pStyle w:val="ListParagraph"/>
+        <w:numPr>
+          <w:ilvl w:val="1"/>
+          <w:numId w:val="1"/>
+        </w:numPr>
+        <w:rPr>
+          <w:sz w:val="28"/>
+          <w:szCs w:val="28"/>
+        </w:rPr>
+      </w:pPr>
+      <w:r>
+        <w:rPr>
+          <w:rFonts w:hint="cs"/>
+          <w:sz w:val="28"/>
+          <w:szCs w:val="28"/>
+          <w:rtl/>
+        </w:rPr>
+        <w:t>בחרנו בסט הבא:</w:t>
+      </w:r>
+    </w:p>
+    <w:p>
+      <w:pPr>
+        <w:pStyle w:val="ListParagraph"/>
+        <w:ind w:left="1440"/>
+        <w:rPr>
+          <w:rFonts w:hint="cs"/>
+          <w:sz w:val="28"/>
+          <w:szCs w:val="28"/>
+          <w:rtl/>
+        </w:rPr>
+      </w:pPr>
+      <w:r>
+        <w:rPr>
+          <w:noProof/>
+        </w:rPr>
+        <w:drawing>
+          <wp:inline distT="0" distB="0" distL="0" distR="0" wp14:anchorId="6B6A89FD" wp14:editId="3DE076AF">
+            <wp:extent cx="4343400" cy="995844"/>
+            <wp:effectExtent l="0" t="0" r="0" b="0"/>
+            <wp:docPr id="2" name="Picture 2"/>
+            <wp:cNvGraphicFramePr>
+              <a:graphicFrameLocks xmlns:a="http://schemas.openxmlformats.org/drawingml/2006/main" noChangeAspect="1"/>
+            </wp:cNvGraphicFramePr>
+            <a:graphic xmlns:a="http://schemas.openxmlformats.org/drawingml/2006/main">
+              <a:graphicData uri="http://schemas.openxmlformats.org/drawingml/2006/picture">
+                <pic:pic xmlns:pic="http://schemas.openxmlformats.org/drawingml/2006/picture">
+                  <pic:nvPicPr>
+                    <pic:cNvPr id="0" name=""/>
+                    <pic:cNvPicPr/>
+                  </pic:nvPicPr>
+                  <pic:blipFill>
+                    <a:blip r:embed="rId20"/>
+                    <a:stretch>
+                      <a:fillRect/>
+                    </a:stretch>
+                  </pic:blipFill>
+                  <pic:spPr>
+                    <a:xfrm>
+                      <a:off x="0" y="0"/>
+                      <a:ext cx="4339885" cy="995038"/>
+                    </a:xfrm>
+                    <a:prstGeom prst="rect">
+                      <a:avLst/>
+                    </a:prstGeom>
+                  </pic:spPr>
+                </pic:pic>
+              </a:graphicData>
+            </a:graphic>
+          </wp:inline>
+        </w:drawing>
+      </w:r>
+      <w:r>
+        <w:rPr>
+          <w:rFonts w:hint="cs"/>
+          <w:sz w:val="28"/>
+          <w:szCs w:val="28"/>
+          <w:rtl/>
+        </w:rPr>
+        <w:t>כאשר שמאל מוחלט הוא לבן, וימין מוחלט הוא כחול כהה. דאגנו להוסיף לג'נד שנרחיב עליו בהמשך.</w:t>
+      </w:r>
+    </w:p>
+    <w:p>
+      <w:pPr>
+        <w:pStyle w:val="ListParagraph"/>
+        <w:numPr>
+          <w:ilvl w:val="0"/>
+          <w:numId w:val="1"/>
+        </w:numPr>
+        <w:rPr>
+          <w:rFonts w:hint="cs"/>
+          <w:sz w:val="28"/>
+          <w:szCs w:val="28"/>
+        </w:rPr>
+      </w:pPr>
+      <w:r>
+        <w:rPr>
+          <w:rFonts w:hint="cs"/>
+          <w:sz w:val="28"/>
+          <w:szCs w:val="28"/>
+          <w:rtl/>
+        </w:rPr>
+        <w:t>הויזואליזציה שלנו הייתה צריכה לאפשר השוואה נוחה בין עמודות(אשכולות או מפלגות) ולשם כך בחרנו בבר צ'ארט הבא:</w:t>
+      </w:r>
+    </w:p>
+    <w:p>
+      <w:pPr>
+        <w:pStyle w:val="ListParagraph"/>
+        <w:rPr>
+          <w:rFonts w:hint="cs"/>
+          <w:sz w:val="28"/>
+          <w:szCs w:val="28"/>
+          <w:rtl/>
+        </w:rPr>
+      </w:pPr>
+      <w:r>
+        <w:rPr>
+          <w:noProof/>
+        </w:rPr>
+        <w:drawing>
+          <wp:inline distT="0" distB="0" distL="0" distR="0" wp14:anchorId="41D955F3" wp14:editId="49C331DB">
+            <wp:extent cx="4468091" cy="2625436"/>
+            <wp:effectExtent l="0" t="0" r="8890" b="3810"/>
+            <wp:docPr id="5" name="Picture 5"/>
+            <wp:cNvGraphicFramePr>
+              <a:graphicFrameLocks xmlns:a="http://schemas.openxmlformats.org/drawingml/2006/main" noChangeAspect="1"/>
+            </wp:cNvGraphicFramePr>
+            <a:graphic xmlns:a="http://schemas.openxmlformats.org/drawingml/2006/main">
+              <a:graphicData uri="http://schemas.openxmlformats.org/drawingml/2006/picture">
+                <pic:pic xmlns:pic="http://schemas.openxmlformats.org/drawingml/2006/picture">
+                  <pic:nvPicPr>
+                    <pic:cNvPr id="0" name=""/>
+                    <pic:cNvPicPr/>
+                  </pic:nvPicPr>
+                  <pic:blipFill>
+                    <a:blip r:embed="rId21"/>
+                    <a:stretch>
+                      <a:fillRect/>
+                    </a:stretch>
+                  </pic:blipFill>
+                  <pic:spPr>
+                    <a:xfrm>
+                      <a:off x="0" y="0"/>
+                      <a:ext cx="4465610" cy="2623978"/>
+                    </a:xfrm>
+                    <a:prstGeom prst="rect">
+                      <a:avLst/>
+                    </a:prstGeom>
+                  </pic:spPr>
+                </pic:pic>
+              </a:graphicData>
+            </a:graphic>
+          </wp:inline>
+        </w:drawing>
+      </w:r>
+    </w:p>
+    <w:p>
+      <w:pPr>
+        <w:pStyle w:val="ListParagraph"/>
+        <w:rPr>
+          <w:rFonts w:hint="cs"/>
+          <w:sz w:val="28"/>
+          <w:szCs w:val="28"/>
+          <w:rtl/>
+        </w:rPr>
+      </w:pPr>
+    </w:p>
+    <w:p>
+      <w:pPr>
+        <w:pStyle w:val="ListParagraph"/>
+        <w:rPr>
+          <w:rFonts w:hint="cs"/>
+          <w:sz w:val="28"/>
+          <w:szCs w:val="28"/>
+          <w:rtl/>
+        </w:rPr>
+      </w:pPr>
+      <w:r>
+        <w:rPr>
+          <w:rFonts w:hint="cs"/>
+          <w:sz w:val="28"/>
+          <w:szCs w:val="28"/>
+          <w:rtl/>
+        </w:rPr>
+        <w:t>לקח קצת זמן לבחור את הבר צ'ארט הזה. בין המועמדים היו:</w:t>
+      </w:r>
+    </w:p>
+    <w:p>
+      <w:pPr>
+        <w:pStyle w:val="ListParagraph"/>
+        <w:rPr>
+          <w:rFonts w:hint="cs"/>
+          <w:sz w:val="28"/>
+          <w:szCs w:val="28"/>
+          <w:rtl/>
+        </w:rPr>
+      </w:pPr>
+      <w:r>
+        <w:rPr>
+          <w:noProof/>
+        </w:rPr>
+        <w:lastRenderedPageBreak/>
+        <w:drawing>
+          <wp:inline distT="0" distB="0" distL="0" distR="0" wp14:anchorId="12623E43" wp14:editId="0C17B295">
+            <wp:extent cx="5274310" cy="3076681"/>
+            <wp:effectExtent l="0" t="0" r="2540" b="9525"/>
+            <wp:docPr id="3" name="Picture 3"/>
+            <wp:cNvGraphicFramePr>
+              <a:graphicFrameLocks xmlns:a="http://schemas.openxmlformats.org/drawingml/2006/main" noChangeAspect="1"/>
+            </wp:cNvGraphicFramePr>
+            <a:graphic xmlns:a="http://schemas.openxmlformats.org/drawingml/2006/main">
+              <a:graphicData uri="http://schemas.openxmlformats.org/drawingml/2006/picture">
+                <pic:pic xmlns:pic="http://schemas.openxmlformats.org/drawingml/2006/picture">
+                  <pic:nvPicPr>
+                    <pic:cNvPr id="0" name=""/>
+                    <pic:cNvPicPr/>
+                  </pic:nvPicPr>
+                  <pic:blipFill>
+                    <a:blip r:embed="rId22"/>
+                    <a:stretch>
+                      <a:fillRect/>
+                    </a:stretch>
+                  </pic:blipFill>
+                  <pic:spPr>
+                    <a:xfrm>
+                      <a:off x="0" y="0"/>
+                      <a:ext cx="5274310" cy="3076681"/>
+                    </a:xfrm>
+                    <a:prstGeom prst="rect">
+                      <a:avLst/>
+                    </a:prstGeom>
+                  </pic:spPr>
+                </pic:pic>
+              </a:graphicData>
+            </a:graphic>
+          </wp:inline>
+        </w:drawing>
+      </w:r>
+    </w:p>
+    <w:p>
+      <w:pPr>
+        <w:pStyle w:val="ListParagraph"/>
+        <w:rPr>
+          <w:rFonts w:hint="cs"/>
+          <w:sz w:val="28"/>
+          <w:szCs w:val="28"/>
+          <w:rtl/>
+        </w:rPr>
+      </w:pPr>
+      <w:r>
+        <w:rPr>
+          <w:rFonts w:hint="cs"/>
+          <w:sz w:val="28"/>
+          <w:szCs w:val="28"/>
+          <w:rtl/>
+        </w:rPr>
+        <w:t>הבר צ'ראט הזה נפסל כי לא היה טעם לעמודות "סטאקד".</w:t>
+      </w:r>
+    </w:p>
+    <w:p>
+      <w:pPr>
+        <w:pStyle w:val="ListParagraph"/>
+        <w:rPr>
+          <w:rFonts w:hint="cs"/>
+          <w:sz w:val="28"/>
+          <w:szCs w:val="28"/>
+          <w:rtl/>
+        </w:rPr>
+      </w:pPr>
+      <w:r>
+        <w:rPr>
+          <w:noProof/>
+        </w:rPr>
+        <w:drawing>
+          <wp:inline distT="0" distB="0" distL="0" distR="0" wp14:anchorId="16996DC5" wp14:editId="170C87AD">
+            <wp:extent cx="5274310" cy="3337344"/>
+            <wp:effectExtent l="0" t="0" r="2540" b="0"/>
+            <wp:docPr id="10" name="Picture 10"/>
+            <wp:cNvGraphicFramePr>
+              <a:graphicFrameLocks xmlns:a="http://schemas.openxmlformats.org/drawingml/2006/main" noChangeAspect="1"/>
+            </wp:cNvGraphicFramePr>
+            <a:graphic xmlns:a="http://schemas.openxmlformats.org/drawingml/2006/main">
+              <a:graphicData uri="http://schemas.openxmlformats.org/drawingml/2006/picture">
+                <pic:pic xmlns:pic="http://schemas.openxmlformats.org/drawingml/2006/picture">
+                  <pic:nvPicPr>
+                    <pic:cNvPr id="0" name=""/>
+                    <pic:cNvPicPr/>
+                  </pic:nvPicPr>
+                  <pic:blipFill>
+                    <a:blip r:embed="rId23"/>
+                    <a:stretch>
+                      <a:fillRect/>
+                    </a:stretch>
+                  </pic:blipFill>
+                  <pic:spPr>
+                    <a:xfrm>
+                      <a:off x="0" y="0"/>
+                      <a:ext cx="5274310" cy="3337344"/>
+                    </a:xfrm>
+                    <a:prstGeom prst="rect">
+                      <a:avLst/>
+                    </a:prstGeom>
+                  </pic:spPr>
+                </pic:pic>
+              </a:graphicData>
+            </a:graphic>
+          </wp:inline>
+        </w:drawing>
+      </w:r>
+    </w:p>
+    <w:p>
+      <w:pPr>
+        <w:pStyle w:val="ListParagraph"/>
+        <w:rPr>
+          <w:rFonts w:hint="cs"/>
+          <w:sz w:val="28"/>
+          <w:szCs w:val="28"/>
+          <w:rtl/>
+        </w:rPr>
+      </w:pPr>
+    </w:p>
+    <w:p>
+      <w:pPr>
+        <w:pStyle w:val="ListParagraph"/>
+        <w:rPr>
+          <w:rFonts w:hint="cs"/>
+          <w:sz w:val="28"/>
+          <w:szCs w:val="28"/>
+          <w:rtl/>
+        </w:rPr>
+      </w:pPr>
+      <w:r>
+        <w:rPr>
+          <w:rFonts w:hint="cs"/>
+          <w:sz w:val="28"/>
+          <w:szCs w:val="28"/>
+          <w:rtl/>
+        </w:rPr>
+        <w:t>הבר צ'ראט הזה נפסל</w:t>
+      </w:r>
+      <w:r>
+        <w:rPr>
+          <w:rFonts w:hint="cs"/>
+          <w:sz w:val="28"/>
+          <w:szCs w:val="28"/>
+          <w:rtl/>
+        </w:rPr>
+        <w:t xml:space="preserve"> כי הוא לא היה מתקבל אצל המשתמש באותו אופן של </w:t>
+      </w:r>
+      <w:r>
+        <w:rPr>
+          <w:rFonts w:hint="cs"/>
+          <w:sz w:val="28"/>
+          <w:szCs w:val="28"/>
+          <w:rtl/>
+        </w:rPr>
+        <w:t>בר צ'ראט</w:t>
+      </w:r>
+      <w:r>
+        <w:rPr>
+          <w:rFonts w:hint="cs"/>
+          <w:sz w:val="28"/>
+          <w:szCs w:val="28"/>
+          <w:rtl/>
+        </w:rPr>
+        <w:t xml:space="preserve"> סטנדרטי.</w:t>
+      </w:r>
+    </w:p>
+    <w:p>
+      <w:pPr>
+        <w:pStyle w:val="ListParagraph"/>
+        <w:rPr>
+          <w:rFonts w:hint="cs"/>
+          <w:sz w:val="28"/>
+          <w:szCs w:val="28"/>
+          <w:rtl/>
+        </w:rPr>
+      </w:pPr>
+      <w:r>
+        <w:rPr>
+          <w:noProof/>
+        </w:rPr>
+        <w:lastRenderedPageBreak/>
+        <w:drawing>
+          <wp:inline distT="0" distB="0" distL="0" distR="0" wp14:anchorId="618828C7" wp14:editId="4294F67C">
+            <wp:extent cx="5274310" cy="3041885"/>
+            <wp:effectExtent l="0" t="0" r="2540" b="6350"/>
+            <wp:docPr id="11" name="Picture 11"/>
+            <wp:cNvGraphicFramePr>
+              <a:graphicFrameLocks xmlns:a="http://schemas.openxmlformats.org/drawingml/2006/main" noChangeAspect="1"/>
+            </wp:cNvGraphicFramePr>
+            <a:graphic xmlns:a="http://schemas.openxmlformats.org/drawingml/2006/main">
+              <a:graphicData uri="http://schemas.openxmlformats.org/drawingml/2006/picture">
+                <pic:pic xmlns:pic="http://schemas.openxmlformats.org/drawingml/2006/picture">
+                  <pic:nvPicPr>
+                    <pic:cNvPr id="0" name=""/>
+                    <pic:cNvPicPr/>
+                  </pic:nvPicPr>
+                  <pic:blipFill>
+                    <a:blip r:embed="rId24"/>
+                    <a:stretch>
+                      <a:fillRect/>
+                    </a:stretch>
+                  </pic:blipFill>
+                  <pic:spPr>
+                    <a:xfrm>
+                      <a:off x="0" y="0"/>
+                      <a:ext cx="5274310" cy="3041885"/>
+                    </a:xfrm>
+                    <a:prstGeom prst="rect">
+                      <a:avLst/>
+                    </a:prstGeom>
+                  </pic:spPr>
+                </pic:pic>
+              </a:graphicData>
+            </a:graphic>
+          </wp:inline>
+        </w:drawing>
+      </w:r>
+    </w:p>
+    <w:p>
+      <w:pPr>
+        <w:pStyle w:val="ListParagraph"/>
+        <w:rPr>
+          <w:sz w:val="28"/>
+          <w:szCs w:val="28"/>
+          <w:rtl/>
+        </w:rPr>
+      </w:pPr>
+      <w:r>
+        <w:rPr>
+          <w:rFonts w:hint="cs"/>
+          <w:sz w:val="28"/>
+          <w:szCs w:val="28"/>
+          <w:rtl/>
+        </w:rPr>
+        <w:t>זו הדוגמא שבחרנו</w:t>
+      </w:r>
+      <w:r>
+        <w:rPr>
+          <w:rFonts w:hint="cs"/>
+          <w:sz w:val="28"/>
+          <w:szCs w:val="28"/>
+          <w:rtl/>
+        </w:rPr>
+        <w:t>.</w:t>
+      </w:r>
+    </w:p>
+    <w:p>
+      <w:pPr>
+        <w:pStyle w:val="ListParagraph"/>
+        <w:ind w:left="1440"/>
+        <w:rPr>
+          <w:sz w:val="28"/>
+          <w:szCs w:val="28"/>
+          <w:rtl/>
+        </w:rPr>
+      </w:pPr>
+    </w:p>
+    <w:p>
+      <w:pPr>
+        <w:pStyle w:val="ListParagraph"/>
+        <w:numPr>
+          <w:ilvl w:val="0"/>
+          <w:numId w:val="1"/>
+        </w:numPr>
+        <w:rPr>
+          <w:sz w:val="28"/>
+          <w:szCs w:val="28"/>
+        </w:rPr>
+      </w:pPr>
+      <w:r>
+        <w:rPr>
+          <w:rFonts w:hint="cs"/>
+          <w:sz w:val="28"/>
+          <w:szCs w:val="28"/>
+          <w:rtl/>
+        </w:rPr>
+        <w:t>מיפינו את הקולות באחוזים/מספר אבסולטי לגודל העמודה. לעיתים האחוזים יכולים לשקר, לדוגמת אשכול 10 שהוא הכי גבוה. אשכול זה מכיל מעט מאוד אנשים, אבל באחוזים נדמה שהוא משפיע כמו אשכולות אחרים גדולים בפקטור של פי 50 עד 100. לכן היה חשוב להוסיף את המספר האבסולטי על מנת לקבל תמונה אמיתית גם באחוזים וגם במספר מצביעים.</w:t>
+      </w:r>
+    </w:p>
+    <w:p>
+      <w:pPr>
+        <w:pStyle w:val="ListParagraph"/>
+        <w:rPr>
+          <w:rtl/>
+        </w:rPr>
+      </w:pPr>
+      <w:r>
+        <w:rPr>
+          <w:noProof/>
+        </w:rPr>
+        <w:drawing>
+          <wp:inline distT="0" distB="0" distL="0" distR="0" wp14:anchorId="64621A0B" wp14:editId="228DFBA7">
+            <wp:extent cx="1569720" cy="297180"/>
+            <wp:effectExtent l="0" t="0" r="0" b="7620"/>
+            <wp:docPr id="4" name="Picture 4"/>
+            <wp:cNvGraphicFramePr>
+              <a:graphicFrameLocks xmlns:a="http://schemas.openxmlformats.org/drawingml/2006/main" noChangeAspect="1"/>
+            </wp:cNvGraphicFramePr>
+            <a:graphic xmlns:a="http://schemas.openxmlformats.org/drawingml/2006/main">
+              <a:graphicData uri="http://schemas.openxmlformats.org/drawingml/2006/picture">
+                <pic:pic xmlns:pic="http://schemas.openxmlformats.org/drawingml/2006/picture">
+                  <pic:nvPicPr>
+                    <pic:cNvPr id="0" name=""/>
+                    <pic:cNvPicPr/>
+                  </pic:nvPicPr>
+                  <pic:blipFill>
+                    <a:blip r:embed="rId25"/>
+                    <a:stretch>
+                      <a:fillRect/>
+                    </a:stretch>
+                  </pic:blipFill>
+                  <pic:spPr>
+                    <a:xfrm>
+                      <a:off x="0" y="0"/>
+                      <a:ext cx="1569720" cy="297180"/>
+                    </a:xfrm>
+                    <a:prstGeom prst="rect">
+                      <a:avLst/>
+                    </a:prstGeom>
+                  </pic:spPr>
+                </pic:pic>
+              </a:graphicData>
+            </a:graphic>
+          </wp:inline>
+        </w:drawing>
+      </w:r>
+      <w:r>
+        <w:rPr>
+          <w:rFonts w:hint="cs"/>
+          <w:rtl/>
+        </w:rPr>
+        <w:t xml:space="preserve"> </w:t>
+      </w:r>
+    </w:p>
+    <w:p>
+      <w:pPr>
+        <w:pStyle w:val="ListParagraph"/>
+        <w:rPr>
+          <w:rFonts w:hint="cs"/>
+          <w:sz w:val="28"/>
+          <w:szCs w:val="28"/>
+          <w:rtl/>
+        </w:rPr>
+      </w:pPr>
+      <w:r>
+        <w:rPr>
+          <w:rFonts w:hint="cs"/>
+          <w:sz w:val="28"/>
+          <w:szCs w:val="28"/>
+          <w:rtl/>
+        </w:rPr>
+        <w:t>כפתורים אלו נגישים בכל שלוש התצוגות שלנו.</w:t>
+      </w:r>
+    </w:p>
+    <w:p>
+      <w:pPr>
+        <w:pStyle w:val="ListParagraph"/>
+        <w:numPr>
+          <w:ilvl w:val="0"/>
+          <w:numId w:val="1"/>
+        </w:numPr>
+        <w:rPr>
+          <w:sz w:val="28"/>
+          <w:szCs w:val="28"/>
+          <w:rtl/>
+        </w:rPr>
+      </w:pPr>
+      <w:r>
+        <w:rPr>
+          <w:rFonts w:hint="cs"/>
+          <w:sz w:val="28"/>
+          <w:szCs w:val="28"/>
+          <w:rtl/>
+        </w:rPr>
+        <w:t xml:space="preserve">כמו כן, ישנה תיקיה בשם </w:t>
+      </w:r>
+      <w:r>
+        <w:rPr>
+          <w:sz w:val="28"/>
+          <w:szCs w:val="28"/>
+        </w:rPr>
+        <w:t>report\bar charts</w:t>
+      </w:r>
+      <w:r>
+        <w:rPr>
+          <w:rFonts w:hint="cs"/>
+          <w:sz w:val="28"/>
+          <w:szCs w:val="28"/>
+          <w:rtl/>
+        </w:rPr>
+        <w:t xml:space="preserve"> שמכילה תמונות של מספר סטים של צבעים שהתלבטנו לגביהם.</w:t>
+      </w:r>
+    </w:p>
+    <w:p>
+      <w:pPr>
+        <w:pStyle w:val="ListParagraph"/>
+        <w:rPr>
+          <w:rtl/>
+        </w:rPr>
+      </w:pPr>
+    </w:p>
+    <w:p>
+      <w:pPr>
+        <w:pStyle w:val="ListParagraph"/>
+        <w:numPr>
+          <w:ilvl w:val="0"/>
+          <w:numId w:val="1"/>
+        </w:numPr>
+        <w:rPr>
+          <w:sz w:val="28"/>
+          <w:szCs w:val="28"/>
+        </w:rPr>
+      </w:pPr>
+      <w:r>
+        <w:rPr>
+          <w:rFonts w:hint="cs"/>
+          <w:sz w:val="28"/>
+          <w:szCs w:val="28"/>
+          <w:rtl/>
+        </w:rPr>
+        <w:t xml:space="preserve">עוד מיפוי הוא שהעמודה המקסימלית בערך ה </w:t>
+      </w:r>
+      <w:r>
+        <w:rPr>
+          <w:sz w:val="28"/>
+          <w:szCs w:val="28"/>
+        </w:rPr>
+        <w:t>Y</w:t>
+      </w:r>
+      <w:r>
+        <w:rPr>
+          <w:rFonts w:hint="cs"/>
+          <w:sz w:val="28"/>
+          <w:szCs w:val="28"/>
+          <w:rtl/>
+        </w:rPr>
+        <w:t xml:space="preserve"> תקבע את מימדי הויזואליזציה. בדוגמא הנ"ל רואים שהערך המקסימלי הוא מיליון מצביעים והוא נקבע ע"י עמודה חמש. למרות שבשיעור למדנו שזה יכול ליצור "שקר" בתצוגה, החלטנו להוסיף מיפוי זה על מנת לאפשר השוואה נוחה יותר למשתמש. עם הערך המקסימלי של ציר ה </w:t>
+      </w:r>
+      <w:r>
+        <w:rPr>
+          <w:sz w:val="28"/>
+          <w:szCs w:val="28"/>
+        </w:rPr>
+        <w:t>Y</w:t>
+      </w:r>
+      <w:r>
+        <w:rPr>
+          <w:rFonts w:hint="cs"/>
+          <w:sz w:val="28"/>
+          <w:szCs w:val="28"/>
+          <w:rtl/>
+        </w:rPr>
+        <w:t xml:space="preserve"> היה סטטי ונותר על מיליון לדוגמא, אז בתצוגה אחרת שהערך המקסימלי הוא 100 אלף , היה קשה מאוד להשוות בין העמודות.</w:t>
+      </w:r>
+    </w:p>
+    <w:p>
+      <w:pPr>
+        <w:pStyle w:val="ListParagraph"/>
+        <w:numPr>
+          <w:ilvl w:val="0"/>
+          <w:numId w:val="1"/>
+        </w:numPr>
+        <w:rPr>
+          <w:sz w:val="28"/>
+          <w:szCs w:val="28"/>
+        </w:rPr>
+      </w:pPr>
+      <w:r>
+        <w:rPr>
+          <w:rFonts w:hint="cs"/>
+          <w:sz w:val="28"/>
+          <w:szCs w:val="28"/>
+          <w:rtl/>
+        </w:rPr>
+        <w:t xml:space="preserve">כמו כן, קשה לדעת את המספר המדויק של עמודה במקרה של כמעט שוויון בין עמודות רחוקות לכן מיפינו את הערך המספרי (באחוזים או מספר אבסולוטי) ל"טול טיפ". השתמשנו לשם כך ב </w:t>
+      </w:r>
+      <w:hyperlink r:id="rId26" w:history="1">
+        <w:r>
+          <w:rPr>
+            <w:rStyle w:val="Hyperlink"/>
+            <w:sz w:val="28"/>
+            <w:szCs w:val="28"/>
+          </w:rPr>
+          <w:t>d3.tip()</w:t>
+        </w:r>
+      </w:hyperlink>
+    </w:p>
+    <w:p>
+      <w:pPr>
+        <w:pStyle w:val="ListParagraph"/>
+        <w:rPr>
+          <w:rtl/>
+        </w:rPr>
+      </w:pPr>
+      <w:r>
+        <w:rPr>
+          <w:noProof/>
+        </w:rPr>
+        <w:lastRenderedPageBreak/>
+        <w:drawing>
+          <wp:inline distT="0" distB="0" distL="0" distR="0" wp14:anchorId="45500D13" wp14:editId="2B126021">
+            <wp:extent cx="1242060" cy="998220"/>
+            <wp:effectExtent l="0" t="0" r="0" b="0"/>
+            <wp:docPr id="6" name="Picture 6"/>
+            <wp:cNvGraphicFramePr>
+              <a:graphicFrameLocks xmlns:a="http://schemas.openxmlformats.org/drawingml/2006/main" noChangeAspect="1"/>
+            </wp:cNvGraphicFramePr>
+            <a:graphic xmlns:a="http://schemas.openxmlformats.org/drawingml/2006/main">
+              <a:graphicData uri="http://schemas.openxmlformats.org/drawingml/2006/picture">
+                <pic:pic xmlns:pic="http://schemas.openxmlformats.org/drawingml/2006/picture">
+                  <pic:nvPicPr>
+                    <pic:cNvPr id="0" name=""/>
+                    <pic:cNvPicPr/>
+                  </pic:nvPicPr>
+                  <pic:blipFill>
+                    <a:blip r:embed="rId27"/>
+                    <a:stretch>
+                      <a:fillRect/>
+                    </a:stretch>
+                  </pic:blipFill>
+                  <pic:spPr>
+                    <a:xfrm>
+                      <a:off x="0" y="0"/>
                       <a:ext cx="1242060" cy="998220"/>
                     </a:xfrm>
                     <a:prstGeom prst="rect">
@@ -2916,7 +2818,6 @@
       <w:pPr>
         <w:pStyle w:val="ListParagraph"/>
         <w:rPr>
-          <w:rFonts w:hint="cs"/>
           <w:sz w:val="28"/>
           <w:szCs w:val="28"/>
           <w:rtl/>
@@ -2936,7 +2837,6 @@
       <w:pPr>
         <w:pStyle w:val="ListParagraph"/>
         <w:rPr>
-          <w:rFonts w:hint="cs"/>
           <w:sz w:val="28"/>
           <w:szCs w:val="28"/>
           <w:rtl/>
@@ -3018,12 +2918,100 @@
     <w:p>
       <w:pPr>
         <w:pStyle w:val="ListParagraph"/>
+        <w:rPr>
+          <w:rFonts w:hint="cs"/>
+          <w:sz w:val="28"/>
+          <w:szCs w:val="28"/>
+          <w:rtl/>
+        </w:rPr>
+      </w:pPr>
+      <w:r>
+        <w:rPr>
+          <w:rFonts w:hint="cs"/>
+          <w:sz w:val="28"/>
+          <w:szCs w:val="28"/>
+          <w:rtl/>
+        </w:rPr>
+        <w:t>דוגמאות ללג'נדים נוספים שראינו:</w:t>
+      </w:r>
+    </w:p>
+    <w:p>
+      <w:pPr>
+        <w:pStyle w:val="ListParagraph"/>
+        <w:rPr>
+          <w:rFonts w:hint="cs"/>
+          <w:sz w:val="28"/>
+          <w:szCs w:val="28"/>
+          <w:rtl/>
+        </w:rPr>
+      </w:pPr>
+      <w:r>
+        <w:rPr>
+          <w:noProof/>
+        </w:rPr>
+        <w:drawing>
+          <wp:inline distT="0" distB="0" distL="0" distR="0" wp14:anchorId="61A2964F" wp14:editId="3D761E11">
+            <wp:extent cx="1190625" cy="2476500"/>
+            <wp:effectExtent l="0" t="0" r="9525" b="0"/>
+            <wp:docPr id="13" name="Picture 13"/>
+            <wp:cNvGraphicFramePr>
+              <a:graphicFrameLocks xmlns:a="http://schemas.openxmlformats.org/drawingml/2006/main" noChangeAspect="1"/>
+            </wp:cNvGraphicFramePr>
+            <a:graphic xmlns:a="http://schemas.openxmlformats.org/drawingml/2006/main">
+              <a:graphicData uri="http://schemas.openxmlformats.org/drawingml/2006/picture">
+                <pic:pic xmlns:pic="http://schemas.openxmlformats.org/drawingml/2006/picture">
+                  <pic:nvPicPr>
+                    <pic:cNvPr id="0" name=""/>
+                    <pic:cNvPicPr/>
+                  </pic:nvPicPr>
+                  <pic:blipFill>
+                    <a:blip r:embed="rId28"/>
+                    <a:stretch>
+                      <a:fillRect/>
+                    </a:stretch>
+                  </pic:blipFill>
+                  <pic:spPr>
+                    <a:xfrm>
+                      <a:off x="0" y="0"/>
+                      <a:ext cx="1190625" cy="2476500"/>
+                    </a:xfrm>
+                    <a:prstGeom prst="rect">
+                      <a:avLst/>
+                    </a:prstGeom>
+                  </pic:spPr>
+                </pic:pic>
+              </a:graphicData>
+            </a:graphic>
+          </wp:inline>
+        </w:drawing>
+      </w:r>
+    </w:p>
+    <w:p>
+      <w:pPr>
+        <w:pStyle w:val="ListParagraph"/>
+        <w:rPr>
+          <w:sz w:val="28"/>
+          <w:szCs w:val="28"/>
+        </w:rPr>
+      </w:pPr>
+      <w:r>
+        <w:rPr>
+          <w:rFonts w:hint="cs"/>
+          <w:sz w:val="28"/>
+          <w:szCs w:val="28"/>
+          <w:rtl/>
+        </w:rPr>
+        <w:t>דוגמא זו נפסלה מכיוון שאצלנו יש חשיבות לצבעים, ובדוגמא זו אין באמת קשר בין שחור לירוק לדוגמא.</w:t>
+      </w:r>
+    </w:p>
+    <w:p>
+      <w:pPr>
+        <w:pStyle w:val="ListParagraph"/>
         <w:numPr>
           <w:ilvl w:val="0"/>
           <w:numId w:val="1"/>
         </w:numPr>
         <w:rPr>
-          <w:rFonts w:hint="cs"/>
           <w:sz w:val="28"/>
           <w:szCs w:val="28"/>
         </w:rPr>
@@ -3082,19 +3070,17 @@
           <w:numId w:val="1"/>
         </w:numPr>
         <w:rPr>
-          <w:rFonts w:hint="cs"/>
-          <w:sz w:val="28"/>
-          <w:szCs w:val="28"/>
-        </w:rPr>
-      </w:pPr>
-      <w:r>
-        <w:rPr>
-          <w:rFonts w:hint="cs"/>
-          <w:sz w:val="28"/>
-          <w:szCs w:val="28"/>
-          <w:rtl/>
-        </w:rPr>
-        <w:lastRenderedPageBreak/>
+          <w:sz w:val="28"/>
+          <w:szCs w:val="28"/>
+        </w:rPr>
+      </w:pPr>
+      <w:r>
+        <w:rPr>
+          <w:rFonts w:hint="cs"/>
+          <w:sz w:val="28"/>
+          <w:szCs w:val="28"/>
+          <w:rtl/>
+        </w:rPr>
         <w:t xml:space="preserve">תוכנו נקבע,יחד עם הכותרת, לפי התצוגה הנוכחית שבה המשתמש נמצא. </w:t>
       </w:r>
     </w:p>
@@ -3106,7 +3092,6 @@
           <w:numId w:val="1"/>
         </w:numPr>
         <w:rPr>
-          <w:rFonts w:hint="cs"/>
           <w:sz w:val="28"/>
           <w:szCs w:val="28"/>
         </w:rPr>
@@ -3170,7 +3155,6 @@
       <w:pPr>
         <w:pStyle w:val="ListParagraph"/>
         <w:rPr>
-          <w:rFonts w:hint="cs"/>
           <w:rtl/>
         </w:rPr>
       </w:pPr>
@@ -3178,6 +3162,7 @@
         <w:rPr>
           <w:noProof/>
         </w:rPr>
+        <w:lastRenderedPageBreak/>
         <w:drawing>
           <wp:inline distT="0" distB="0" distL="0" distR="0" wp14:anchorId="3CA37552" wp14:editId="4233918A">
             <wp:extent cx="4907280" cy="2423160"/>
@@ -3194,7 +3179,7 @@
                     <pic:cNvPicPr/>
                   </pic:nvPicPr>
                   <pic:blipFill>
-                    <a:blip r:embed="rId19"/>
+                    <a:blip r:embed="rId29"/>
                     <a:stretch>
                       <a:fillRect/>
                     </a:stretch>
@@ -3219,7 +3204,6 @@
       <w:pPr>
         <w:pStyle w:val="ListParagraph"/>
         <w:rPr>
-          <w:rFonts w:hint="cs"/>
           <w:rtl/>
         </w:rPr>
       </w:pPr>
@@ -3232,7 +3216,6 @@
           <w:numId w:val="1"/>
         </w:numPr>
         <w:rPr>
-          <w:rFonts w:hint="cs"/>
           <w:sz w:val="28"/>
           <w:szCs w:val="28"/>
         </w:rPr>
@@ -3255,7 +3238,6 @@
           <w:numId w:val="1"/>
         </w:numPr>
         <w:rPr>
-          <w:rFonts w:hint="cs"/>
           <w:sz w:val="28"/>
           <w:szCs w:val="28"/>
         </w:rPr>
@@ -3278,6 +3260,7 @@
           <w:numId w:val="1"/>
         </w:numPr>
         <w:rPr>
+          <w:rFonts w:hint="cs"/>
           <w:sz w:val="28"/>
           <w:szCs w:val="28"/>
         </w:rPr>
@@ -3300,6 +3283,15 @@
         </w:rPr>
         <w:t>נקבעים ע"י צבעי העמודות.</w:t>
       </w:r>
+    </w:p>
+    <w:p>
+      <w:pPr>
+        <w:pStyle w:val="ListParagraph"/>
+        <w:rPr>
+          <w:sz w:val="28"/>
+          <w:szCs w:val="28"/>
+        </w:rPr>
+      </w:pPr>
     </w:p>
     <w:p>
       <w:pPr>
@@ -3326,7 +3318,6 @@
         <w:spacing w:after="0"/>
         <w:jc w:val="center"/>
         <w:rPr>
-          <w:rFonts w:hint="cs"/>
           <w:rtl/>
         </w:rPr>
       </w:pPr>
@@ -3342,7 +3333,6 @@
       <w:pPr>
         <w:spacing w:after="0"/>
         <w:rPr>
-          <w:rFonts w:hint="cs"/>
           <w:sz w:val="28"/>
           <w:szCs w:val="28"/>
         </w:rPr>
@@ -3384,7 +3374,6 @@
         </w:numPr>
         <w:spacing w:after="0"/>
         <w:rPr>
-          <w:rFonts w:hint="cs"/>
           <w:sz w:val="28"/>
           <w:szCs w:val="28"/>
         </w:rPr>
@@ -3498,7 +3487,6 @@
         </w:numPr>
         <w:spacing w:after="0"/>
         <w:rPr>
-          <w:rFonts w:hint="cs"/>
           <w:sz w:val="28"/>
           <w:szCs w:val="28"/>
         </w:rPr>
@@ -3522,7 +3510,6 @@
         </w:numPr>
         <w:spacing w:after="0"/>
         <w:rPr>
-          <w:rFonts w:hint="cs"/>
           <w:sz w:val="28"/>
           <w:szCs w:val="28"/>
         </w:rPr>
@@ -3600,7 +3587,6 @@
         </w:numPr>
         <w:spacing w:after="0"/>
         <w:rPr>
-          <w:rFonts w:hint="cs"/>
           <w:sz w:val="28"/>
           <w:szCs w:val="28"/>
         </w:rPr>
@@ -3633,12 +3619,10 @@
         </w:numPr>
         <w:spacing w:after="0"/>
         <w:rPr>
-          <w:rFonts w:hint="cs"/>
-          <w:sz w:val="28"/>
-          <w:szCs w:val="28"/>
-        </w:rPr>
-      </w:pPr>
-      <w:bookmarkStart w:id="0" w:name="_GoBack"/>
+          <w:sz w:val="28"/>
+          <w:szCs w:val="28"/>
+        </w:rPr>
+      </w:pPr>
       <w:r>
         <w:rPr>
           <w:rFonts w:hint="cs"/>
@@ -3658,7 +3642,6 @@
         <w:t>.</w:t>
       </w:r>
     </w:p>
-    <w:bookmarkEnd w:id="0"/>
     <w:p>
       <w:pPr>
         <w:pStyle w:val="ListParagraph"/>
@@ -3668,7 +3651,6 @@
         </w:numPr>
         <w:spacing w:after="0"/>
         <w:rPr>
-          <w:rFonts w:hint="cs"/>
           <w:sz w:val="28"/>
           <w:szCs w:val="28"/>
         </w:rPr>
@@ -3692,7 +3674,6 @@
         </w:numPr>
         <w:spacing w:after="0"/>
         <w:rPr>
-          <w:rFonts w:hint="cs"/>
           <w:sz w:val="28"/>
           <w:szCs w:val="28"/>
         </w:rPr>
@@ -3806,7 +3787,6 @@
         </w:numPr>
         <w:spacing w:after="0"/>
         <w:rPr>
-          <w:rFonts w:hint="cs"/>
           <w:sz w:val="28"/>
           <w:szCs w:val="28"/>
         </w:rPr>
@@ -3830,7 +3810,6 @@
         </w:numPr>
         <w:spacing w:after="0"/>
         <w:rPr>
-          <w:rFonts w:hint="cs"/>
           <w:sz w:val="28"/>
           <w:szCs w:val="28"/>
           <w:rtl/>
@@ -3849,13 +3828,10 @@
     <w:p>
       <w:pPr>
         <w:pStyle w:val="ListParagraph"/>
-        <w:rPr>
-          <w:rFonts w:hint="cs"/>
-        </w:rPr>
       </w:pPr>
     </w:p>
     <w:sectPr>
-      <w:footerReference w:type="default" r:id="rId20"/>
+      <w:footerReference w:type="default" r:id="rId30"/>
       <w:pgSz w:w="11906" w:h="16838"/>
       <w:pgMar w:top="1440" w:right="1800" w:bottom="1440" w:left="1800" w:header="708" w:footer="708" w:gutter="0"/>
       <w:cols w:space="708"/>
@@ -3926,7 +3902,7 @@
             <w:noProof/>
             <w:rtl/>
           </w:rPr>
-          <w:t>10</w:t>
+          <w:t>2</w:t>
         </w:r>
         <w:r>
           <w:rPr>

</xml_diff>

<commit_message>
added link for extra help + updated WORD
</commit_message>
<xml_diff>
--- a/report/ProjectReport-Hebrew.docx
+++ b/report/ProjectReport-Hebrew.docx
@@ -179,7 +179,6 @@
         <w:spacing w:after="0"/>
         <w:jc w:val="center"/>
         <w:rPr>
-          <w:rFonts w:hint="cs"/>
           <w:sz w:val="96"/>
           <w:szCs w:val="96"/>
           <w:rtl/>
@@ -207,7 +206,6 @@
         </w:tabs>
         <w:spacing w:after="0"/>
         <w:rPr>
-          <w:rFonts w:hint="cs"/>
           <w:sz w:val="28"/>
           <w:szCs w:val="28"/>
           <w:rtl/>
@@ -234,7 +232,6 @@
         </w:tabs>
         <w:spacing w:after="0"/>
         <w:rPr>
-          <w:rFonts w:hint="cs"/>
           <w:sz w:val="28"/>
           <w:szCs w:val="28"/>
           <w:rtl/>
@@ -294,7 +291,6 @@
         </w:tabs>
         <w:spacing w:after="0"/>
         <w:rPr>
-          <w:rFonts w:hint="cs"/>
           <w:sz w:val="28"/>
           <w:szCs w:val="28"/>
           <w:rtl/>
@@ -328,7 +324,6 @@
         </w:tabs>
         <w:spacing w:after="0"/>
         <w:rPr>
-          <w:rFonts w:hint="cs"/>
           <w:sz w:val="28"/>
           <w:szCs w:val="28"/>
           <w:rtl/>
@@ -381,18 +376,7 @@
           <w:szCs w:val="28"/>
           <w:rtl/>
         </w:rPr>
-        <w:t>....................................................................................</w:t>
-      </w:r>
-      <w:bookmarkStart w:id="0" w:name="_GoBack"/>
-      <w:bookmarkEnd w:id="0"/>
-      <w:r>
-        <w:rPr>
-          <w:rFonts w:hint="cs"/>
-          <w:sz w:val="28"/>
-          <w:szCs w:val="28"/>
-          <w:rtl/>
-        </w:rPr>
-        <w:t>.......13</w:t>
+        <w:t>...........................................................................................13</w:t>
       </w:r>
     </w:p>
     <w:p>
@@ -495,18 +479,33 @@
         </w:rPr>
         <w:t xml:space="preserve">על פי </w:t>
       </w:r>
-      <w:hyperlink r:id="rId9" w:history="1">
-        <w:r>
-          <w:rPr>
-            <w:rStyle w:val="Hyperlink"/>
-            <w:rFonts w:hint="cs"/>
-            <w:sz w:val="28"/>
-            <w:szCs w:val="28"/>
-            <w:rtl/>
-          </w:rPr>
-          <w:t>מחקר</w:t>
-        </w:r>
-      </w:hyperlink>
+      <w:r>
+        <w:fldChar w:fldCharType="begin"/>
+      </w:r>
+      <w:r>
+        <w:instrText xml:space="preserve"> HYPERLINK "http://www.payscale.com/election-stats" </w:instrText>
+      </w:r>
+      <w:r>
+        <w:fldChar w:fldCharType="separate"/>
+      </w:r>
+      <w:r>
+        <w:rPr>
+          <w:rStyle w:val="Hyperlink"/>
+          <w:rFonts w:hint="cs"/>
+          <w:sz w:val="28"/>
+          <w:szCs w:val="28"/>
+          <w:rtl/>
+        </w:rPr>
+        <w:t>מחקר</w:t>
+      </w:r>
+      <w:r>
+        <w:rPr>
+          <w:rStyle w:val="Hyperlink"/>
+          <w:sz w:val="28"/>
+          <w:szCs w:val="28"/>
+        </w:rPr>
+        <w:fldChar w:fldCharType="end"/>
+      </w:r>
       <w:r>
         <w:rPr>
           <w:rFonts w:hint="cs"/>
@@ -516,6 +515,7 @@
         </w:rPr>
         <w:t xml:space="preserve"> שבוצע על ידי חברת </w:t>
       </w:r>
+      <w:proofErr w:type="spellStart"/>
       <w:r>
         <w:rPr>
           <w:sz w:val="28"/>
@@ -523,6 +523,7 @@
         </w:rPr>
         <w:t>Payscale</w:t>
       </w:r>
+      <w:proofErr w:type="spellEnd"/>
       <w:r>
         <w:rPr>
           <w:rFonts w:hint="cs"/>
@@ -559,7 +560,7 @@
                     <pic:cNvPicPr/>
                   </pic:nvPicPr>
                   <pic:blipFill>
-                    <a:blip r:embed="rId10"/>
+                    <a:blip r:embed="rId9"/>
                     <a:stretch>
                       <a:fillRect/>
                     </a:stretch>
@@ -722,18 +723,33 @@
         </w:rPr>
         <w:t xml:space="preserve">לפני הבחירות האחרונות ביצע </w:t>
       </w:r>
-      <w:hyperlink r:id="rId11" w:history="1">
-        <w:r>
-          <w:rPr>
-            <w:rStyle w:val="Hyperlink"/>
-            <w:rFonts w:hint="cs"/>
-            <w:sz w:val="28"/>
-            <w:szCs w:val="28"/>
-            <w:rtl/>
-          </w:rPr>
-          <w:t>אתר כלכליסט משאל</w:t>
-        </w:r>
-      </w:hyperlink>
+      <w:r>
+        <w:fldChar w:fldCharType="begin"/>
+      </w:r>
+      <w:r>
+        <w:instrText xml:space="preserve"> HYPERLINK "http://www.calcalist.co.il/local/articles/0,7340,L-3652455,00.html" </w:instrText>
+      </w:r>
+      <w:r>
+        <w:fldChar w:fldCharType="separate"/>
+      </w:r>
+      <w:r>
+        <w:rPr>
+          <w:rStyle w:val="Hyperlink"/>
+          <w:rFonts w:hint="cs"/>
+          <w:sz w:val="28"/>
+          <w:szCs w:val="28"/>
+          <w:rtl/>
+        </w:rPr>
+        <w:t>אתר כלכליסט משאל</w:t>
+      </w:r>
+      <w:r>
+        <w:rPr>
+          <w:rStyle w:val="Hyperlink"/>
+          <w:sz w:val="28"/>
+          <w:szCs w:val="28"/>
+        </w:rPr>
+        <w:fldChar w:fldCharType="end"/>
+      </w:r>
       <w:r>
         <w:rPr>
           <w:rFonts w:hint="cs"/>
@@ -976,18 +992,33 @@
         </w:rPr>
         <w:t xml:space="preserve">באתר של </w:t>
       </w:r>
-      <w:hyperlink r:id="rId12" w:history="1">
-        <w:r>
-          <w:rPr>
-            <w:rStyle w:val="Hyperlink"/>
-            <w:rFonts w:hint="cs"/>
-            <w:sz w:val="28"/>
-            <w:szCs w:val="28"/>
-            <w:rtl/>
-          </w:rPr>
-          <w:t>הלשכה המרכזית לסטטיסטיקה</w:t>
-        </w:r>
-      </w:hyperlink>
+      <w:r>
+        <w:fldChar w:fldCharType="begin"/>
+      </w:r>
+      <w:r>
+        <w:instrText xml:space="preserve"> HYPERLINK "http://cbs.gov.il/webpub/pub/text_page.html?publ=100&amp;CYear=2008&amp;CMonth=1" </w:instrText>
+      </w:r>
+      <w:r>
+        <w:fldChar w:fldCharType="separate"/>
+      </w:r>
+      <w:r>
+        <w:rPr>
+          <w:rStyle w:val="Hyperlink"/>
+          <w:rFonts w:hint="cs"/>
+          <w:sz w:val="28"/>
+          <w:szCs w:val="28"/>
+          <w:rtl/>
+        </w:rPr>
+        <w:t>הלשכה המרכזית לסטטיסטיקה</w:t>
+      </w:r>
+      <w:r>
+        <w:rPr>
+          <w:rStyle w:val="Hyperlink"/>
+          <w:sz w:val="28"/>
+          <w:szCs w:val="28"/>
+        </w:rPr>
+        <w:fldChar w:fldCharType="end"/>
+      </w:r>
       <w:r>
         <w:rPr>
           <w:rFonts w:hint="cs"/>
@@ -1019,18 +1050,33 @@
         </w:rPr>
         <w:t xml:space="preserve">תחת </w:t>
       </w:r>
-      <w:hyperlink r:id="rId13" w:history="1">
-        <w:r>
-          <w:rPr>
-            <w:rStyle w:val="Hyperlink"/>
-            <w:rFonts w:hint="cs"/>
-            <w:sz w:val="28"/>
-            <w:szCs w:val="28"/>
-            <w:rtl/>
-          </w:rPr>
-          <w:t>1א</w:t>
-        </w:r>
-      </w:hyperlink>
+      <w:r>
+        <w:fldChar w:fldCharType="begin"/>
+      </w:r>
+      <w:r>
+        <w:instrText xml:space="preserve"> HYPERLINK "http://cbs.gov.il/publications13/1530/pdf/tab01_01.pdf" </w:instrText>
+      </w:r>
+      <w:r>
+        <w:fldChar w:fldCharType="separate"/>
+      </w:r>
+      <w:r>
+        <w:rPr>
+          <w:rStyle w:val="Hyperlink"/>
+          <w:rFonts w:hint="cs"/>
+          <w:sz w:val="28"/>
+          <w:szCs w:val="28"/>
+          <w:rtl/>
+        </w:rPr>
+        <w:t>1א</w:t>
+      </w:r>
+      <w:r>
+        <w:rPr>
+          <w:rStyle w:val="Hyperlink"/>
+          <w:sz w:val="28"/>
+          <w:szCs w:val="28"/>
+        </w:rPr>
+        <w:fldChar w:fldCharType="end"/>
+      </w:r>
       <w:r>
         <w:rPr>
           <w:rFonts w:hint="cs"/>
@@ -1040,16 +1086,30 @@
         </w:rPr>
         <w:t xml:space="preserve"> - </w:t>
       </w:r>
-      <w:hyperlink r:id="rId14" w:history="1">
-        <w:r>
-          <w:rPr>
-            <w:sz w:val="28"/>
-            <w:szCs w:val="28"/>
-            <w:rtl/>
-          </w:rPr>
-          <w:t>התפלגות אוכלוסיית הרשויות המקומיות, לפי אשכול, 2008</w:t>
-        </w:r>
-      </w:hyperlink>
+      <w:r>
+        <w:fldChar w:fldCharType="begin"/>
+      </w:r>
+      <w:r>
+        <w:instrText xml:space="preserve"> HYPERLINK "http://cbs.gov.il/publications13/1530/pdf/g01_01_h.pdf" </w:instrText>
+      </w:r>
+      <w:r>
+        <w:fldChar w:fldCharType="separate"/>
+      </w:r>
+      <w:r>
+        <w:rPr>
+          <w:sz w:val="28"/>
+          <w:szCs w:val="28"/>
+          <w:rtl/>
+        </w:rPr>
+        <w:t>התפלגות אוכלוסיית הרשויות המקומיות, לפי אשכול, 2008</w:t>
+      </w:r>
+      <w:r>
+        <w:rPr>
+          <w:sz w:val="28"/>
+          <w:szCs w:val="28"/>
+        </w:rPr>
+        <w:fldChar w:fldCharType="end"/>
+      </w:r>
       <w:r>
         <w:rPr>
           <w:rFonts w:hint="cs"/>
@@ -1081,7 +1141,7 @@
         </w:rPr>
         <w:t xml:space="preserve">תחת </w:t>
       </w:r>
-      <w:hyperlink r:id="rId15" w:history="1">
+      <w:hyperlink r:id="rId10" w:history="1">
         <w:r>
           <w:rPr>
             <w:rStyle w:val="Hyperlink"/>
@@ -1141,18 +1201,33 @@
         </w:rPr>
         <w:t xml:space="preserve">הסבר לגבי </w:t>
       </w:r>
-      <w:hyperlink r:id="rId16" w:history="1">
-        <w:r>
-          <w:rPr>
-            <w:rStyle w:val="Hyperlink"/>
-            <w:rFonts w:hint="cs"/>
-            <w:sz w:val="28"/>
-            <w:szCs w:val="28"/>
-            <w:rtl/>
-          </w:rPr>
-          <w:t>חלוקה לאשכולות</w:t>
-        </w:r>
-      </w:hyperlink>
+      <w:r>
+        <w:fldChar w:fldCharType="begin"/>
+      </w:r>
+      <w:r>
+        <w:instrText xml:space="preserve"> HYPERLINK "http://www.cbs.gov.il/reader/newhodaot/hodaa_template.html?hodaa=201324087" </w:instrText>
+      </w:r>
+      <w:r>
+        <w:fldChar w:fldCharType="separate"/>
+      </w:r>
+      <w:r>
+        <w:rPr>
+          <w:rStyle w:val="Hyperlink"/>
+          <w:rFonts w:hint="cs"/>
+          <w:sz w:val="28"/>
+          <w:szCs w:val="28"/>
+          <w:rtl/>
+        </w:rPr>
+        <w:t>חלוקה לאשכולות</w:t>
+      </w:r>
+      <w:r>
+        <w:rPr>
+          <w:rStyle w:val="Hyperlink"/>
+          <w:sz w:val="28"/>
+          <w:szCs w:val="28"/>
+        </w:rPr>
+        <w:fldChar w:fldCharType="end"/>
+      </w:r>
       <w:r>
         <w:rPr>
           <w:rFonts w:hint="cs"/>
@@ -1184,18 +1259,33 @@
         </w:rPr>
         <w:t xml:space="preserve">הדבר השני שהיינו צריכים הוא תוצאות </w:t>
       </w:r>
-      <w:hyperlink r:id="rId17" w:history="1">
-        <w:r>
-          <w:rPr>
-            <w:rStyle w:val="Hyperlink"/>
-            <w:rFonts w:hint="cs"/>
-            <w:sz w:val="28"/>
-            <w:szCs w:val="28"/>
-            <w:rtl/>
-          </w:rPr>
-          <w:t>הבחירות בישראל 2015</w:t>
-        </w:r>
-      </w:hyperlink>
+      <w:r>
+        <w:fldChar w:fldCharType="begin"/>
+      </w:r>
+      <w:r>
+        <w:instrText xml:space="preserve"> HYPERLINK "http://votes20.gov.il/" </w:instrText>
+      </w:r>
+      <w:r>
+        <w:fldChar w:fldCharType="separate"/>
+      </w:r>
+      <w:r>
+        <w:rPr>
+          <w:rStyle w:val="Hyperlink"/>
+          <w:rFonts w:hint="cs"/>
+          <w:sz w:val="28"/>
+          <w:szCs w:val="28"/>
+          <w:rtl/>
+        </w:rPr>
+        <w:t>הבחירות בישראל 2015</w:t>
+      </w:r>
+      <w:r>
+        <w:rPr>
+          <w:rStyle w:val="Hyperlink"/>
+          <w:sz w:val="28"/>
+          <w:szCs w:val="28"/>
+        </w:rPr>
+        <w:fldChar w:fldCharType="end"/>
+      </w:r>
       <w:r>
         <w:rPr>
           <w:rFonts w:hint="cs"/>
@@ -1272,6 +1362,1274 @@
             <wp:extent cx="5818909" cy="1080654"/>
             <wp:effectExtent l="0" t="0" r="0" b="5715"/>
             <wp:docPr id="1" name="Picture 1"/>
+            <wp:cNvGraphicFramePr>
+              <a:graphicFrameLocks xmlns:a="http://schemas.openxmlformats.org/drawingml/2006/main" noChangeAspect="1"/>
+            </wp:cNvGraphicFramePr>
+            <a:graphic xmlns:a="http://schemas.openxmlformats.org/drawingml/2006/main">
+              <a:graphicData uri="http://schemas.openxmlformats.org/drawingml/2006/picture">
+                <pic:pic xmlns:pic="http://schemas.openxmlformats.org/drawingml/2006/picture">
+                  <pic:nvPicPr>
+                    <pic:cNvPr id="0" name=""/>
+                    <pic:cNvPicPr/>
+                  </pic:nvPicPr>
+                  <pic:blipFill>
+                    <a:blip r:embed="rId11"/>
+                    <a:stretch>
+                      <a:fillRect/>
+                    </a:stretch>
+                  </pic:blipFill>
+                  <pic:spPr>
+                    <a:xfrm>
+                      <a:off x="0" y="0"/>
+                      <a:ext cx="5814202" cy="1079780"/>
+                    </a:xfrm>
+                    <a:prstGeom prst="rect">
+                      <a:avLst/>
+                    </a:prstGeom>
+                  </pic:spPr>
+                </pic:pic>
+              </a:graphicData>
+            </a:graphic>
+          </wp:inline>
+        </w:drawing>
+      </w:r>
+    </w:p>
+    <w:p>
+      <w:pPr>
+        <w:pStyle w:val="ListParagraph"/>
+        <w:spacing w:after="0"/>
+        <w:rPr>
+          <w:rtl/>
+        </w:rPr>
+      </w:pPr>
+      <w:r>
+        <w:rPr>
+          <w:rFonts w:hint="cs"/>
+          <w:rtl/>
+        </w:rPr>
+        <w:t xml:space="preserve">שם הקובץ המלא: </w:t>
+      </w:r>
+      <w:r>
+        <w:t>data-set-elections\mergedDataLatest.xlsx</w:t>
+      </w:r>
+    </w:p>
+    <w:p>
+      <w:pPr>
+        <w:pStyle w:val="ListParagraph"/>
+        <w:spacing w:after="0"/>
+        <w:rPr>
+          <w:rtl/>
+        </w:rPr>
+      </w:pPr>
+      <w:r>
+        <w:rPr>
+          <w:rFonts w:hint="cs"/>
+          <w:rtl/>
+        </w:rPr>
+        <w:t>לאחר מכן המרנו לשם נוחות לפורמט ג'ייסון.</w:t>
+      </w:r>
+    </w:p>
+    <w:p>
+      <w:pPr>
+        <w:pStyle w:val="ListParagraph"/>
+        <w:spacing w:after="0"/>
+        <w:rPr>
+          <w:rtl/>
+        </w:rPr>
+      </w:pPr>
+      <w:r>
+        <w:rPr>
+          <w:rFonts w:hint="cs"/>
+          <w:rtl/>
+        </w:rPr>
+        <w:t xml:space="preserve">שם הקובץ המומר: </w:t>
+      </w:r>
+      <w:r>
+        <w:t>data-set-elections\</w:t>
+      </w:r>
+      <w:proofErr w:type="spellStart"/>
+      <w:r>
+        <w:t>electionAndEconomicData.json</w:t>
+      </w:r>
+      <w:proofErr w:type="spellEnd"/>
+    </w:p>
+    <w:p>
+      <w:pPr>
+        <w:pStyle w:val="ListParagraph"/>
+        <w:spacing w:after="0"/>
+        <w:rPr>
+          <w:rtl/>
+        </w:rPr>
+      </w:pPr>
+    </w:p>
+    <w:p>
+      <w:pPr>
+        <w:pStyle w:val="ListParagraph"/>
+        <w:numPr>
+          <w:ilvl w:val="1"/>
+          <w:numId w:val="1"/>
+        </w:numPr>
+        <w:spacing w:after="0"/>
+        <w:rPr>
+          <w:sz w:val="28"/>
+          <w:szCs w:val="28"/>
+        </w:rPr>
+      </w:pPr>
+      <w:r>
+        <w:rPr>
+          <w:rFonts w:hint="cs"/>
+          <w:sz w:val="28"/>
+          <w:szCs w:val="28"/>
+          <w:rtl/>
+        </w:rPr>
+        <w:t xml:space="preserve">בהמרה הראשונה, לא שמנו לב שהיו אי התאמות בין כתיבת השמות בשני הקבצים. זה גרם ל"איבוד ערים" חשובות ששמנו </w:t>
+      </w:r>
+      <w:r>
+        <w:rPr>
+          <w:rFonts w:hint="cs"/>
+          <w:sz w:val="28"/>
+          <w:szCs w:val="28"/>
+          <w:rtl/>
+        </w:rPr>
+        <w:lastRenderedPageBreak/>
+        <w:t>לב אליהן רק כשלא מצאנו את תל אביב לאחר בדיקת הנכונות של הויזואליזציה בשלבים הראשונים.</w:t>
+      </w:r>
+    </w:p>
+    <w:p>
+      <w:pPr>
+        <w:pStyle w:val="ListParagraph"/>
+        <w:numPr>
+          <w:ilvl w:val="1"/>
+          <w:numId w:val="1"/>
+        </w:numPr>
+        <w:spacing w:after="0"/>
+        <w:rPr>
+          <w:sz w:val="28"/>
+          <w:szCs w:val="28"/>
+        </w:rPr>
+      </w:pPr>
+      <w:r>
+        <w:rPr>
+          <w:rFonts w:hint="cs"/>
+          <w:sz w:val="28"/>
+          <w:szCs w:val="28"/>
+          <w:rtl/>
+        </w:rPr>
+        <w:t xml:space="preserve">כמו כן, בחרנו ליצור עמודות חדשות לפי המידע כגון </w:t>
+      </w:r>
+      <w:r>
+        <w:rPr>
+          <w:sz w:val="28"/>
+          <w:szCs w:val="28"/>
+        </w:rPr>
+        <w:t>R</w:t>
+      </w:r>
+      <w:r>
+        <w:rPr>
+          <w:sz w:val="28"/>
+          <w:szCs w:val="28"/>
+        </w:rPr>
+        <w:t xml:space="preserve">ight </w:t>
+      </w:r>
+      <w:r>
+        <w:rPr>
+          <w:sz w:val="28"/>
+          <w:szCs w:val="28"/>
+        </w:rPr>
+        <w:t>A</w:t>
+      </w:r>
+      <w:r>
+        <w:rPr>
+          <w:sz w:val="28"/>
+          <w:szCs w:val="28"/>
+        </w:rPr>
+        <w:t>ttribute</w:t>
+      </w:r>
+      <w:r>
+        <w:rPr>
+          <w:rFonts w:hint="cs"/>
+          <w:sz w:val="28"/>
+          <w:szCs w:val="28"/>
+          <w:rtl/>
+        </w:rPr>
+        <w:t xml:space="preserve">. </w:t>
+      </w:r>
+      <w:r>
+        <w:rPr>
+          <w:rFonts w:hint="cs"/>
+          <w:sz w:val="28"/>
+          <w:szCs w:val="28"/>
+          <w:rtl/>
+        </w:rPr>
+        <w:t>עמודות אלו שירתו חלק כזה או אחר שהוספנו לויזואליזציה.</w:t>
+      </w:r>
+    </w:p>
+    <w:p>
+      <w:pPr>
+        <w:pStyle w:val="ListParagraph"/>
+        <w:numPr>
+          <w:ilvl w:val="1"/>
+          <w:numId w:val="1"/>
+        </w:numPr>
+        <w:spacing w:after="0"/>
+        <w:rPr>
+          <w:sz w:val="28"/>
+          <w:szCs w:val="28"/>
+        </w:rPr>
+      </w:pPr>
+      <w:r>
+        <w:rPr>
+          <w:rFonts w:hint="cs"/>
+          <w:sz w:val="28"/>
+          <w:szCs w:val="28"/>
+          <w:rtl/>
+        </w:rPr>
+        <w:t xml:space="preserve">בסופו של דבר, הויזואליזציה מתבססת על מידע </w:t>
+      </w:r>
+      <w:r>
+        <w:rPr>
+          <w:sz w:val="28"/>
+          <w:szCs w:val="28"/>
+        </w:rPr>
+        <w:t>764</w:t>
+      </w:r>
+      <w:r>
+        <w:rPr>
+          <w:rFonts w:hint="cs"/>
+          <w:sz w:val="28"/>
+          <w:szCs w:val="28"/>
+          <w:rtl/>
+        </w:rPr>
+        <w:t xml:space="preserve"> יישובים ומושבים. מבט מהיר בטבלה באתר או בקובץ האקסל, יראה שיש לנו רק 232, אך ישנם בערך 30 שמות איזורים שמכילים מספר רב של יישובים(ראו קישור 7א למעלה). לדוגמא,</w:t>
+      </w:r>
+      <w:r>
+        <w:rPr>
+          <w:rFonts w:hint="cs"/>
+          <w:sz w:val="28"/>
+          <w:szCs w:val="28"/>
+          <w:rtl/>
+        </w:rPr>
+        <w:t xml:space="preserve"> </w:t>
+      </w:r>
+      <w:r>
+        <w:rPr>
+          <w:rFonts w:hint="cs"/>
+          <w:sz w:val="28"/>
+          <w:szCs w:val="28"/>
+          <w:rtl/>
+        </w:rPr>
+        <w:t>עמק יזרעאל מכיל 36 יישובים בתוכו.</w:t>
+      </w:r>
+    </w:p>
+    <w:p>
+      <w:pPr>
+        <w:bidi w:val="0"/>
+        <w:rPr>
+          <w:rtl/>
+        </w:rPr>
+      </w:pPr>
+      <w:r>
+        <w:br w:type="page"/>
+      </w:r>
+    </w:p>
+    <w:p>
+      <w:pPr>
+        <w:tabs>
+          <w:tab w:val="left" w:pos="3015"/>
+          <w:tab w:val="left" w:pos="3462"/>
+          <w:tab w:val="center" w:pos="4153"/>
+          <w:tab w:val="left" w:pos="6190"/>
+          <w:tab w:val="left" w:pos="6582"/>
+        </w:tabs>
+        <w:spacing w:after="0"/>
+        <w:jc w:val="center"/>
+        <w:rPr>
+          <w:sz w:val="96"/>
+          <w:szCs w:val="96"/>
+        </w:rPr>
+      </w:pPr>
+      <w:r>
+        <w:rPr>
+          <w:sz w:val="96"/>
+          <w:szCs w:val="96"/>
+        </w:rPr>
+        <w:lastRenderedPageBreak/>
+        <w:t>USER TASK</w:t>
+      </w:r>
+      <w:r>
+        <w:rPr>
+          <w:sz w:val="96"/>
+          <w:szCs w:val="96"/>
+        </w:rPr>
+        <w:t xml:space="preserve"> </w:t>
+      </w:r>
+      <w:r>
+        <w:rPr>
+          <w:rFonts w:hint="cs"/>
+          <w:sz w:val="96"/>
+          <w:szCs w:val="96"/>
+          <w:rtl/>
+        </w:rPr>
+        <w:t xml:space="preserve">- </w:t>
+      </w:r>
+      <w:r>
+        <w:rPr>
+          <w:sz w:val="96"/>
+          <w:szCs w:val="96"/>
+        </w:rPr>
+        <w:t>WHY</w:t>
+      </w:r>
+    </w:p>
+    <w:p>
+      <w:pPr>
+        <w:tabs>
+          <w:tab w:val="left" w:pos="3015"/>
+          <w:tab w:val="left" w:pos="3462"/>
+          <w:tab w:val="center" w:pos="4153"/>
+          <w:tab w:val="left" w:pos="6190"/>
+          <w:tab w:val="left" w:pos="6582"/>
+        </w:tabs>
+        <w:spacing w:after="0"/>
+        <w:rPr>
+          <w:sz w:val="28"/>
+          <w:szCs w:val="28"/>
+          <w:rtl/>
+        </w:rPr>
+      </w:pPr>
+      <w:r>
+        <w:rPr>
+          <w:rFonts w:hint="cs"/>
+          <w:sz w:val="28"/>
+          <w:szCs w:val="28"/>
+          <w:rtl/>
+        </w:rPr>
+        <w:t>כדי לבסס את ההשערות על הקשר בין הצבעה בקלפי לבין המעמד הסוציו-אקונומי בחרנו בויזואליזציה שתבצע מיון סלקטיבי על המידע ותניב למשתמש תצוגה נוחה להשוואה(בצורת "בר-צ'ארט") כדי שיוכל להסיק מסקנות.</w:t>
+      </w:r>
+      <w:r>
+        <w:rPr>
+          <w:sz w:val="28"/>
+          <w:szCs w:val="28"/>
+        </w:rPr>
+        <w:tab/>
+      </w:r>
+      <w:r>
+        <w:rPr>
+          <w:sz w:val="28"/>
+          <w:szCs w:val="28"/>
+          <w:rtl/>
+        </w:rPr>
+        <w:tab/>
+      </w:r>
+      <w:r>
+        <w:rPr>
+          <w:sz w:val="28"/>
+          <w:szCs w:val="28"/>
+          <w:rtl/>
+        </w:rPr>
+        <w:tab/>
+      </w:r>
+      <w:r>
+        <w:rPr>
+          <w:sz w:val="28"/>
+          <w:szCs w:val="28"/>
+          <w:rtl/>
+        </w:rPr>
+        <w:tab/>
+      </w:r>
+      <w:r>
+        <w:rPr>
+          <w:sz w:val="28"/>
+          <w:szCs w:val="28"/>
+          <w:rtl/>
+        </w:rPr>
+        <w:tab/>
+      </w:r>
+    </w:p>
+    <w:p>
+      <w:pPr>
+        <w:spacing w:after="0"/>
+        <w:rPr>
+          <w:sz w:val="28"/>
+          <w:szCs w:val="28"/>
+          <w:rtl/>
+        </w:rPr>
+      </w:pPr>
+      <w:r>
+        <w:rPr>
+          <w:rFonts w:hint="cs"/>
+          <w:sz w:val="28"/>
+          <w:szCs w:val="28"/>
+          <w:rtl/>
+        </w:rPr>
+        <w:t xml:space="preserve">חשבנו על מספר שימושים לויזואליזציה שלנו </w:t>
+      </w:r>
+      <w:r>
+        <w:rPr>
+          <w:sz w:val="28"/>
+          <w:szCs w:val="28"/>
+          <w:rtl/>
+        </w:rPr>
+        <w:t>–</w:t>
+      </w:r>
+    </w:p>
+    <w:p>
+      <w:pPr>
+        <w:pStyle w:val="ListParagraph"/>
+        <w:numPr>
+          <w:ilvl w:val="0"/>
+          <w:numId w:val="5"/>
+        </w:numPr>
+        <w:spacing w:after="0"/>
+        <w:rPr>
+          <w:sz w:val="28"/>
+          <w:szCs w:val="28"/>
+        </w:rPr>
+      </w:pPr>
+      <w:r>
+        <w:rPr>
+          <w:rFonts w:hint="cs"/>
+          <w:sz w:val="28"/>
+          <w:szCs w:val="28"/>
+          <w:rtl/>
+        </w:rPr>
+        <w:t>מבט על אחוזי הצבעה.</w:t>
+      </w:r>
+    </w:p>
+    <w:p>
+      <w:pPr>
+        <w:pStyle w:val="ListParagraph"/>
+        <w:numPr>
+          <w:ilvl w:val="1"/>
+          <w:numId w:val="5"/>
+        </w:numPr>
+        <w:spacing w:after="0"/>
+        <w:rPr>
+          <w:sz w:val="28"/>
+          <w:szCs w:val="28"/>
+        </w:rPr>
+      </w:pPr>
+      <w:r>
+        <w:rPr>
+          <w:rFonts w:hint="cs"/>
+          <w:sz w:val="28"/>
+          <w:szCs w:val="28"/>
+          <w:rtl/>
+        </w:rPr>
+        <w:t>מאפשר למפלגות ולכותבי מדיניות להבין היכן יש אחוזי הצבעה נמוכים ולנסות לעודד אותם, דבר המהווה אחד מעקרונות הדמוקרטיה.</w:t>
+      </w:r>
+    </w:p>
+    <w:p>
+      <w:pPr>
+        <w:pStyle w:val="ListParagraph"/>
+        <w:numPr>
+          <w:ilvl w:val="0"/>
+          <w:numId w:val="5"/>
+        </w:numPr>
+        <w:spacing w:after="0"/>
+        <w:rPr>
+          <w:sz w:val="28"/>
+          <w:szCs w:val="28"/>
+        </w:rPr>
+      </w:pPr>
+      <w:r>
+        <w:rPr>
+          <w:rFonts w:hint="cs"/>
+          <w:sz w:val="28"/>
+          <w:szCs w:val="28"/>
+          <w:rtl/>
+        </w:rPr>
+        <w:t>לתת ל</w:t>
+      </w:r>
+      <w:r>
+        <w:rPr>
+          <w:rFonts w:hint="cs"/>
+          <w:sz w:val="28"/>
+          <w:szCs w:val="28"/>
+          <w:rtl/>
+        </w:rPr>
+        <w:t>מש</w:t>
+      </w:r>
+      <w:r>
+        <w:rPr>
+          <w:rFonts w:hint="cs"/>
+          <w:sz w:val="28"/>
+          <w:szCs w:val="28"/>
+          <w:rtl/>
+        </w:rPr>
+        <w:t>ת</w:t>
+      </w:r>
+      <w:r>
+        <w:rPr>
+          <w:rFonts w:hint="cs"/>
+          <w:sz w:val="28"/>
+          <w:szCs w:val="28"/>
+          <w:rtl/>
+        </w:rPr>
+        <w:t xml:space="preserve">מש תמונת מצב של קהל יעד של מפלגות, ניתן לראות מהיכן אחוז גבוה/מספר אבסולוטי של קולות מגיע עבור מפלגה מסויימת, ניתוח </w:t>
+      </w:r>
+      <w:r>
+        <w:rPr>
+          <w:rFonts w:hint="cs"/>
+          <w:sz w:val="28"/>
+          <w:szCs w:val="28"/>
+          <w:rtl/>
+        </w:rPr>
+        <w:t>המאפשר</w:t>
+      </w:r>
+      <w:r>
+        <w:rPr>
+          <w:rFonts w:hint="cs"/>
+          <w:sz w:val="28"/>
+          <w:szCs w:val="28"/>
+          <w:rtl/>
+        </w:rPr>
+        <w:t>:</w:t>
+      </w:r>
+    </w:p>
+    <w:p>
+      <w:pPr>
+        <w:pStyle w:val="ListParagraph"/>
+        <w:numPr>
+          <w:ilvl w:val="1"/>
+          <w:numId w:val="5"/>
+        </w:numPr>
+        <w:spacing w:after="0"/>
+        <w:rPr>
+          <w:sz w:val="28"/>
+          <w:szCs w:val="28"/>
+        </w:rPr>
+      </w:pPr>
+      <w:r>
+        <w:rPr>
+          <w:rFonts w:hint="cs"/>
+          <w:sz w:val="28"/>
+          <w:szCs w:val="28"/>
+          <w:rtl/>
+        </w:rPr>
+        <w:t>עבור מצביעים לנתח דפוסי הצבעה ולבצע הצבעה יותר מושכלת.</w:t>
+      </w:r>
+    </w:p>
+    <w:p>
+      <w:pPr>
+        <w:pStyle w:val="ListParagraph"/>
+        <w:numPr>
+          <w:ilvl w:val="1"/>
+          <w:numId w:val="5"/>
+        </w:numPr>
+        <w:spacing w:after="0"/>
+        <w:rPr>
+          <w:sz w:val="28"/>
+          <w:szCs w:val="28"/>
+        </w:rPr>
+      </w:pPr>
+      <w:r>
+        <w:rPr>
+          <w:rFonts w:hint="cs"/>
+          <w:sz w:val="28"/>
+          <w:szCs w:val="28"/>
+          <w:rtl/>
+        </w:rPr>
+        <w:t>עבור מפלגות להבין באילו אזורים שווה להם להשקיע מאמץ נוסף כדי לזכות בעוד קולות.</w:t>
+      </w:r>
+    </w:p>
+    <w:p>
+      <w:pPr>
+        <w:pStyle w:val="ListParagraph"/>
+        <w:numPr>
+          <w:ilvl w:val="1"/>
+          <w:numId w:val="5"/>
+        </w:numPr>
+        <w:spacing w:after="0"/>
+        <w:rPr>
+          <w:sz w:val="28"/>
+          <w:szCs w:val="28"/>
+        </w:rPr>
+      </w:pPr>
+      <w:r>
+        <w:rPr>
+          <w:rFonts w:hint="cs"/>
+          <w:sz w:val="28"/>
+          <w:szCs w:val="28"/>
+          <w:rtl/>
+        </w:rPr>
+        <w:t>עבור מפלגות להבין מאילו איזורים המפלגות היריבות שלהן זוכות בקולות, ואז לנסות "להלחם" נקודתית באיזורים אלו.</w:t>
+      </w:r>
+    </w:p>
+    <w:p>
+      <w:pPr>
+        <w:pStyle w:val="ListParagraph"/>
+        <w:numPr>
+          <w:ilvl w:val="0"/>
+          <w:numId w:val="1"/>
+        </w:numPr>
+        <w:spacing w:after="0"/>
+        <w:rPr>
+          <w:sz w:val="28"/>
+          <w:szCs w:val="28"/>
+        </w:rPr>
+      </w:pPr>
+      <w:r>
+        <w:rPr>
+          <w:rFonts w:hint="cs"/>
+          <w:sz w:val="28"/>
+          <w:szCs w:val="28"/>
+          <w:rtl/>
+        </w:rPr>
+        <w:t>הסברה בינלאומית</w:t>
+      </w:r>
+      <w:r>
+        <w:rPr>
+          <w:rFonts w:hint="cs"/>
+          <w:sz w:val="28"/>
+          <w:szCs w:val="28"/>
+          <w:rtl/>
+        </w:rPr>
+        <w:t xml:space="preserve"> -</w:t>
+      </w:r>
+      <w:r>
+        <w:rPr>
+          <w:rFonts w:hint="cs"/>
+          <w:sz w:val="28"/>
+          <w:szCs w:val="28"/>
+          <w:rtl/>
+        </w:rPr>
+        <w:t xml:space="preserve"> אחד המגישים הוא דייר מעונות</w:t>
+      </w:r>
+      <w:r>
+        <w:rPr>
+          <w:rFonts w:hint="cs"/>
+          <w:sz w:val="28"/>
+          <w:szCs w:val="28"/>
+          <w:rtl/>
+        </w:rPr>
+        <w:t xml:space="preserve"> ש</w:t>
+      </w:r>
+      <w:r>
+        <w:rPr>
+          <w:rFonts w:hint="cs"/>
+          <w:sz w:val="28"/>
+          <w:szCs w:val="28"/>
+          <w:rtl/>
+        </w:rPr>
+        <w:t xml:space="preserve">פגש סטודנטים רבים מחו"ל שהרבו לדבר על פוליטיקה. כמדינה שהיא "כוכבת על" בעיתונות העולמית, הביקורות מגיעות מפי אנשים זרים. כדי לתת להם להסיק מסקנות לגבי הממשל שלנו והציבור התומך בפרט, ולגבי המפלגות בכלל, נבנתה ויזואליזציה זו. </w:t>
+      </w:r>
+      <w:r>
+        <w:rPr>
+          <w:rFonts w:hint="cs"/>
+          <w:sz w:val="28"/>
+          <w:szCs w:val="28"/>
+          <w:rtl/>
+        </w:rPr>
+        <w:t>בנוסף</w:t>
+      </w:r>
+      <w:r>
+        <w:rPr>
+          <w:rFonts w:hint="cs"/>
+          <w:sz w:val="28"/>
+          <w:szCs w:val="28"/>
+          <w:rtl/>
+        </w:rPr>
+        <w:t>, הוחלט במהלך שלקח מספר ימים, להוסיף תמיכה באנגלית. כמו כן, הקוד נכתב בצורה שיהיה ניתן להוסיף שפות נוספות(כבר התקבלה בקשה להוסיף גרמנית).</w:t>
+      </w:r>
+    </w:p>
+    <w:p>
+      <w:pPr>
+        <w:spacing w:after="0"/>
+        <w:rPr>
+          <w:sz w:val="28"/>
+          <w:szCs w:val="28"/>
+          <w:rtl/>
+        </w:rPr>
+      </w:pPr>
+      <w:r>
+        <w:rPr>
+          <w:rFonts w:hint="cs"/>
+          <w:sz w:val="28"/>
+          <w:szCs w:val="28"/>
+          <w:rtl/>
+        </w:rPr>
+        <w:t>לסיכום, נושא הפוליטיקה בישראל הוא נושא "חם" בלשון המעטה. אנו מקווים שנעזור לענות על שאלות מפתח לגבי הצבעות הישראלים בקלפי, ולגבי המפלגות בארץ.</w:t>
+      </w:r>
+    </w:p>
+    <w:p>
+      <w:pPr>
+        <w:bidi w:val="0"/>
+        <w:rPr>
+          <w:rtl/>
+        </w:rPr>
+      </w:pPr>
+      <w:r>
+        <w:rPr>
+          <w:rtl/>
+        </w:rPr>
+        <w:br w:type="page"/>
+      </w:r>
+    </w:p>
+    <w:p>
+      <w:pPr>
+        <w:tabs>
+          <w:tab w:val="left" w:pos="3015"/>
+          <w:tab w:val="left" w:pos="3462"/>
+          <w:tab w:val="center" w:pos="4153"/>
+          <w:tab w:val="left" w:pos="6190"/>
+          <w:tab w:val="left" w:pos="6582"/>
+        </w:tabs>
+        <w:spacing w:after="0"/>
+        <w:jc w:val="center"/>
+        <w:rPr>
+          <w:rtl/>
+        </w:rPr>
+      </w:pPr>
+      <w:r>
+        <w:rPr>
+          <w:sz w:val="96"/>
+          <w:szCs w:val="96"/>
+        </w:rPr>
+        <w:lastRenderedPageBreak/>
+        <w:t>HOW</w:t>
+      </w:r>
+    </w:p>
+    <w:p>
+      <w:pPr>
+        <w:rPr>
+          <w:sz w:val="28"/>
+          <w:szCs w:val="28"/>
+          <w:rtl/>
+        </w:rPr>
+      </w:pPr>
+      <w:r>
+        <w:rPr>
+          <w:rFonts w:hint="cs"/>
+          <w:sz w:val="28"/>
+          <w:szCs w:val="28"/>
+          <w:rtl/>
+        </w:rPr>
+        <w:t>המיפויים הויזואליים שבחרנו הם:</w:t>
+      </w:r>
+    </w:p>
+    <w:p>
+      <w:pPr>
+        <w:pStyle w:val="ListParagraph"/>
+        <w:numPr>
+          <w:ilvl w:val="0"/>
+          <w:numId w:val="1"/>
+        </w:numPr>
+        <w:rPr>
+          <w:sz w:val="28"/>
+          <w:szCs w:val="28"/>
+        </w:rPr>
+      </w:pPr>
+      <w:r>
+        <w:rPr>
+          <w:rFonts w:hint="cs"/>
+          <w:sz w:val="28"/>
+          <w:szCs w:val="28"/>
+          <w:rtl/>
+        </w:rPr>
+        <w:t xml:space="preserve">מיפינו את מידת הימניות-שמאליות כלכלית לצבעים. התבססנו על סקר מדיני שהעריך את מידת הימניות-שמאליות של המפלגות לפי תשובות שהן סיפקו בנושאים רחבים. </w:t>
+      </w:r>
+    </w:p>
+    <w:p>
+      <w:pPr>
+        <w:pStyle w:val="ListParagraph"/>
+        <w:numPr>
+          <w:ilvl w:val="1"/>
+          <w:numId w:val="1"/>
+        </w:numPr>
+        <w:rPr>
+          <w:sz w:val="28"/>
+          <w:szCs w:val="28"/>
+        </w:rPr>
+      </w:pPr>
+      <w:r>
+        <w:rPr>
+          <w:rFonts w:hint="cs"/>
+          <w:sz w:val="28"/>
+          <w:szCs w:val="28"/>
+          <w:rtl/>
+        </w:rPr>
+        <w:t xml:space="preserve">בחרנו להשתמש בספריית </w:t>
+      </w:r>
+      <w:hyperlink r:id="rId12" w:history="1">
+        <w:r>
+          <w:rPr>
+            <w:rStyle w:val="Hyperlink"/>
+            <w:sz w:val="28"/>
+            <w:szCs w:val="28"/>
+          </w:rPr>
+          <w:t>d3.interpolate()</w:t>
+        </w:r>
+      </w:hyperlink>
+      <w:r>
+        <w:rPr>
+          <w:rFonts w:hint="cs"/>
+          <w:sz w:val="28"/>
+          <w:szCs w:val="28"/>
+          <w:rtl/>
+        </w:rPr>
+        <w:t xml:space="preserve"> שמספקת אפשרות להזין קלט מספר בין 0 ל 1 (מידת הימניות-שמאליות כלכלית) ופולטת צבע לפי סט הצבעים שנבחר.</w:t>
+      </w:r>
+    </w:p>
+    <w:p>
+      <w:pPr>
+        <w:pStyle w:val="ListParagraph"/>
+        <w:numPr>
+          <w:ilvl w:val="1"/>
+          <w:numId w:val="1"/>
+        </w:numPr>
+        <w:rPr>
+          <w:sz w:val="28"/>
+          <w:szCs w:val="28"/>
+        </w:rPr>
+      </w:pPr>
+      <w:r>
+        <w:rPr>
+          <w:rFonts w:hint="cs"/>
+          <w:sz w:val="28"/>
+          <w:szCs w:val="28"/>
+          <w:rtl/>
+        </w:rPr>
+        <w:t>בחרנו בסט הבא:</w:t>
+      </w:r>
+    </w:p>
+    <w:p>
+      <w:pPr>
+        <w:pStyle w:val="ListParagraph"/>
+        <w:ind w:left="1440"/>
+        <w:rPr>
+          <w:sz w:val="28"/>
+          <w:szCs w:val="28"/>
+          <w:rtl/>
+        </w:rPr>
+      </w:pPr>
+      <w:r>
+        <w:rPr>
+          <w:noProof/>
+        </w:rPr>
+        <w:drawing>
+          <wp:inline distT="0" distB="0" distL="0" distR="0" wp14:anchorId="6B6A89FD" wp14:editId="3DE076AF">
+            <wp:extent cx="4343400" cy="995844"/>
+            <wp:effectExtent l="0" t="0" r="0" b="0"/>
+            <wp:docPr id="2" name="Picture 2"/>
+            <wp:cNvGraphicFramePr>
+              <a:graphicFrameLocks xmlns:a="http://schemas.openxmlformats.org/drawingml/2006/main" noChangeAspect="1"/>
+            </wp:cNvGraphicFramePr>
+            <a:graphic xmlns:a="http://schemas.openxmlformats.org/drawingml/2006/main">
+              <a:graphicData uri="http://schemas.openxmlformats.org/drawingml/2006/picture">
+                <pic:pic xmlns:pic="http://schemas.openxmlformats.org/drawingml/2006/picture">
+                  <pic:nvPicPr>
+                    <pic:cNvPr id="0" name=""/>
+                    <pic:cNvPicPr/>
+                  </pic:nvPicPr>
+                  <pic:blipFill>
+                    <a:blip r:embed="rId13"/>
+                    <a:stretch>
+                      <a:fillRect/>
+                    </a:stretch>
+                  </pic:blipFill>
+                  <pic:spPr>
+                    <a:xfrm>
+                      <a:off x="0" y="0"/>
+                      <a:ext cx="4339885" cy="995038"/>
+                    </a:xfrm>
+                    <a:prstGeom prst="rect">
+                      <a:avLst/>
+                    </a:prstGeom>
+                  </pic:spPr>
+                </pic:pic>
+              </a:graphicData>
+            </a:graphic>
+          </wp:inline>
+        </w:drawing>
+      </w:r>
+      <w:r>
+        <w:rPr>
+          <w:rFonts w:hint="cs"/>
+          <w:sz w:val="28"/>
+          <w:szCs w:val="28"/>
+          <w:rtl/>
+        </w:rPr>
+        <w:t>כאשר שמאל מוחלט הוא לבן, וימין מוחלט הוא כחול כהה. דאגנו להוסיף לג'נד שנרחיב עליו בהמשך.</w:t>
+      </w:r>
+    </w:p>
+    <w:p>
+      <w:pPr>
+        <w:pStyle w:val="ListParagraph"/>
+        <w:numPr>
+          <w:ilvl w:val="0"/>
+          <w:numId w:val="1"/>
+        </w:numPr>
+        <w:rPr>
+          <w:sz w:val="28"/>
+          <w:szCs w:val="28"/>
+        </w:rPr>
+      </w:pPr>
+      <w:r>
+        <w:rPr>
+          <w:rFonts w:hint="cs"/>
+          <w:sz w:val="28"/>
+          <w:szCs w:val="28"/>
+          <w:rtl/>
+        </w:rPr>
+        <w:t>הויזואליזציה שלנו הייתה צריכה לאפשר השוואה נוחה בין עמודות(אשכולות או מפלגות) ולשם כך בחרנו בבר צ'ארט הבא:</w:t>
+      </w:r>
+    </w:p>
+    <w:p>
+      <w:pPr>
+        <w:pStyle w:val="ListParagraph"/>
+        <w:rPr>
+          <w:sz w:val="28"/>
+          <w:szCs w:val="28"/>
+          <w:rtl/>
+        </w:rPr>
+      </w:pPr>
+      <w:r>
+        <w:rPr>
+          <w:noProof/>
+        </w:rPr>
+        <w:drawing>
+          <wp:inline distT="0" distB="0" distL="0" distR="0" wp14:anchorId="41D955F3" wp14:editId="49C331DB">
+            <wp:extent cx="4468091" cy="2625436"/>
+            <wp:effectExtent l="0" t="0" r="8890" b="3810"/>
+            <wp:docPr id="5" name="Picture 5"/>
+            <wp:cNvGraphicFramePr>
+              <a:graphicFrameLocks xmlns:a="http://schemas.openxmlformats.org/drawingml/2006/main" noChangeAspect="1"/>
+            </wp:cNvGraphicFramePr>
+            <a:graphic xmlns:a="http://schemas.openxmlformats.org/drawingml/2006/main">
+              <a:graphicData uri="http://schemas.openxmlformats.org/drawingml/2006/picture">
+                <pic:pic xmlns:pic="http://schemas.openxmlformats.org/drawingml/2006/picture">
+                  <pic:nvPicPr>
+                    <pic:cNvPr id="0" name=""/>
+                    <pic:cNvPicPr/>
+                  </pic:nvPicPr>
+                  <pic:blipFill>
+                    <a:blip r:embed="rId14"/>
+                    <a:stretch>
+                      <a:fillRect/>
+                    </a:stretch>
+                  </pic:blipFill>
+                  <pic:spPr>
+                    <a:xfrm>
+                      <a:off x="0" y="0"/>
+                      <a:ext cx="4465610" cy="2623978"/>
+                    </a:xfrm>
+                    <a:prstGeom prst="rect">
+                      <a:avLst/>
+                    </a:prstGeom>
+                  </pic:spPr>
+                </pic:pic>
+              </a:graphicData>
+            </a:graphic>
+          </wp:inline>
+        </w:drawing>
+      </w:r>
+    </w:p>
+    <w:p>
+      <w:pPr>
+        <w:pStyle w:val="ListParagraph"/>
+        <w:rPr>
+          <w:sz w:val="28"/>
+          <w:szCs w:val="28"/>
+          <w:rtl/>
+        </w:rPr>
+      </w:pPr>
+    </w:p>
+    <w:p>
+      <w:pPr>
+        <w:pStyle w:val="ListParagraph"/>
+        <w:rPr>
+          <w:sz w:val="28"/>
+          <w:szCs w:val="28"/>
+          <w:rtl/>
+        </w:rPr>
+      </w:pPr>
+      <w:r>
+        <w:rPr>
+          <w:rFonts w:hint="cs"/>
+          <w:sz w:val="28"/>
+          <w:szCs w:val="28"/>
+          <w:rtl/>
+        </w:rPr>
+        <w:t>לקח קצת זמן לבחור את הבר צ'ארט הזה. בין המועמדים היו:</w:t>
+      </w:r>
+    </w:p>
+    <w:p>
+      <w:pPr>
+        <w:pStyle w:val="ListParagraph"/>
+        <w:rPr>
+          <w:sz w:val="28"/>
+          <w:szCs w:val="28"/>
+          <w:rtl/>
+        </w:rPr>
+      </w:pPr>
+      <w:r>
+        <w:rPr>
+          <w:noProof/>
+        </w:rPr>
+        <w:lastRenderedPageBreak/>
+        <w:drawing>
+          <wp:inline distT="0" distB="0" distL="0" distR="0" wp14:anchorId="12623E43" wp14:editId="0C17B295">
+            <wp:extent cx="5274310" cy="3076681"/>
+            <wp:effectExtent l="0" t="0" r="2540" b="9525"/>
+            <wp:docPr id="3" name="Picture 3"/>
+            <wp:cNvGraphicFramePr>
+              <a:graphicFrameLocks xmlns:a="http://schemas.openxmlformats.org/drawingml/2006/main" noChangeAspect="1"/>
+            </wp:cNvGraphicFramePr>
+            <a:graphic xmlns:a="http://schemas.openxmlformats.org/drawingml/2006/main">
+              <a:graphicData uri="http://schemas.openxmlformats.org/drawingml/2006/picture">
+                <pic:pic xmlns:pic="http://schemas.openxmlformats.org/drawingml/2006/picture">
+                  <pic:nvPicPr>
+                    <pic:cNvPr id="0" name=""/>
+                    <pic:cNvPicPr/>
+                  </pic:nvPicPr>
+                  <pic:blipFill>
+                    <a:blip r:embed="rId15"/>
+                    <a:stretch>
+                      <a:fillRect/>
+                    </a:stretch>
+                  </pic:blipFill>
+                  <pic:spPr>
+                    <a:xfrm>
+                      <a:off x="0" y="0"/>
+                      <a:ext cx="5274310" cy="3076681"/>
+                    </a:xfrm>
+                    <a:prstGeom prst="rect">
+                      <a:avLst/>
+                    </a:prstGeom>
+                  </pic:spPr>
+                </pic:pic>
+              </a:graphicData>
+            </a:graphic>
+          </wp:inline>
+        </w:drawing>
+      </w:r>
+    </w:p>
+    <w:p>
+      <w:pPr>
+        <w:pStyle w:val="ListParagraph"/>
+        <w:rPr>
+          <w:sz w:val="28"/>
+          <w:szCs w:val="28"/>
+          <w:rtl/>
+        </w:rPr>
+      </w:pPr>
+      <w:r>
+        <w:rPr>
+          <w:rFonts w:hint="cs"/>
+          <w:sz w:val="28"/>
+          <w:szCs w:val="28"/>
+          <w:rtl/>
+        </w:rPr>
+        <w:t>הבר צ'ראט הזה נפסל כי לא היה טעם לעמודות "סטאקד".</w:t>
+      </w:r>
+    </w:p>
+    <w:p>
+      <w:pPr>
+        <w:pStyle w:val="ListParagraph"/>
+        <w:rPr>
+          <w:sz w:val="28"/>
+          <w:szCs w:val="28"/>
+          <w:rtl/>
+        </w:rPr>
+      </w:pPr>
+      <w:r>
+        <w:rPr>
+          <w:noProof/>
+        </w:rPr>
+        <w:drawing>
+          <wp:inline distT="0" distB="0" distL="0" distR="0" wp14:anchorId="16996DC5" wp14:editId="170C87AD">
+            <wp:extent cx="5274310" cy="3337344"/>
+            <wp:effectExtent l="0" t="0" r="2540" b="0"/>
+            <wp:docPr id="10" name="Picture 10"/>
+            <wp:cNvGraphicFramePr>
+              <a:graphicFrameLocks xmlns:a="http://schemas.openxmlformats.org/drawingml/2006/main" noChangeAspect="1"/>
+            </wp:cNvGraphicFramePr>
+            <a:graphic xmlns:a="http://schemas.openxmlformats.org/drawingml/2006/main">
+              <a:graphicData uri="http://schemas.openxmlformats.org/drawingml/2006/picture">
+                <pic:pic xmlns:pic="http://schemas.openxmlformats.org/drawingml/2006/picture">
+                  <pic:nvPicPr>
+                    <pic:cNvPr id="0" name=""/>
+                    <pic:cNvPicPr/>
+                  </pic:nvPicPr>
+                  <pic:blipFill>
+                    <a:blip r:embed="rId16"/>
+                    <a:stretch>
+                      <a:fillRect/>
+                    </a:stretch>
+                  </pic:blipFill>
+                  <pic:spPr>
+                    <a:xfrm>
+                      <a:off x="0" y="0"/>
+                      <a:ext cx="5274310" cy="3337344"/>
+                    </a:xfrm>
+                    <a:prstGeom prst="rect">
+                      <a:avLst/>
+                    </a:prstGeom>
+                  </pic:spPr>
+                </pic:pic>
+              </a:graphicData>
+            </a:graphic>
+          </wp:inline>
+        </w:drawing>
+      </w:r>
+    </w:p>
+    <w:p>
+      <w:pPr>
+        <w:pStyle w:val="ListParagraph"/>
+        <w:rPr>
+          <w:sz w:val="28"/>
+          <w:szCs w:val="28"/>
+          <w:rtl/>
+        </w:rPr>
+      </w:pPr>
+    </w:p>
+    <w:p>
+      <w:pPr>
+        <w:pStyle w:val="ListParagraph"/>
+        <w:rPr>
+          <w:sz w:val="28"/>
+          <w:szCs w:val="28"/>
+          <w:rtl/>
+        </w:rPr>
+      </w:pPr>
+      <w:r>
+        <w:rPr>
+          <w:rFonts w:hint="cs"/>
+          <w:sz w:val="28"/>
+          <w:szCs w:val="28"/>
+          <w:rtl/>
+        </w:rPr>
+        <w:t>הבר צ'ראט הזה נפסל כי הוא לא היה מתקבל אצל המשתמש באותו אופן של בר צ'ראט סטנדרטי.</w:t>
+      </w:r>
+    </w:p>
+    <w:p>
+      <w:pPr>
+        <w:pStyle w:val="ListParagraph"/>
+        <w:rPr>
+          <w:sz w:val="28"/>
+          <w:szCs w:val="28"/>
+          <w:rtl/>
+        </w:rPr>
+      </w:pPr>
+      <w:r>
+        <w:rPr>
+          <w:noProof/>
+        </w:rPr>
+        <w:lastRenderedPageBreak/>
+        <w:drawing>
+          <wp:inline distT="0" distB="0" distL="0" distR="0" wp14:anchorId="618828C7" wp14:editId="4294F67C">
+            <wp:extent cx="5274310" cy="3041885"/>
+            <wp:effectExtent l="0" t="0" r="2540" b="6350"/>
+            <wp:docPr id="11" name="Picture 11"/>
+            <wp:cNvGraphicFramePr>
+              <a:graphicFrameLocks xmlns:a="http://schemas.openxmlformats.org/drawingml/2006/main" noChangeAspect="1"/>
+            </wp:cNvGraphicFramePr>
+            <a:graphic xmlns:a="http://schemas.openxmlformats.org/drawingml/2006/main">
+              <a:graphicData uri="http://schemas.openxmlformats.org/drawingml/2006/picture">
+                <pic:pic xmlns:pic="http://schemas.openxmlformats.org/drawingml/2006/picture">
+                  <pic:nvPicPr>
+                    <pic:cNvPr id="0" name=""/>
+                    <pic:cNvPicPr/>
+                  </pic:nvPicPr>
+                  <pic:blipFill>
+                    <a:blip r:embed="rId17"/>
+                    <a:stretch>
+                      <a:fillRect/>
+                    </a:stretch>
+                  </pic:blipFill>
+                  <pic:spPr>
+                    <a:xfrm>
+                      <a:off x="0" y="0"/>
+                      <a:ext cx="5274310" cy="3041885"/>
+                    </a:xfrm>
+                    <a:prstGeom prst="rect">
+                      <a:avLst/>
+                    </a:prstGeom>
+                  </pic:spPr>
+                </pic:pic>
+              </a:graphicData>
+            </a:graphic>
+          </wp:inline>
+        </w:drawing>
+      </w:r>
+    </w:p>
+    <w:p>
+      <w:pPr>
+        <w:pStyle w:val="ListParagraph"/>
+        <w:rPr>
+          <w:sz w:val="28"/>
+          <w:szCs w:val="28"/>
+          <w:rtl/>
+        </w:rPr>
+      </w:pPr>
+      <w:r>
+        <w:rPr>
+          <w:rFonts w:hint="cs"/>
+          <w:sz w:val="28"/>
+          <w:szCs w:val="28"/>
+          <w:rtl/>
+        </w:rPr>
+        <w:t>זו הדוגמא שבחרנו</w:t>
+      </w:r>
+      <w:r>
+        <w:rPr>
+          <w:rFonts w:hint="cs"/>
+          <w:sz w:val="28"/>
+          <w:szCs w:val="28"/>
+          <w:rtl/>
+        </w:rPr>
+        <w:t>.</w:t>
+      </w:r>
+    </w:p>
+    <w:p>
+      <w:pPr>
+        <w:pStyle w:val="ListParagraph"/>
+        <w:ind w:left="1440"/>
+        <w:rPr>
+          <w:sz w:val="28"/>
+          <w:szCs w:val="28"/>
+          <w:rtl/>
+        </w:rPr>
+      </w:pPr>
+    </w:p>
+    <w:p>
+      <w:pPr>
+        <w:pStyle w:val="ListParagraph"/>
+        <w:numPr>
+          <w:ilvl w:val="0"/>
+          <w:numId w:val="1"/>
+        </w:numPr>
+        <w:rPr>
+          <w:sz w:val="28"/>
+          <w:szCs w:val="28"/>
+        </w:rPr>
+      </w:pPr>
+      <w:r>
+        <w:rPr>
+          <w:rFonts w:hint="cs"/>
+          <w:sz w:val="28"/>
+          <w:szCs w:val="28"/>
+          <w:rtl/>
+        </w:rPr>
+        <w:t>מיפינו את הקולות באחוזים/מספר אבסולטי לגודל העמודה. לעיתים האחוזים יכולים לשקר, לדוגמת אשכול 10 שהוא הכי גבוה. אשכול זה מכיל מעט מאוד אנשים, אבל באחוזים נדמה שהוא משפיע כמו אשכולות אחרים גדולים בפקטור של פי 50 עד 100. לכן היה חשוב להוסיף את המספר האבסולטי על מנת לקבל תמונה אמיתית גם באחוזים וגם במספר מצביעים.</w:t>
+      </w:r>
+    </w:p>
+    <w:p>
+      <w:pPr>
+        <w:pStyle w:val="ListParagraph"/>
+        <w:rPr>
+          <w:rtl/>
+        </w:rPr>
+      </w:pPr>
+      <w:r>
+        <w:rPr>
+          <w:noProof/>
+        </w:rPr>
+        <w:drawing>
+          <wp:inline distT="0" distB="0" distL="0" distR="0" wp14:anchorId="64621A0B" wp14:editId="228DFBA7">
+            <wp:extent cx="1569720" cy="297180"/>
+            <wp:effectExtent l="0" t="0" r="0" b="7620"/>
+            <wp:docPr id="4" name="Picture 4"/>
             <wp:cNvGraphicFramePr>
               <a:graphicFrameLocks xmlns:a="http://schemas.openxmlformats.org/drawingml/2006/main" noChangeAspect="1"/>
             </wp:cNvGraphicFramePr>
@@ -1291,7 +2649,7 @@
                   <pic:spPr>
                     <a:xfrm>
                       <a:off x="0" y="0"/>
-                      <a:ext cx="5814202" cy="1079780"/>
+                      <a:ext cx="1569720" cy="297180"/>
                     </a:xfrm>
                     <a:prstGeom prst="rect">
                       <a:avLst/>
@@ -1303,561 +2661,31 @@
           </wp:inline>
         </w:drawing>
       </w:r>
-    </w:p>
-    <w:p>
-      <w:pPr>
-        <w:pStyle w:val="ListParagraph"/>
-        <w:spacing w:after="0"/>
-        <w:rPr>
-          <w:rtl/>
-        </w:rPr>
-      </w:pPr>
-      <w:r>
-        <w:rPr>
-          <w:rFonts w:hint="cs"/>
-          <w:rtl/>
-        </w:rPr>
-        <w:t xml:space="preserve">שם הקובץ המלא: </w:t>
-      </w:r>
-      <w:r>
-        <w:t>data-set-elections\mergedDataLatest.xlsx</w:t>
-      </w:r>
-    </w:p>
-    <w:p>
-      <w:pPr>
-        <w:pStyle w:val="ListParagraph"/>
-        <w:spacing w:after="0"/>
-        <w:rPr>
-          <w:rtl/>
-        </w:rPr>
-      </w:pPr>
-      <w:r>
-        <w:rPr>
-          <w:rFonts w:hint="cs"/>
-          <w:rtl/>
-        </w:rPr>
-        <w:t>לאחר מכן המרנו לשם נוחות לפורמט ג'ייסון.</w:t>
-      </w:r>
-    </w:p>
-    <w:p>
-      <w:pPr>
-        <w:pStyle w:val="ListParagraph"/>
-        <w:spacing w:after="0"/>
-        <w:rPr>
-          <w:rtl/>
-        </w:rPr>
-      </w:pPr>
-      <w:r>
-        <w:rPr>
-          <w:rFonts w:hint="cs"/>
-          <w:rtl/>
-        </w:rPr>
-        <w:t xml:space="preserve">שם הקובץ המומר: </w:t>
-      </w:r>
-      <w:r>
-        <w:t>data-set-elections\electionAndEconomicData.json</w:t>
-      </w:r>
-    </w:p>
-    <w:p>
-      <w:pPr>
-        <w:pStyle w:val="ListParagraph"/>
-        <w:spacing w:after="0"/>
-        <w:rPr>
-          <w:rtl/>
-        </w:rPr>
-      </w:pPr>
-    </w:p>
-    <w:p>
-      <w:pPr>
-        <w:pStyle w:val="ListParagraph"/>
-        <w:numPr>
-          <w:ilvl w:val="1"/>
-          <w:numId w:val="1"/>
-        </w:numPr>
-        <w:spacing w:after="0"/>
-        <w:rPr>
-          <w:sz w:val="28"/>
-          <w:szCs w:val="28"/>
-        </w:rPr>
-      </w:pPr>
-      <w:r>
-        <w:rPr>
-          <w:rFonts w:hint="cs"/>
-          <w:sz w:val="28"/>
-          <w:szCs w:val="28"/>
-          <w:rtl/>
-        </w:rPr>
-        <w:t xml:space="preserve">בהמרה הראשונה, לא שמנו לב שהיו אי התאמות בין כתיבת השמות בשני הקבצים. זה גרם ל"איבוד ערים" חשובות ששמנו </w:t>
-      </w:r>
-      <w:r>
-        <w:rPr>
-          <w:rFonts w:hint="cs"/>
-          <w:sz w:val="28"/>
-          <w:szCs w:val="28"/>
-          <w:rtl/>
-        </w:rPr>
-        <w:lastRenderedPageBreak/>
-        <w:t>לב אליהן רק כשלא מצאנו את תל אביב לאחר בדיקת הנכונות של הויזואליזציה בשלבים הראשונים.</w:t>
-      </w:r>
-    </w:p>
-    <w:p>
-      <w:pPr>
-        <w:pStyle w:val="ListParagraph"/>
-        <w:numPr>
-          <w:ilvl w:val="1"/>
-          <w:numId w:val="1"/>
-        </w:numPr>
-        <w:spacing w:after="0"/>
-        <w:rPr>
-          <w:sz w:val="28"/>
-          <w:szCs w:val="28"/>
-        </w:rPr>
-      </w:pPr>
-      <w:r>
-        <w:rPr>
-          <w:rFonts w:hint="cs"/>
-          <w:sz w:val="28"/>
-          <w:szCs w:val="28"/>
-          <w:rtl/>
-        </w:rPr>
-        <w:t xml:space="preserve">כמו כן, בחרנו ליצור עמודות חדשות לפי המידע כגון </w:t>
-      </w:r>
-      <w:r>
-        <w:rPr>
-          <w:sz w:val="28"/>
-          <w:szCs w:val="28"/>
-        </w:rPr>
-        <w:t>R</w:t>
-      </w:r>
-      <w:r>
-        <w:rPr>
-          <w:sz w:val="28"/>
-          <w:szCs w:val="28"/>
-        </w:rPr>
-        <w:t xml:space="preserve">ight </w:t>
-      </w:r>
-      <w:r>
-        <w:rPr>
-          <w:sz w:val="28"/>
-          <w:szCs w:val="28"/>
-        </w:rPr>
-        <w:t>A</w:t>
-      </w:r>
-      <w:r>
-        <w:rPr>
-          <w:sz w:val="28"/>
-          <w:szCs w:val="28"/>
-        </w:rPr>
-        <w:t>ttribute</w:t>
-      </w:r>
-      <w:r>
-        <w:rPr>
-          <w:rFonts w:hint="cs"/>
-          <w:sz w:val="28"/>
-          <w:szCs w:val="28"/>
-          <w:rtl/>
-        </w:rPr>
-        <w:t xml:space="preserve">. </w:t>
-      </w:r>
-      <w:r>
-        <w:rPr>
-          <w:rFonts w:hint="cs"/>
-          <w:sz w:val="28"/>
-          <w:szCs w:val="28"/>
-          <w:rtl/>
-        </w:rPr>
-        <w:t>עמודות אלו שירתו חלק כזה או אחר שהוספנו לויזואליזציה.</w:t>
-      </w:r>
-    </w:p>
-    <w:p>
-      <w:pPr>
-        <w:pStyle w:val="ListParagraph"/>
-        <w:numPr>
-          <w:ilvl w:val="1"/>
-          <w:numId w:val="1"/>
-        </w:numPr>
-        <w:spacing w:after="0"/>
-        <w:rPr>
-          <w:sz w:val="28"/>
-          <w:szCs w:val="28"/>
-        </w:rPr>
-      </w:pPr>
-      <w:r>
-        <w:rPr>
-          <w:rFonts w:hint="cs"/>
-          <w:sz w:val="28"/>
-          <w:szCs w:val="28"/>
-          <w:rtl/>
-        </w:rPr>
-        <w:t xml:space="preserve">בסופו של דבר, הויזואליזציה מתבססת על מידע </w:t>
-      </w:r>
-      <w:r>
-        <w:rPr>
-          <w:sz w:val="28"/>
-          <w:szCs w:val="28"/>
-        </w:rPr>
-        <w:t>764</w:t>
-      </w:r>
-      <w:r>
-        <w:rPr>
-          <w:rFonts w:hint="cs"/>
-          <w:sz w:val="28"/>
-          <w:szCs w:val="28"/>
-          <w:rtl/>
-        </w:rPr>
-        <w:t xml:space="preserve"> יישובים ומושבים. מבט מהיר בטבלה באתר או בקובץ האקסל, יראה שיש לנו רק 232, אך ישנם בערך 30 שמות איזורים שמכילים מספר רב של יישובים(ראו קישור 7א למעלה). לדוגמא,</w:t>
-      </w:r>
-      <w:r>
-        <w:rPr>
-          <w:rFonts w:hint="cs"/>
-          <w:sz w:val="28"/>
-          <w:szCs w:val="28"/>
+      <w:r>
+        <w:rPr>
+          <w:rFonts w:hint="cs"/>
           <w:rtl/>
         </w:rPr>
         <w:t xml:space="preserve"> </w:t>
       </w:r>
-      <w:r>
-        <w:rPr>
-          <w:rFonts w:hint="cs"/>
-          <w:sz w:val="28"/>
-          <w:szCs w:val="28"/>
-          <w:rtl/>
-        </w:rPr>
-        <w:t>עמק יזרעאל מכיל 36 יישובים בתוכו.</w:t>
-      </w:r>
-    </w:p>
-    <w:p>
-      <w:pPr>
-        <w:bidi w:val="0"/>
-        <w:rPr>
-          <w:rtl/>
-        </w:rPr>
-      </w:pPr>
-      <w:r>
-        <w:br w:type="page"/>
-      </w:r>
-    </w:p>
-    <w:p>
-      <w:pPr>
-        <w:tabs>
-          <w:tab w:val="left" w:pos="3015"/>
-          <w:tab w:val="left" w:pos="3462"/>
-          <w:tab w:val="center" w:pos="4153"/>
-          <w:tab w:val="left" w:pos="6190"/>
-          <w:tab w:val="left" w:pos="6582"/>
-        </w:tabs>
-        <w:spacing w:after="0"/>
-        <w:jc w:val="center"/>
-        <w:rPr>
-          <w:sz w:val="96"/>
-          <w:szCs w:val="96"/>
-        </w:rPr>
-      </w:pPr>
-      <w:r>
-        <w:rPr>
-          <w:sz w:val="96"/>
-          <w:szCs w:val="96"/>
-        </w:rPr>
-        <w:lastRenderedPageBreak/>
-        <w:t>USER TASK</w:t>
-      </w:r>
-      <w:r>
-        <w:rPr>
-          <w:sz w:val="96"/>
-          <w:szCs w:val="96"/>
-        </w:rPr>
-        <w:t xml:space="preserve"> </w:t>
-      </w:r>
-      <w:r>
-        <w:rPr>
-          <w:rFonts w:hint="cs"/>
-          <w:sz w:val="96"/>
-          <w:szCs w:val="96"/>
-          <w:rtl/>
-        </w:rPr>
-        <w:t xml:space="preserve">- </w:t>
-      </w:r>
-      <w:r>
-        <w:rPr>
-          <w:sz w:val="96"/>
-          <w:szCs w:val="96"/>
-        </w:rPr>
-        <w:t>WHY</w:t>
-      </w:r>
-    </w:p>
-    <w:p>
-      <w:pPr>
-        <w:tabs>
-          <w:tab w:val="left" w:pos="3015"/>
-          <w:tab w:val="left" w:pos="3462"/>
-          <w:tab w:val="center" w:pos="4153"/>
-          <w:tab w:val="left" w:pos="6190"/>
-          <w:tab w:val="left" w:pos="6582"/>
-        </w:tabs>
-        <w:spacing w:after="0"/>
-        <w:rPr>
-          <w:sz w:val="28"/>
-          <w:szCs w:val="28"/>
-          <w:rtl/>
-        </w:rPr>
-      </w:pPr>
-      <w:r>
-        <w:rPr>
-          <w:rFonts w:hint="cs"/>
-          <w:sz w:val="28"/>
-          <w:szCs w:val="28"/>
-          <w:rtl/>
-        </w:rPr>
-        <w:t>כדי לבסס את ההשערות על הקשר בין הצבעה בקלפי לבין המעמד הסוציו-אקונומי בחרנו בויזואליזציה שתבצע מיון סלקטיבי על המידע ותניב למשתמש תצוגה נוחה להשוואה(בצורת "בר-צ'ארט") כדי שיוכל להסיק מסקנות.</w:t>
-      </w:r>
-      <w:r>
-        <w:rPr>
-          <w:sz w:val="28"/>
-          <w:szCs w:val="28"/>
-        </w:rPr>
-        <w:tab/>
-      </w:r>
-      <w:r>
-        <w:rPr>
-          <w:sz w:val="28"/>
-          <w:szCs w:val="28"/>
-          <w:rtl/>
-        </w:rPr>
-        <w:tab/>
-      </w:r>
-      <w:r>
-        <w:rPr>
-          <w:sz w:val="28"/>
-          <w:szCs w:val="28"/>
-          <w:rtl/>
-        </w:rPr>
-        <w:tab/>
-      </w:r>
-      <w:r>
-        <w:rPr>
-          <w:sz w:val="28"/>
-          <w:szCs w:val="28"/>
-          <w:rtl/>
-        </w:rPr>
-        <w:tab/>
-      </w:r>
-      <w:r>
-        <w:rPr>
-          <w:sz w:val="28"/>
-          <w:szCs w:val="28"/>
-          <w:rtl/>
-        </w:rPr>
-        <w:tab/>
-      </w:r>
-    </w:p>
-    <w:p>
-      <w:pPr>
-        <w:spacing w:after="0"/>
-        <w:rPr>
-          <w:sz w:val="28"/>
-          <w:szCs w:val="28"/>
-          <w:rtl/>
-        </w:rPr>
-      </w:pPr>
-      <w:r>
-        <w:rPr>
-          <w:rFonts w:hint="cs"/>
-          <w:sz w:val="28"/>
-          <w:szCs w:val="28"/>
-          <w:rtl/>
-        </w:rPr>
-        <w:t xml:space="preserve">חשבנו על מספר שימושים לויזואליזציה שלנו </w:t>
-      </w:r>
-      <w:r>
-        <w:rPr>
-          <w:sz w:val="28"/>
-          <w:szCs w:val="28"/>
-          <w:rtl/>
-        </w:rPr>
-        <w:t>–</w:t>
-      </w:r>
-    </w:p>
-    <w:p>
-      <w:pPr>
-        <w:pStyle w:val="ListParagraph"/>
-        <w:numPr>
-          <w:ilvl w:val="0"/>
-          <w:numId w:val="5"/>
-        </w:numPr>
-        <w:spacing w:after="0"/>
-        <w:rPr>
-          <w:sz w:val="28"/>
-          <w:szCs w:val="28"/>
-        </w:rPr>
-      </w:pPr>
-      <w:r>
-        <w:rPr>
-          <w:rFonts w:hint="cs"/>
-          <w:sz w:val="28"/>
-          <w:szCs w:val="28"/>
-          <w:rtl/>
-        </w:rPr>
-        <w:t>מבט על אחוזי הצבעה.</w:t>
-      </w:r>
-    </w:p>
-    <w:p>
-      <w:pPr>
-        <w:pStyle w:val="ListParagraph"/>
-        <w:numPr>
-          <w:ilvl w:val="1"/>
-          <w:numId w:val="5"/>
-        </w:numPr>
-        <w:spacing w:after="0"/>
-        <w:rPr>
-          <w:sz w:val="28"/>
-          <w:szCs w:val="28"/>
-        </w:rPr>
-      </w:pPr>
-      <w:r>
-        <w:rPr>
-          <w:rFonts w:hint="cs"/>
-          <w:sz w:val="28"/>
-          <w:szCs w:val="28"/>
-          <w:rtl/>
-        </w:rPr>
-        <w:t>מאפשר למפלגות ולכותבי מדיניות להבין היכן יש אחוזי הצבעה נמוכים ולנסות לעודד אותם, דבר המהווה אחד מעקרונות הדמוקרטיה.</w:t>
-      </w:r>
-    </w:p>
-    <w:p>
-      <w:pPr>
-        <w:pStyle w:val="ListParagraph"/>
-        <w:numPr>
-          <w:ilvl w:val="0"/>
-          <w:numId w:val="5"/>
-        </w:numPr>
-        <w:spacing w:after="0"/>
-        <w:rPr>
-          <w:sz w:val="28"/>
-          <w:szCs w:val="28"/>
-        </w:rPr>
-      </w:pPr>
-      <w:r>
-        <w:rPr>
-          <w:rFonts w:hint="cs"/>
-          <w:sz w:val="28"/>
-          <w:szCs w:val="28"/>
-          <w:rtl/>
-        </w:rPr>
-        <w:t>לתת ל</w:t>
-      </w:r>
-      <w:r>
-        <w:rPr>
-          <w:rFonts w:hint="cs"/>
-          <w:sz w:val="28"/>
-          <w:szCs w:val="28"/>
-          <w:rtl/>
-        </w:rPr>
-        <w:t>מש</w:t>
-      </w:r>
-      <w:r>
-        <w:rPr>
-          <w:rFonts w:hint="cs"/>
-          <w:sz w:val="28"/>
-          <w:szCs w:val="28"/>
-          <w:rtl/>
-        </w:rPr>
-        <w:t>ת</w:t>
-      </w:r>
-      <w:r>
-        <w:rPr>
-          <w:rFonts w:hint="cs"/>
-          <w:sz w:val="28"/>
-          <w:szCs w:val="28"/>
-          <w:rtl/>
-        </w:rPr>
-        <w:t xml:space="preserve">מש תמונת מצב של קהל יעד של מפלגות, ניתן לראות מהיכן אחוז גבוה/מספר אבסולוטי של קולות מגיע עבור מפלגה מסויימת, ניתוח </w:t>
-      </w:r>
-      <w:r>
-        <w:rPr>
-          <w:rFonts w:hint="cs"/>
-          <w:sz w:val="28"/>
-          <w:szCs w:val="28"/>
-          <w:rtl/>
-        </w:rPr>
-        <w:t>המאפשר</w:t>
-      </w:r>
-      <w:r>
-        <w:rPr>
-          <w:rFonts w:hint="cs"/>
-          <w:sz w:val="28"/>
-          <w:szCs w:val="28"/>
-          <w:rtl/>
-        </w:rPr>
-        <w:t>:</w:t>
-      </w:r>
-    </w:p>
-    <w:p>
-      <w:pPr>
-        <w:pStyle w:val="ListParagraph"/>
-        <w:numPr>
-          <w:ilvl w:val="1"/>
-          <w:numId w:val="5"/>
-        </w:numPr>
-        <w:spacing w:after="0"/>
-        <w:rPr>
-          <w:sz w:val="28"/>
-          <w:szCs w:val="28"/>
-        </w:rPr>
-      </w:pPr>
-      <w:r>
-        <w:rPr>
-          <w:rFonts w:hint="cs"/>
-          <w:sz w:val="28"/>
-          <w:szCs w:val="28"/>
-          <w:rtl/>
-        </w:rPr>
-        <w:t>עבור מצביעים לנתח דפוסי הצבעה ולבצע הצבעה יותר מושכלת.</w:t>
-      </w:r>
-    </w:p>
-    <w:p>
-      <w:pPr>
-        <w:pStyle w:val="ListParagraph"/>
-        <w:numPr>
-          <w:ilvl w:val="1"/>
-          <w:numId w:val="5"/>
-        </w:numPr>
-        <w:spacing w:after="0"/>
-        <w:rPr>
-          <w:sz w:val="28"/>
-          <w:szCs w:val="28"/>
-        </w:rPr>
-      </w:pPr>
-      <w:r>
-        <w:rPr>
-          <w:rFonts w:hint="cs"/>
-          <w:sz w:val="28"/>
-          <w:szCs w:val="28"/>
-          <w:rtl/>
-        </w:rPr>
-        <w:t>עבור מפלגות להבין באילו אזורים שווה להם להשקיע מאמץ נוסף כדי לזכות בעוד קולות.</w:t>
-      </w:r>
-    </w:p>
-    <w:p>
-      <w:pPr>
-        <w:pStyle w:val="ListParagraph"/>
-        <w:numPr>
-          <w:ilvl w:val="1"/>
-          <w:numId w:val="5"/>
-        </w:numPr>
-        <w:spacing w:after="0"/>
-        <w:rPr>
-          <w:sz w:val="28"/>
-          <w:szCs w:val="28"/>
-        </w:rPr>
-      </w:pPr>
-      <w:r>
-        <w:rPr>
-          <w:rFonts w:hint="cs"/>
-          <w:sz w:val="28"/>
-          <w:szCs w:val="28"/>
-          <w:rtl/>
-        </w:rPr>
-        <w:t>עבור מפלגות להבין מאילו איזורים המפלגות היריבות שלהן זוכות בקולות, ואז לנסות "להלחם" נקודתית באיזורים אלו.</w:t>
+    </w:p>
+    <w:p>
+      <w:pPr>
+        <w:pStyle w:val="ListParagraph"/>
+        <w:rPr>
+          <w:sz w:val="28"/>
+          <w:szCs w:val="28"/>
+          <w:rtl/>
+        </w:rPr>
+      </w:pPr>
+      <w:r>
+        <w:rPr>
+          <w:rFonts w:hint="cs"/>
+          <w:sz w:val="28"/>
+          <w:szCs w:val="28"/>
+          <w:rtl/>
+        </w:rPr>
+        <w:t>כפתורים אלו נגישים בכל שלוש התצוגות שלנו.</w:t>
       </w:r>
     </w:p>
     <w:p>
@@ -1867,150 +2695,45 @@
           <w:ilvl w:val="0"/>
           <w:numId w:val="1"/>
         </w:numPr>
-        <w:spacing w:after="0"/>
-        <w:rPr>
-          <w:sz w:val="28"/>
-          <w:szCs w:val="28"/>
-        </w:rPr>
-      </w:pPr>
-      <w:r>
-        <w:rPr>
-          <w:rFonts w:hint="cs"/>
-          <w:sz w:val="28"/>
-          <w:szCs w:val="28"/>
-          <w:rtl/>
-        </w:rPr>
-        <w:t>הסברה בינלאומית</w:t>
-      </w:r>
-      <w:r>
-        <w:rPr>
-          <w:rFonts w:hint="cs"/>
-          <w:sz w:val="28"/>
-          <w:szCs w:val="28"/>
-          <w:rtl/>
-        </w:rPr>
-        <w:t xml:space="preserve"> -</w:t>
-      </w:r>
-      <w:r>
-        <w:rPr>
-          <w:rFonts w:hint="cs"/>
-          <w:sz w:val="28"/>
-          <w:szCs w:val="28"/>
-          <w:rtl/>
-        </w:rPr>
-        <w:t xml:space="preserve"> אחד המגישים הוא דייר מעונות</w:t>
-      </w:r>
-      <w:r>
-        <w:rPr>
-          <w:rFonts w:hint="cs"/>
-          <w:sz w:val="28"/>
-          <w:szCs w:val="28"/>
-          <w:rtl/>
-        </w:rPr>
-        <w:t xml:space="preserve"> ש</w:t>
-      </w:r>
-      <w:r>
-        <w:rPr>
-          <w:rFonts w:hint="cs"/>
-          <w:sz w:val="28"/>
-          <w:szCs w:val="28"/>
-          <w:rtl/>
-        </w:rPr>
-        <w:t xml:space="preserve">פגש סטודנטים רבים מחו"ל שהרבו לדבר על פוליטיקה. כמדינה שהיא "כוכבת על" בעיתונות העולמית, הביקורות מגיעות מפי אנשים זרים. כדי לתת להם להסיק מסקנות לגבי הממשל שלנו והציבור התומך בפרט, ולגבי המפלגות בכלל, נבנתה ויזואליזציה זו. </w:t>
-      </w:r>
-      <w:r>
-        <w:rPr>
-          <w:rFonts w:hint="cs"/>
-          <w:sz w:val="28"/>
-          <w:szCs w:val="28"/>
-          <w:rtl/>
-        </w:rPr>
-        <w:t>בנוסף</w:t>
-      </w:r>
-      <w:r>
-        <w:rPr>
-          <w:rFonts w:hint="cs"/>
-          <w:sz w:val="28"/>
-          <w:szCs w:val="28"/>
-          <w:rtl/>
-        </w:rPr>
-        <w:t>, הוחלט במהלך שלקח מספר ימים, להוסיף תמיכה באנגלית. כמו כן, הקוד נכתב בצורה שיהיה ניתן להוסיף שפות נוספות(כבר התקבלה בקשה להוסיף גרמנית).</w:t>
-      </w:r>
-    </w:p>
-    <w:p>
-      <w:pPr>
-        <w:spacing w:after="0"/>
-        <w:rPr>
-          <w:sz w:val="28"/>
-          <w:szCs w:val="28"/>
-          <w:rtl/>
-        </w:rPr>
-      </w:pPr>
-      <w:r>
-        <w:rPr>
-          <w:rFonts w:hint="cs"/>
-          <w:sz w:val="28"/>
-          <w:szCs w:val="28"/>
-          <w:rtl/>
-        </w:rPr>
-        <w:t>לסיכום, נושא הפוליטיקה בישראל הוא נושא "חם" בלשון המעטה. אנו מקווים שנעזור לענות על שאלות מפתח לגבי הצבעות הישראלים בקלפי, ולגבי המפלגות בארץ.</w:t>
-      </w:r>
-    </w:p>
-    <w:p>
-      <w:pPr>
-        <w:bidi w:val="0"/>
-        <w:rPr>
-          <w:rtl/>
-        </w:rPr>
-      </w:pPr>
-      <w:r>
-        <w:rPr>
-          <w:rtl/>
-        </w:rPr>
-        <w:br w:type="page"/>
-      </w:r>
-    </w:p>
-    <w:p>
-      <w:pPr>
-        <w:tabs>
-          <w:tab w:val="left" w:pos="3015"/>
-          <w:tab w:val="left" w:pos="3462"/>
-          <w:tab w:val="center" w:pos="4153"/>
-          <w:tab w:val="left" w:pos="6190"/>
-          <w:tab w:val="left" w:pos="6582"/>
-        </w:tabs>
-        <w:spacing w:after="0"/>
-        <w:jc w:val="center"/>
-        <w:rPr>
-          <w:rtl/>
-        </w:rPr>
-      </w:pPr>
-      <w:r>
-        <w:rPr>
-          <w:sz w:val="96"/>
-          <w:szCs w:val="96"/>
-        </w:rPr>
-        <w:lastRenderedPageBreak/>
-        <w:t>HOW</w:t>
-      </w:r>
-    </w:p>
-    <w:p>
-      <w:pPr>
-        <w:rPr>
-          <w:sz w:val="28"/>
-          <w:szCs w:val="28"/>
-          <w:rtl/>
-        </w:rPr>
-      </w:pPr>
-      <w:r>
-        <w:rPr>
-          <w:rFonts w:hint="cs"/>
-          <w:sz w:val="28"/>
-          <w:szCs w:val="28"/>
-          <w:rtl/>
-        </w:rPr>
-        <w:t>המיפויים הויזואליים שבחרנו הם:</w:t>
-      </w:r>
+        <w:rPr>
+          <w:sz w:val="28"/>
+          <w:szCs w:val="28"/>
+          <w:rtl/>
+        </w:rPr>
+      </w:pPr>
+      <w:r>
+        <w:rPr>
+          <w:rFonts w:hint="cs"/>
+          <w:sz w:val="28"/>
+          <w:szCs w:val="28"/>
+          <w:rtl/>
+        </w:rPr>
+        <w:t xml:space="preserve">כמו כן, ישנה תיקיה בשם </w:t>
+      </w:r>
+      <w:r>
+        <w:rPr>
+          <w:sz w:val="28"/>
+          <w:szCs w:val="28"/>
+        </w:rPr>
+        <w:t>report\bar charts</w:t>
+      </w:r>
+      <w:r>
+        <w:rPr>
+          <w:rFonts w:hint="cs"/>
+          <w:sz w:val="28"/>
+          <w:szCs w:val="28"/>
+          <w:rtl/>
+        </w:rPr>
+        <w:t xml:space="preserve"> שמכילה תמונות של מספר סטים של צבעים שהתלבטנו לגביהם.</w:t>
+      </w:r>
+    </w:p>
+    <w:p>
+      <w:pPr>
+        <w:pStyle w:val="ListParagraph"/>
+        <w:rPr>
+          <w:rtl/>
+        </w:rPr>
+      </w:pPr>
     </w:p>
     <w:p>
       <w:pPr>
@@ -2031,14 +2754,46 @@
           <w:szCs w:val="28"/>
           <w:rtl/>
         </w:rPr>
-        <w:t xml:space="preserve">מיפינו את מידת הימניות-שמאליות כלכלית לצבעים. התבססנו על סקר מדיני שהעריך את מידת הימניות-שמאליות של המפלגות לפי תשובות שהן סיפקו בנושאים רחבים. </w:t>
+        <w:t xml:space="preserve">עוד מיפוי הוא שהעמודה המקסימלית בערך ה </w:t>
+      </w:r>
+      <w:r>
+        <w:rPr>
+          <w:sz w:val="28"/>
+          <w:szCs w:val="28"/>
+        </w:rPr>
+        <w:t>Y</w:t>
+      </w:r>
+      <w:r>
+        <w:rPr>
+          <w:rFonts w:hint="cs"/>
+          <w:sz w:val="28"/>
+          <w:szCs w:val="28"/>
+          <w:rtl/>
+        </w:rPr>
+        <w:t xml:space="preserve"> תקבע את מימדי הויזואליזציה. בדוגמא הנ"ל רואים שהערך המקסימלי הוא מיליון מצביעים והוא נקבע ע"י עמודה חמש. למרות שבשיעור למדנו שזה יכול ליצור "שקר" בתצוגה, החלטנו להוסיף מיפוי זה על מנת לאפשר השוואה נוחה יותר למשתמש. עם הערך המקסימלי של ציר ה </w:t>
+      </w:r>
+      <w:r>
+        <w:rPr>
+          <w:sz w:val="28"/>
+          <w:szCs w:val="28"/>
+        </w:rPr>
+        <w:t>Y</w:t>
+      </w:r>
+      <w:r>
+        <w:rPr>
+          <w:rFonts w:hint="cs"/>
+          <w:sz w:val="28"/>
+          <w:szCs w:val="28"/>
+          <w:rtl/>
+        </w:rPr>
+        <w:t xml:space="preserve"> היה סטטי ונותר על מיליון לדוגמא, אז בתצוגה אחרת שהערך המקסימלי הוא 100 אלף , היה קשה מאוד להשוות בין העמודות.</w:t>
       </w:r>
     </w:p>
     <w:p>
       <w:pPr>
         <w:pStyle w:val="ListParagraph"/>
         <w:numPr>
-          <w:ilvl w:val="1"/>
+          <w:ilvl w:val="0"/>
           <w:numId w:val="1"/>
         </w:numPr>
         <w:rPr>
@@ -2053,7 +2808,7 @@
           <w:szCs w:val="28"/>
           <w:rtl/>
         </w:rPr>
-        <w:t xml:space="preserve">בחרנו להשתמש בספריית </w:t>
+        <w:t xml:space="preserve">כמו כן, קשה לדעת את המספר המדויק של עמודה במקרה של כמעט שוויון בין עמודות רחוקות לכן מיפינו את הערך המספרי (באחוזים או מספר אבסולוטי) ל"טול טיפ". השתמשנו לשם כך ב </w:t>
       </w:r>
       <w:hyperlink r:id="rId19" w:history="1">
         <w:r>
@@ -2062,49 +2817,14 @@
             <w:sz w:val="28"/>
             <w:szCs w:val="28"/>
           </w:rPr>
-          <w:t>d3.interpolate()</w:t>
+          <w:t>d3.tip()</w:t>
         </w:r>
       </w:hyperlink>
-      <w:r>
-        <w:rPr>
-          <w:rFonts w:hint="cs"/>
-          <w:sz w:val="28"/>
-          <w:szCs w:val="28"/>
-          <w:rtl/>
-        </w:rPr>
-        <w:t xml:space="preserve"> שמספקת אפשרות להזין קלט מספר בין 0 ל 1 (מידת הימניות-שמאליות כלכלית) ופולטת צבע לפי סט הצבעים שנבחר.</w:t>
-      </w:r>
-    </w:p>
-    <w:p>
-      <w:pPr>
-        <w:pStyle w:val="ListParagraph"/>
-        <w:numPr>
-          <w:ilvl w:val="1"/>
-          <w:numId w:val="1"/>
-        </w:numPr>
-        <w:rPr>
-          <w:sz w:val="28"/>
-          <w:szCs w:val="28"/>
-        </w:rPr>
-      </w:pPr>
-      <w:r>
-        <w:rPr>
-          <w:rFonts w:hint="cs"/>
-          <w:sz w:val="28"/>
-          <w:szCs w:val="28"/>
-          <w:rtl/>
-        </w:rPr>
-        <w:t>בחרנו בסט הבא:</w:t>
-      </w:r>
-    </w:p>
-    <w:p>
-      <w:pPr>
-        <w:pStyle w:val="ListParagraph"/>
-        <w:ind w:left="1440"/>
-        <w:rPr>
-          <w:rFonts w:hint="cs"/>
-          <w:sz w:val="28"/>
-          <w:szCs w:val="28"/>
+    </w:p>
+    <w:p>
+      <w:pPr>
+        <w:pStyle w:val="ListParagraph"/>
+        <w:rPr>
           <w:rtl/>
         </w:rPr>
       </w:pPr>
@@ -2112,11 +2832,12 @@
         <w:rPr>
           <w:noProof/>
         </w:rPr>
+        <w:lastRenderedPageBreak/>
         <w:drawing>
-          <wp:inline distT="0" distB="0" distL="0" distR="0" wp14:anchorId="6B6A89FD" wp14:editId="3DE076AF">
-            <wp:extent cx="4343400" cy="995844"/>
+          <wp:inline distT="0" distB="0" distL="0" distR="0" wp14:anchorId="45500D13" wp14:editId="2B126021">
+            <wp:extent cx="1242060" cy="998220"/>
             <wp:effectExtent l="0" t="0" r="0" b="0"/>
-            <wp:docPr id="2" name="Picture 2"/>
+            <wp:docPr id="6" name="Picture 6"/>
             <wp:cNvGraphicFramePr>
               <a:graphicFrameLocks xmlns:a="http://schemas.openxmlformats.org/drawingml/2006/main" noChangeAspect="1"/>
             </wp:cNvGraphicFramePr>
@@ -2136,7 +2857,7 @@
                   <pic:spPr>
                     <a:xfrm>
                       <a:off x="0" y="0"/>
-                      <a:ext cx="4339885" cy="995038"/>
+                      <a:ext cx="1242060" cy="998220"/>
                     </a:xfrm>
                     <a:prstGeom prst="rect">
                       <a:avLst/>
@@ -2148,15 +2869,35 @@
           </wp:inline>
         </w:drawing>
       </w:r>
-      <w:r>
-        <w:rPr>
-          <w:rFonts w:hint="cs"/>
-          <w:sz w:val="28"/>
-          <w:szCs w:val="28"/>
-          <w:rtl/>
-        </w:rPr>
-        <w:t>כאשר שמאל מוחלט הוא לבן, וימין מוחלט הוא כחול כהה. דאגנו להוסיף לג'נד שנרחיב עליו בהמשך.</w:t>
-      </w:r>
+    </w:p>
+    <w:p>
+      <w:pPr>
+        <w:pStyle w:val="ListParagraph"/>
+        <w:rPr>
+          <w:sz w:val="28"/>
+          <w:szCs w:val="28"/>
+          <w:rtl/>
+        </w:rPr>
+      </w:pPr>
+      <w:r>
+        <w:rPr>
+          <w:rFonts w:hint="cs"/>
+          <w:sz w:val="28"/>
+          <w:szCs w:val="28"/>
+          <w:rtl/>
+        </w:rPr>
+        <w:t>כדי לאפשר השוואה מדוייקת למעוניינים בדיוק מוחלט.</w:t>
+      </w:r>
+    </w:p>
+    <w:p>
+      <w:pPr>
+        <w:pStyle w:val="ListParagraph"/>
+        <w:rPr>
+          <w:sz w:val="28"/>
+          <w:szCs w:val="28"/>
+          <w:rtl/>
+        </w:rPr>
+      </w:pPr>
     </w:p>
     <w:p>
       <w:pPr>
@@ -2166,26 +2907,92 @@
           <w:numId w:val="1"/>
         </w:numPr>
         <w:rPr>
-          <w:rFonts w:hint="cs"/>
-          <w:sz w:val="28"/>
-          <w:szCs w:val="28"/>
-        </w:rPr>
-      </w:pPr>
-      <w:r>
-        <w:rPr>
-          <w:rFonts w:hint="cs"/>
-          <w:sz w:val="28"/>
-          <w:szCs w:val="28"/>
-          <w:rtl/>
-        </w:rPr>
-        <w:t>הויזואליזציה שלנו הייתה צריכה לאפשר השוואה נוחה בין עמודות(אשכולות או מפלגות) ולשם כך בחרנו בבר צ'ארט הבא:</w:t>
-      </w:r>
-    </w:p>
-    <w:p>
-      <w:pPr>
-        <w:pStyle w:val="ListParagraph"/>
-        <w:rPr>
-          <w:rFonts w:hint="cs"/>
+          <w:sz w:val="28"/>
+          <w:szCs w:val="28"/>
+        </w:rPr>
+      </w:pPr>
+      <w:r>
+        <w:rPr>
+          <w:rFonts w:hint="cs"/>
+          <w:sz w:val="28"/>
+          <w:szCs w:val="28"/>
+          <w:rtl/>
+        </w:rPr>
+        <w:t xml:space="preserve">הלג'נד </w:t>
+      </w:r>
+      <w:r>
+        <w:rPr>
+          <w:sz w:val="28"/>
+          <w:szCs w:val="28"/>
+          <w:rtl/>
+        </w:rPr>
+        <w:t>–</w:t>
+      </w:r>
+      <w:r>
+        <w:rPr>
+          <w:rFonts w:hint="cs"/>
+          <w:sz w:val="28"/>
+          <w:szCs w:val="28"/>
+          <w:rtl/>
+        </w:rPr>
+        <w:t xml:space="preserve"> מקושר ישירות לצבעים של ה </w:t>
+      </w:r>
+      <w:r>
+        <w:rPr>
+          <w:sz w:val="28"/>
+          <w:szCs w:val="28"/>
+        </w:rPr>
+        <w:t>d3.interpolate()</w:t>
+      </w:r>
+      <w:r>
+        <w:rPr>
+          <w:rFonts w:hint="cs"/>
+          <w:sz w:val="28"/>
+          <w:szCs w:val="28"/>
+          <w:rtl/>
+        </w:rPr>
+        <w:t xml:space="preserve"> שבחרנו על מנת לתמוך בהחלפת צבעים.</w:t>
+      </w:r>
+      <w:r>
+        <w:rPr>
+          <w:sz w:val="28"/>
+          <w:szCs w:val="28"/>
+        </w:rPr>
+        <w:t xml:space="preserve"> </w:t>
+      </w:r>
+      <w:r>
+        <w:rPr>
+          <w:rFonts w:hint="cs"/>
+          <w:sz w:val="28"/>
+          <w:szCs w:val="28"/>
+          <w:rtl/>
+        </w:rPr>
+        <w:t>היינו צריכים להשתמש בליניאר גראדיאנט ולבנות את הלג'נד לפי הצבעים שבחרנו.</w:t>
+      </w:r>
+    </w:p>
+    <w:p>
+      <w:pPr>
+        <w:pStyle w:val="ListParagraph"/>
+        <w:rPr>
+          <w:sz w:val="28"/>
+          <w:szCs w:val="28"/>
+          <w:rtl/>
+        </w:rPr>
+      </w:pPr>
+      <w:r>
+        <w:rPr>
+          <w:rFonts w:hint="cs"/>
+          <w:sz w:val="28"/>
+          <w:szCs w:val="28"/>
+          <w:rtl/>
+        </w:rPr>
+        <w:t>דוגמאות ללג'נדים נוספים שראינו:</w:t>
+      </w:r>
+    </w:p>
+    <w:p>
+      <w:pPr>
+        <w:pStyle w:val="ListParagraph"/>
+        <w:rPr>
           <w:sz w:val="28"/>
           <w:szCs w:val="28"/>
           <w:rtl/>
@@ -2196,10 +3003,10 @@
           <w:noProof/>
         </w:rPr>
         <w:drawing>
-          <wp:inline distT="0" distB="0" distL="0" distR="0" wp14:anchorId="41D955F3" wp14:editId="49C331DB">
-            <wp:extent cx="4468091" cy="2625436"/>
-            <wp:effectExtent l="0" t="0" r="8890" b="3810"/>
-            <wp:docPr id="5" name="Picture 5"/>
+          <wp:inline distT="0" distB="0" distL="0" distR="0" wp14:anchorId="61A2964F" wp14:editId="3D761E11">
+            <wp:extent cx="1190625" cy="2476500"/>
+            <wp:effectExtent l="0" t="0" r="9525" b="0"/>
+            <wp:docPr id="13" name="Picture 13"/>
             <wp:cNvGraphicFramePr>
               <a:graphicFrameLocks xmlns:a="http://schemas.openxmlformats.org/drawingml/2006/main" noChangeAspect="1"/>
             </wp:cNvGraphicFramePr>
@@ -2219,7 +3026,7 @@
                   <pic:spPr>
                     <a:xfrm>
                       <a:off x="0" y="0"/>
-                      <a:ext cx="4465610" cy="2623978"/>
+                      <a:ext cx="1190625" cy="2476500"/>
                     </a:xfrm>
                     <a:prstGeom prst="rect">
                       <a:avLst/>
@@ -2236,40 +3043,171 @@
       <w:pPr>
         <w:pStyle w:val="ListParagraph"/>
         <w:rPr>
-          <w:rFonts w:hint="cs"/>
-          <w:sz w:val="28"/>
-          <w:szCs w:val="28"/>
-          <w:rtl/>
-        </w:rPr>
-      </w:pPr>
-    </w:p>
-    <w:p>
-      <w:pPr>
-        <w:pStyle w:val="ListParagraph"/>
-        <w:rPr>
-          <w:rFonts w:hint="cs"/>
-          <w:sz w:val="28"/>
-          <w:szCs w:val="28"/>
-          <w:rtl/>
-        </w:rPr>
-      </w:pPr>
-      <w:r>
-        <w:rPr>
-          <w:rFonts w:hint="cs"/>
-          <w:sz w:val="28"/>
-          <w:szCs w:val="28"/>
-          <w:rtl/>
-        </w:rPr>
-        <w:t>לקח קצת זמן לבחור את הבר צ'ארט הזה. בין המועמדים היו:</w:t>
-      </w:r>
-    </w:p>
-    <w:p>
-      <w:pPr>
-        <w:pStyle w:val="ListParagraph"/>
-        <w:rPr>
-          <w:rFonts w:hint="cs"/>
-          <w:sz w:val="28"/>
-          <w:szCs w:val="28"/>
+          <w:sz w:val="28"/>
+          <w:szCs w:val="28"/>
+        </w:rPr>
+      </w:pPr>
+      <w:r>
+        <w:rPr>
+          <w:rFonts w:hint="cs"/>
+          <w:sz w:val="28"/>
+          <w:szCs w:val="28"/>
+          <w:rtl/>
+        </w:rPr>
+        <w:t>דוגמא זו נפסלה מכיוון שאצלנו יש חשיבות לצבעים, ובדוגמא זו אין באמת קשר בין שחור לירוק לדוגמא.</w:t>
+      </w:r>
+    </w:p>
+    <w:p>
+      <w:pPr>
+        <w:pStyle w:val="ListParagraph"/>
+        <w:numPr>
+          <w:ilvl w:val="0"/>
+          <w:numId w:val="1"/>
+        </w:numPr>
+        <w:rPr>
+          <w:sz w:val="28"/>
+          <w:szCs w:val="28"/>
+        </w:rPr>
+      </w:pPr>
+      <w:r>
+        <w:rPr>
+          <w:rFonts w:hint="cs"/>
+          <w:sz w:val="28"/>
+          <w:szCs w:val="28"/>
+          <w:rtl/>
+        </w:rPr>
+        <w:t>טול-טיפ</w:t>
+      </w:r>
+      <w:r>
+        <w:rPr>
+          <w:rFonts w:hint="cs"/>
+          <w:sz w:val="28"/>
+          <w:szCs w:val="28"/>
+          <w:rtl/>
+        </w:rPr>
+        <w:t xml:space="preserve"> סימן ש</w:t>
+      </w:r>
+      <w:r>
+        <w:rPr>
+          <w:rFonts w:hint="cs"/>
+          <w:sz w:val="28"/>
+          <w:szCs w:val="28"/>
+          <w:rtl/>
+        </w:rPr>
+        <w:t>אלה-</w:t>
+      </w:r>
+      <w:r>
+        <w:rPr>
+          <w:rFonts w:hint="cs"/>
+          <w:sz w:val="28"/>
+          <w:szCs w:val="28"/>
+          <w:rtl/>
+        </w:rPr>
+        <w:t xml:space="preserve"> </w:t>
+      </w:r>
+      <w:r>
+        <w:rPr>
+          <w:rFonts w:hint="cs"/>
+          <w:sz w:val="28"/>
+          <w:szCs w:val="28"/>
+          <w:rtl/>
+        </w:rPr>
+        <w:t xml:space="preserve">המידע המוצג למשתמש הוא מהן האפשרויות העומדות  לרשותו למעבר בין התצוגות ע"י לחיצה על הרקע ועל אחד העמודות. </w:t>
+      </w:r>
+    </w:p>
+    <w:p>
+      <w:pPr>
+        <w:pStyle w:val="ListParagraph"/>
+        <w:numPr>
+          <w:ilvl w:val="1"/>
+          <w:numId w:val="1"/>
+        </w:numPr>
+        <w:rPr>
+          <w:sz w:val="28"/>
+          <w:szCs w:val="28"/>
+        </w:rPr>
+      </w:pPr>
+      <w:r>
+        <w:rPr>
+          <w:rFonts w:hint="cs"/>
+          <w:sz w:val="28"/>
+          <w:szCs w:val="28"/>
+          <w:rtl/>
+        </w:rPr>
+        <w:t xml:space="preserve">תוכנו נקבע,יחד עם הכותרת, לפי התצוגה הנוכחית שבה המשתמש נמצא. </w:t>
+      </w:r>
+    </w:p>
+    <w:p>
+      <w:pPr>
+        <w:pStyle w:val="ListParagraph"/>
+        <w:numPr>
+          <w:ilvl w:val="1"/>
+          <w:numId w:val="1"/>
+        </w:numPr>
+        <w:rPr>
+          <w:sz w:val="28"/>
+          <w:szCs w:val="28"/>
+        </w:rPr>
+      </w:pPr>
+      <w:r>
+        <w:rPr>
+          <w:rFonts w:hint="cs"/>
+          <w:sz w:val="28"/>
+          <w:szCs w:val="28"/>
+          <w:rtl/>
+        </w:rPr>
+        <w:t xml:space="preserve">מכיוון שיש 3 תצוגות שונות על אותו בר </w:t>
+      </w:r>
+      <w:r>
+        <w:rPr>
+          <w:rFonts w:hint="cs"/>
+          <w:sz w:val="28"/>
+          <w:szCs w:val="28"/>
+          <w:rtl/>
+        </w:rPr>
+        <w:t>צ'ארט, היה לנו חשוב</w:t>
+      </w:r>
+      <w:r>
+        <w:rPr>
+          <w:rFonts w:hint="cs"/>
+          <w:sz w:val="28"/>
+          <w:szCs w:val="28"/>
+          <w:rtl/>
+        </w:rPr>
+        <w:t xml:space="preserve"> ש</w:t>
+      </w:r>
+      <w:r>
+        <w:rPr>
+          <w:rFonts w:hint="cs"/>
+          <w:sz w:val="28"/>
+          <w:szCs w:val="28"/>
+          <w:rtl/>
+        </w:rPr>
+        <w:t>האפשרויות ל</w:t>
+      </w:r>
+      <w:r>
+        <w:rPr>
+          <w:rFonts w:hint="cs"/>
+          <w:sz w:val="28"/>
+          <w:szCs w:val="28"/>
+          <w:rtl/>
+        </w:rPr>
+        <w:t>מעברים יהיו כמה שיותר ברורים</w:t>
+      </w:r>
+      <w:r>
+        <w:rPr>
+          <w:rFonts w:hint="cs"/>
+          <w:sz w:val="28"/>
+          <w:szCs w:val="28"/>
+          <w:rtl/>
+        </w:rPr>
+        <w:t>.</w:t>
+      </w:r>
+    </w:p>
+    <w:p>
+      <w:pPr>
+        <w:pStyle w:val="ListParagraph"/>
+        <w:rPr>
           <w:rtl/>
         </w:rPr>
       </w:pPr>
@@ -2279,10 +3217,10 @@
         </w:rPr>
         <w:lastRenderedPageBreak/>
         <w:drawing>
-          <wp:inline distT="0" distB="0" distL="0" distR="0" wp14:anchorId="12623E43" wp14:editId="0C17B295">
-            <wp:extent cx="5274310" cy="3076681"/>
-            <wp:effectExtent l="0" t="0" r="2540" b="9525"/>
-            <wp:docPr id="3" name="Picture 3"/>
+          <wp:inline distT="0" distB="0" distL="0" distR="0" wp14:anchorId="3CA37552" wp14:editId="4233918A">
+            <wp:extent cx="4907280" cy="2423160"/>
+            <wp:effectExtent l="0" t="0" r="7620" b="0"/>
+            <wp:docPr id="7" name="Picture 7"/>
             <wp:cNvGraphicFramePr>
               <a:graphicFrameLocks xmlns:a="http://schemas.openxmlformats.org/drawingml/2006/main" noChangeAspect="1"/>
             </wp:cNvGraphicFramePr>
@@ -2302,891 +3240,6 @@
                   <pic:spPr>
                     <a:xfrm>
                       <a:off x="0" y="0"/>
-                      <a:ext cx="5274310" cy="3076681"/>
-                    </a:xfrm>
-                    <a:prstGeom prst="rect">
-                      <a:avLst/>
-                    </a:prstGeom>
-                  </pic:spPr>
-                </pic:pic>
-              </a:graphicData>
-            </a:graphic>
-          </wp:inline>
-        </w:drawing>
-      </w:r>
-    </w:p>
-    <w:p>
-      <w:pPr>
-        <w:pStyle w:val="ListParagraph"/>
-        <w:rPr>
-          <w:rFonts w:hint="cs"/>
-          <w:sz w:val="28"/>
-          <w:szCs w:val="28"/>
-          <w:rtl/>
-        </w:rPr>
-      </w:pPr>
-      <w:r>
-        <w:rPr>
-          <w:rFonts w:hint="cs"/>
-          <w:sz w:val="28"/>
-          <w:szCs w:val="28"/>
-          <w:rtl/>
-        </w:rPr>
-        <w:t>הבר צ'ראט הזה נפסל כי לא היה טעם לעמודות "סטאקד".</w:t>
-      </w:r>
-    </w:p>
-    <w:p>
-      <w:pPr>
-        <w:pStyle w:val="ListParagraph"/>
-        <w:rPr>
-          <w:rFonts w:hint="cs"/>
-          <w:sz w:val="28"/>
-          <w:szCs w:val="28"/>
-          <w:rtl/>
-        </w:rPr>
-      </w:pPr>
-      <w:r>
-        <w:rPr>
-          <w:noProof/>
-        </w:rPr>
-        <w:drawing>
-          <wp:inline distT="0" distB="0" distL="0" distR="0" wp14:anchorId="16996DC5" wp14:editId="170C87AD">
-            <wp:extent cx="5274310" cy="3337344"/>
-            <wp:effectExtent l="0" t="0" r="2540" b="0"/>
-            <wp:docPr id="10" name="Picture 10"/>
-            <wp:cNvGraphicFramePr>
-              <a:graphicFrameLocks xmlns:a="http://schemas.openxmlformats.org/drawingml/2006/main" noChangeAspect="1"/>
-            </wp:cNvGraphicFramePr>
-            <a:graphic xmlns:a="http://schemas.openxmlformats.org/drawingml/2006/main">
-              <a:graphicData uri="http://schemas.openxmlformats.org/drawingml/2006/picture">
-                <pic:pic xmlns:pic="http://schemas.openxmlformats.org/drawingml/2006/picture">
-                  <pic:nvPicPr>
-                    <pic:cNvPr id="0" name=""/>
-                    <pic:cNvPicPr/>
-                  </pic:nvPicPr>
-                  <pic:blipFill>
-                    <a:blip r:embed="rId23"/>
-                    <a:stretch>
-                      <a:fillRect/>
-                    </a:stretch>
-                  </pic:blipFill>
-                  <pic:spPr>
-                    <a:xfrm>
-                      <a:off x="0" y="0"/>
-                      <a:ext cx="5274310" cy="3337344"/>
-                    </a:xfrm>
-                    <a:prstGeom prst="rect">
-                      <a:avLst/>
-                    </a:prstGeom>
-                  </pic:spPr>
-                </pic:pic>
-              </a:graphicData>
-            </a:graphic>
-          </wp:inline>
-        </w:drawing>
-      </w:r>
-    </w:p>
-    <w:p>
-      <w:pPr>
-        <w:pStyle w:val="ListParagraph"/>
-        <w:rPr>
-          <w:rFonts w:hint="cs"/>
-          <w:sz w:val="28"/>
-          <w:szCs w:val="28"/>
-          <w:rtl/>
-        </w:rPr>
-      </w:pPr>
-    </w:p>
-    <w:p>
-      <w:pPr>
-        <w:pStyle w:val="ListParagraph"/>
-        <w:rPr>
-          <w:rFonts w:hint="cs"/>
-          <w:sz w:val="28"/>
-          <w:szCs w:val="28"/>
-          <w:rtl/>
-        </w:rPr>
-      </w:pPr>
-      <w:r>
-        <w:rPr>
-          <w:rFonts w:hint="cs"/>
-          <w:sz w:val="28"/>
-          <w:szCs w:val="28"/>
-          <w:rtl/>
-        </w:rPr>
-        <w:t>הבר צ'ראט הזה נפסל</w:t>
-      </w:r>
-      <w:r>
-        <w:rPr>
-          <w:rFonts w:hint="cs"/>
-          <w:sz w:val="28"/>
-          <w:szCs w:val="28"/>
-          <w:rtl/>
-        </w:rPr>
-        <w:t xml:space="preserve"> כי הוא לא היה מתקבל אצל המשתמש באותו אופן של </w:t>
-      </w:r>
-      <w:r>
-        <w:rPr>
-          <w:rFonts w:hint="cs"/>
-          <w:sz w:val="28"/>
-          <w:szCs w:val="28"/>
-          <w:rtl/>
-        </w:rPr>
-        <w:t>בר צ'ראט</w:t>
-      </w:r>
-      <w:r>
-        <w:rPr>
-          <w:rFonts w:hint="cs"/>
-          <w:sz w:val="28"/>
-          <w:szCs w:val="28"/>
-          <w:rtl/>
-        </w:rPr>
-        <w:t xml:space="preserve"> סטנדרטי.</w:t>
-      </w:r>
-    </w:p>
-    <w:p>
-      <w:pPr>
-        <w:pStyle w:val="ListParagraph"/>
-        <w:rPr>
-          <w:rFonts w:hint="cs"/>
-          <w:sz w:val="28"/>
-          <w:szCs w:val="28"/>
-          <w:rtl/>
-        </w:rPr>
-      </w:pPr>
-      <w:r>
-        <w:rPr>
-          <w:noProof/>
-        </w:rPr>
-        <w:lastRenderedPageBreak/>
-        <w:drawing>
-          <wp:inline distT="0" distB="0" distL="0" distR="0" wp14:anchorId="618828C7" wp14:editId="4294F67C">
-            <wp:extent cx="5274310" cy="3041885"/>
-            <wp:effectExtent l="0" t="0" r="2540" b="6350"/>
-            <wp:docPr id="11" name="Picture 11"/>
-            <wp:cNvGraphicFramePr>
-              <a:graphicFrameLocks xmlns:a="http://schemas.openxmlformats.org/drawingml/2006/main" noChangeAspect="1"/>
-            </wp:cNvGraphicFramePr>
-            <a:graphic xmlns:a="http://schemas.openxmlformats.org/drawingml/2006/main">
-              <a:graphicData uri="http://schemas.openxmlformats.org/drawingml/2006/picture">
-                <pic:pic xmlns:pic="http://schemas.openxmlformats.org/drawingml/2006/picture">
-                  <pic:nvPicPr>
-                    <pic:cNvPr id="0" name=""/>
-                    <pic:cNvPicPr/>
-                  </pic:nvPicPr>
-                  <pic:blipFill>
-                    <a:blip r:embed="rId24"/>
-                    <a:stretch>
-                      <a:fillRect/>
-                    </a:stretch>
-                  </pic:blipFill>
-                  <pic:spPr>
-                    <a:xfrm>
-                      <a:off x="0" y="0"/>
-                      <a:ext cx="5274310" cy="3041885"/>
-                    </a:xfrm>
-                    <a:prstGeom prst="rect">
-                      <a:avLst/>
-                    </a:prstGeom>
-                  </pic:spPr>
-                </pic:pic>
-              </a:graphicData>
-            </a:graphic>
-          </wp:inline>
-        </w:drawing>
-      </w:r>
-    </w:p>
-    <w:p>
-      <w:pPr>
-        <w:pStyle w:val="ListParagraph"/>
-        <w:rPr>
-          <w:sz w:val="28"/>
-          <w:szCs w:val="28"/>
-          <w:rtl/>
-        </w:rPr>
-      </w:pPr>
-      <w:r>
-        <w:rPr>
-          <w:rFonts w:hint="cs"/>
-          <w:sz w:val="28"/>
-          <w:szCs w:val="28"/>
-          <w:rtl/>
-        </w:rPr>
-        <w:t>זו הדוגמא שבחרנו</w:t>
-      </w:r>
-      <w:r>
-        <w:rPr>
-          <w:rFonts w:hint="cs"/>
-          <w:sz w:val="28"/>
-          <w:szCs w:val="28"/>
-          <w:rtl/>
-        </w:rPr>
-        <w:t>.</w:t>
-      </w:r>
-    </w:p>
-    <w:p>
-      <w:pPr>
-        <w:pStyle w:val="ListParagraph"/>
-        <w:ind w:left="1440"/>
-        <w:rPr>
-          <w:sz w:val="28"/>
-          <w:szCs w:val="28"/>
-          <w:rtl/>
-        </w:rPr>
-      </w:pPr>
-    </w:p>
-    <w:p>
-      <w:pPr>
-        <w:pStyle w:val="ListParagraph"/>
-        <w:numPr>
-          <w:ilvl w:val="0"/>
-          <w:numId w:val="1"/>
-        </w:numPr>
-        <w:rPr>
-          <w:sz w:val="28"/>
-          <w:szCs w:val="28"/>
-        </w:rPr>
-      </w:pPr>
-      <w:r>
-        <w:rPr>
-          <w:rFonts w:hint="cs"/>
-          <w:sz w:val="28"/>
-          <w:szCs w:val="28"/>
-          <w:rtl/>
-        </w:rPr>
-        <w:t>מיפינו את הקולות באחוזים/מספר אבסולטי לגודל העמודה. לעיתים האחוזים יכולים לשקר, לדוגמת אשכול 10 שהוא הכי גבוה. אשכול זה מכיל מעט מאוד אנשים, אבל באחוזים נדמה שהוא משפיע כמו אשכולות אחרים גדולים בפקטור של פי 50 עד 100. לכן היה חשוב להוסיף את המספר האבסולטי על מנת לקבל תמונה אמיתית גם באחוזים וגם במספר מצביעים.</w:t>
-      </w:r>
-    </w:p>
-    <w:p>
-      <w:pPr>
-        <w:pStyle w:val="ListParagraph"/>
-        <w:rPr>
-          <w:rtl/>
-        </w:rPr>
-      </w:pPr>
-      <w:r>
-        <w:rPr>
-          <w:noProof/>
-        </w:rPr>
-        <w:drawing>
-          <wp:inline distT="0" distB="0" distL="0" distR="0" wp14:anchorId="64621A0B" wp14:editId="228DFBA7">
-            <wp:extent cx="1569720" cy="297180"/>
-            <wp:effectExtent l="0" t="0" r="0" b="7620"/>
-            <wp:docPr id="4" name="Picture 4"/>
-            <wp:cNvGraphicFramePr>
-              <a:graphicFrameLocks xmlns:a="http://schemas.openxmlformats.org/drawingml/2006/main" noChangeAspect="1"/>
-            </wp:cNvGraphicFramePr>
-            <a:graphic xmlns:a="http://schemas.openxmlformats.org/drawingml/2006/main">
-              <a:graphicData uri="http://schemas.openxmlformats.org/drawingml/2006/picture">
-                <pic:pic xmlns:pic="http://schemas.openxmlformats.org/drawingml/2006/picture">
-                  <pic:nvPicPr>
-                    <pic:cNvPr id="0" name=""/>
-                    <pic:cNvPicPr/>
-                  </pic:nvPicPr>
-                  <pic:blipFill>
-                    <a:blip r:embed="rId25"/>
-                    <a:stretch>
-                      <a:fillRect/>
-                    </a:stretch>
-                  </pic:blipFill>
-                  <pic:spPr>
-                    <a:xfrm>
-                      <a:off x="0" y="0"/>
-                      <a:ext cx="1569720" cy="297180"/>
-                    </a:xfrm>
-                    <a:prstGeom prst="rect">
-                      <a:avLst/>
-                    </a:prstGeom>
-                  </pic:spPr>
-                </pic:pic>
-              </a:graphicData>
-            </a:graphic>
-          </wp:inline>
-        </w:drawing>
-      </w:r>
-      <w:r>
-        <w:rPr>
-          <w:rFonts w:hint="cs"/>
-          <w:rtl/>
-        </w:rPr>
-        <w:t xml:space="preserve"> </w:t>
-      </w:r>
-    </w:p>
-    <w:p>
-      <w:pPr>
-        <w:pStyle w:val="ListParagraph"/>
-        <w:rPr>
-          <w:rFonts w:hint="cs"/>
-          <w:sz w:val="28"/>
-          <w:szCs w:val="28"/>
-          <w:rtl/>
-        </w:rPr>
-      </w:pPr>
-      <w:r>
-        <w:rPr>
-          <w:rFonts w:hint="cs"/>
-          <w:sz w:val="28"/>
-          <w:szCs w:val="28"/>
-          <w:rtl/>
-        </w:rPr>
-        <w:t>כפתורים אלו נגישים בכל שלוש התצוגות שלנו.</w:t>
-      </w:r>
-    </w:p>
-    <w:p>
-      <w:pPr>
-        <w:pStyle w:val="ListParagraph"/>
-        <w:numPr>
-          <w:ilvl w:val="0"/>
-          <w:numId w:val="1"/>
-        </w:numPr>
-        <w:rPr>
-          <w:sz w:val="28"/>
-          <w:szCs w:val="28"/>
-          <w:rtl/>
-        </w:rPr>
-      </w:pPr>
-      <w:r>
-        <w:rPr>
-          <w:rFonts w:hint="cs"/>
-          <w:sz w:val="28"/>
-          <w:szCs w:val="28"/>
-          <w:rtl/>
-        </w:rPr>
-        <w:t xml:space="preserve">כמו כן, ישנה תיקיה בשם </w:t>
-      </w:r>
-      <w:r>
-        <w:rPr>
-          <w:sz w:val="28"/>
-          <w:szCs w:val="28"/>
-        </w:rPr>
-        <w:t>report\bar charts</w:t>
-      </w:r>
-      <w:r>
-        <w:rPr>
-          <w:rFonts w:hint="cs"/>
-          <w:sz w:val="28"/>
-          <w:szCs w:val="28"/>
-          <w:rtl/>
-        </w:rPr>
-        <w:t xml:space="preserve"> שמכילה תמונות של מספר סטים של צבעים שהתלבטנו לגביהם.</w:t>
-      </w:r>
-    </w:p>
-    <w:p>
-      <w:pPr>
-        <w:pStyle w:val="ListParagraph"/>
-        <w:rPr>
-          <w:rtl/>
-        </w:rPr>
-      </w:pPr>
-    </w:p>
-    <w:p>
-      <w:pPr>
-        <w:pStyle w:val="ListParagraph"/>
-        <w:numPr>
-          <w:ilvl w:val="0"/>
-          <w:numId w:val="1"/>
-        </w:numPr>
-        <w:rPr>
-          <w:sz w:val="28"/>
-          <w:szCs w:val="28"/>
-        </w:rPr>
-      </w:pPr>
-      <w:r>
-        <w:rPr>
-          <w:rFonts w:hint="cs"/>
-          <w:sz w:val="28"/>
-          <w:szCs w:val="28"/>
-          <w:rtl/>
-        </w:rPr>
-        <w:t xml:space="preserve">עוד מיפוי הוא שהעמודה המקסימלית בערך ה </w:t>
-      </w:r>
-      <w:r>
-        <w:rPr>
-          <w:sz w:val="28"/>
-          <w:szCs w:val="28"/>
-        </w:rPr>
-        <w:t>Y</w:t>
-      </w:r>
-      <w:r>
-        <w:rPr>
-          <w:rFonts w:hint="cs"/>
-          <w:sz w:val="28"/>
-          <w:szCs w:val="28"/>
-          <w:rtl/>
-        </w:rPr>
-        <w:t xml:space="preserve"> תקבע את מימדי הויזואליזציה. בדוגמא הנ"ל רואים שהערך המקסימלי הוא מיליון מצביעים והוא נקבע ע"י עמודה חמש. למרות שבשיעור למדנו שזה יכול ליצור "שקר" בתצוגה, החלטנו להוסיף מיפוי זה על מנת לאפשר השוואה נוחה יותר למשתמש. עם הערך המקסימלי של ציר ה </w:t>
-      </w:r>
-      <w:r>
-        <w:rPr>
-          <w:sz w:val="28"/>
-          <w:szCs w:val="28"/>
-        </w:rPr>
-        <w:t>Y</w:t>
-      </w:r>
-      <w:r>
-        <w:rPr>
-          <w:rFonts w:hint="cs"/>
-          <w:sz w:val="28"/>
-          <w:szCs w:val="28"/>
-          <w:rtl/>
-        </w:rPr>
-        <w:t xml:space="preserve"> היה סטטי ונותר על מיליון לדוגמא, אז בתצוגה אחרת שהערך המקסימלי הוא 100 אלף , היה קשה מאוד להשוות בין העמודות.</w:t>
-      </w:r>
-    </w:p>
-    <w:p>
-      <w:pPr>
-        <w:pStyle w:val="ListParagraph"/>
-        <w:numPr>
-          <w:ilvl w:val="0"/>
-          <w:numId w:val="1"/>
-        </w:numPr>
-        <w:rPr>
-          <w:sz w:val="28"/>
-          <w:szCs w:val="28"/>
-        </w:rPr>
-      </w:pPr>
-      <w:r>
-        <w:rPr>
-          <w:rFonts w:hint="cs"/>
-          <w:sz w:val="28"/>
-          <w:szCs w:val="28"/>
-          <w:rtl/>
-        </w:rPr>
-        <w:t xml:space="preserve">כמו כן, קשה לדעת את המספר המדויק של עמודה במקרה של כמעט שוויון בין עמודות רחוקות לכן מיפינו את הערך המספרי (באחוזים או מספר אבסולוטי) ל"טול טיפ". השתמשנו לשם כך ב </w:t>
-      </w:r>
-      <w:hyperlink r:id="rId26" w:history="1">
-        <w:r>
-          <w:rPr>
-            <w:rStyle w:val="Hyperlink"/>
-            <w:sz w:val="28"/>
-            <w:szCs w:val="28"/>
-          </w:rPr>
-          <w:t>d3.tip()</w:t>
-        </w:r>
-      </w:hyperlink>
-    </w:p>
-    <w:p>
-      <w:pPr>
-        <w:pStyle w:val="ListParagraph"/>
-        <w:rPr>
-          <w:rtl/>
-        </w:rPr>
-      </w:pPr>
-      <w:r>
-        <w:rPr>
-          <w:noProof/>
-        </w:rPr>
-        <w:lastRenderedPageBreak/>
-        <w:drawing>
-          <wp:inline distT="0" distB="0" distL="0" distR="0" wp14:anchorId="45500D13" wp14:editId="2B126021">
-            <wp:extent cx="1242060" cy="998220"/>
-            <wp:effectExtent l="0" t="0" r="0" b="0"/>
-            <wp:docPr id="6" name="Picture 6"/>
-            <wp:cNvGraphicFramePr>
-              <a:graphicFrameLocks xmlns:a="http://schemas.openxmlformats.org/drawingml/2006/main" noChangeAspect="1"/>
-            </wp:cNvGraphicFramePr>
-            <a:graphic xmlns:a="http://schemas.openxmlformats.org/drawingml/2006/main">
-              <a:graphicData uri="http://schemas.openxmlformats.org/drawingml/2006/picture">
-                <pic:pic xmlns:pic="http://schemas.openxmlformats.org/drawingml/2006/picture">
-                  <pic:nvPicPr>
-                    <pic:cNvPr id="0" name=""/>
-                    <pic:cNvPicPr/>
-                  </pic:nvPicPr>
-                  <pic:blipFill>
-                    <a:blip r:embed="rId27"/>
-                    <a:stretch>
-                      <a:fillRect/>
-                    </a:stretch>
-                  </pic:blipFill>
-                  <pic:spPr>
-                    <a:xfrm>
-                      <a:off x="0" y="0"/>
-                      <a:ext cx="1242060" cy="998220"/>
-                    </a:xfrm>
-                    <a:prstGeom prst="rect">
-                      <a:avLst/>
-                    </a:prstGeom>
-                  </pic:spPr>
-                </pic:pic>
-              </a:graphicData>
-            </a:graphic>
-          </wp:inline>
-        </w:drawing>
-      </w:r>
-    </w:p>
-    <w:p>
-      <w:pPr>
-        <w:pStyle w:val="ListParagraph"/>
-        <w:rPr>
-          <w:sz w:val="28"/>
-          <w:szCs w:val="28"/>
-          <w:rtl/>
-        </w:rPr>
-      </w:pPr>
-      <w:r>
-        <w:rPr>
-          <w:rFonts w:hint="cs"/>
-          <w:sz w:val="28"/>
-          <w:szCs w:val="28"/>
-          <w:rtl/>
-        </w:rPr>
-        <w:t>כדי לאפשר השוואה מדוייקת למעוניינים בדיוק מוחלט.</w:t>
-      </w:r>
-    </w:p>
-    <w:p>
-      <w:pPr>
-        <w:pStyle w:val="ListParagraph"/>
-        <w:rPr>
-          <w:sz w:val="28"/>
-          <w:szCs w:val="28"/>
-          <w:rtl/>
-        </w:rPr>
-      </w:pPr>
-    </w:p>
-    <w:p>
-      <w:pPr>
-        <w:pStyle w:val="ListParagraph"/>
-        <w:numPr>
-          <w:ilvl w:val="0"/>
-          <w:numId w:val="1"/>
-        </w:numPr>
-        <w:rPr>
-          <w:rFonts w:hint="cs"/>
-          <w:sz w:val="28"/>
-          <w:szCs w:val="28"/>
-        </w:rPr>
-      </w:pPr>
-      <w:r>
-        <w:rPr>
-          <w:rFonts w:hint="cs"/>
-          <w:sz w:val="28"/>
-          <w:szCs w:val="28"/>
-          <w:rtl/>
-        </w:rPr>
-        <w:t xml:space="preserve">הלג'נד </w:t>
-      </w:r>
-      <w:r>
-        <w:rPr>
-          <w:sz w:val="28"/>
-          <w:szCs w:val="28"/>
-          <w:rtl/>
-        </w:rPr>
-        <w:t>–</w:t>
-      </w:r>
-      <w:r>
-        <w:rPr>
-          <w:rFonts w:hint="cs"/>
-          <w:sz w:val="28"/>
-          <w:szCs w:val="28"/>
-          <w:rtl/>
-        </w:rPr>
-        <w:t xml:space="preserve"> מקושר ישירות לצבעים של ה </w:t>
-      </w:r>
-      <w:r>
-        <w:rPr>
-          <w:sz w:val="28"/>
-          <w:szCs w:val="28"/>
-        </w:rPr>
-        <w:t>d3.interpolate()</w:t>
-      </w:r>
-      <w:r>
-        <w:rPr>
-          <w:rFonts w:hint="cs"/>
-          <w:sz w:val="28"/>
-          <w:szCs w:val="28"/>
-          <w:rtl/>
-        </w:rPr>
-        <w:t xml:space="preserve"> שבחרנו על מנת לתמוך בהחלפת צבעים.</w:t>
-      </w:r>
-      <w:r>
-        <w:rPr>
-          <w:sz w:val="28"/>
-          <w:szCs w:val="28"/>
-        </w:rPr>
-        <w:t xml:space="preserve"> </w:t>
-      </w:r>
-      <w:r>
-        <w:rPr>
-          <w:rFonts w:hint="cs"/>
-          <w:sz w:val="28"/>
-          <w:szCs w:val="28"/>
-          <w:rtl/>
-        </w:rPr>
-        <w:t>היינו צריכים להשתמש בליניאר גראדיאנט ולבנות את הלג'נד לפי הצבעים שבחרנו.</w:t>
-      </w:r>
-    </w:p>
-    <w:p>
-      <w:pPr>
-        <w:pStyle w:val="ListParagraph"/>
-        <w:rPr>
-          <w:rFonts w:hint="cs"/>
-          <w:sz w:val="28"/>
-          <w:szCs w:val="28"/>
-          <w:rtl/>
-        </w:rPr>
-      </w:pPr>
-      <w:r>
-        <w:rPr>
-          <w:rFonts w:hint="cs"/>
-          <w:sz w:val="28"/>
-          <w:szCs w:val="28"/>
-          <w:rtl/>
-        </w:rPr>
-        <w:t>דוגמאות ללג'נדים נוספים שראינו:</w:t>
-      </w:r>
-    </w:p>
-    <w:p>
-      <w:pPr>
-        <w:pStyle w:val="ListParagraph"/>
-        <w:rPr>
-          <w:rFonts w:hint="cs"/>
-          <w:sz w:val="28"/>
-          <w:szCs w:val="28"/>
-          <w:rtl/>
-        </w:rPr>
-      </w:pPr>
-      <w:r>
-        <w:rPr>
-          <w:noProof/>
-        </w:rPr>
-        <w:drawing>
-          <wp:inline distT="0" distB="0" distL="0" distR="0" wp14:anchorId="61A2964F" wp14:editId="3D761E11">
-            <wp:extent cx="1190625" cy="2476500"/>
-            <wp:effectExtent l="0" t="0" r="9525" b="0"/>
-            <wp:docPr id="13" name="Picture 13"/>
-            <wp:cNvGraphicFramePr>
-              <a:graphicFrameLocks xmlns:a="http://schemas.openxmlformats.org/drawingml/2006/main" noChangeAspect="1"/>
-            </wp:cNvGraphicFramePr>
-            <a:graphic xmlns:a="http://schemas.openxmlformats.org/drawingml/2006/main">
-              <a:graphicData uri="http://schemas.openxmlformats.org/drawingml/2006/picture">
-                <pic:pic xmlns:pic="http://schemas.openxmlformats.org/drawingml/2006/picture">
-                  <pic:nvPicPr>
-                    <pic:cNvPr id="0" name=""/>
-                    <pic:cNvPicPr/>
-                  </pic:nvPicPr>
-                  <pic:blipFill>
-                    <a:blip r:embed="rId28"/>
-                    <a:stretch>
-                      <a:fillRect/>
-                    </a:stretch>
-                  </pic:blipFill>
-                  <pic:spPr>
-                    <a:xfrm>
-                      <a:off x="0" y="0"/>
-                      <a:ext cx="1190625" cy="2476500"/>
-                    </a:xfrm>
-                    <a:prstGeom prst="rect">
-                      <a:avLst/>
-                    </a:prstGeom>
-                  </pic:spPr>
-                </pic:pic>
-              </a:graphicData>
-            </a:graphic>
-          </wp:inline>
-        </w:drawing>
-      </w:r>
-    </w:p>
-    <w:p>
-      <w:pPr>
-        <w:pStyle w:val="ListParagraph"/>
-        <w:rPr>
-          <w:sz w:val="28"/>
-          <w:szCs w:val="28"/>
-        </w:rPr>
-      </w:pPr>
-      <w:r>
-        <w:rPr>
-          <w:rFonts w:hint="cs"/>
-          <w:sz w:val="28"/>
-          <w:szCs w:val="28"/>
-          <w:rtl/>
-        </w:rPr>
-        <w:t>דוגמא זו נפסלה מכיוון שאצלנו יש חשיבות לצבעים, ובדוגמא זו אין באמת קשר בין שחור לירוק לדוגמא.</w:t>
-      </w:r>
-    </w:p>
-    <w:p>
-      <w:pPr>
-        <w:pStyle w:val="ListParagraph"/>
-        <w:numPr>
-          <w:ilvl w:val="0"/>
-          <w:numId w:val="1"/>
-        </w:numPr>
-        <w:rPr>
-          <w:sz w:val="28"/>
-          <w:szCs w:val="28"/>
-        </w:rPr>
-      </w:pPr>
-      <w:r>
-        <w:rPr>
-          <w:rFonts w:hint="cs"/>
-          <w:sz w:val="28"/>
-          <w:szCs w:val="28"/>
-          <w:rtl/>
-        </w:rPr>
-        <w:t>טול-טיפ</w:t>
-      </w:r>
-      <w:r>
-        <w:rPr>
-          <w:rFonts w:hint="cs"/>
-          <w:sz w:val="28"/>
-          <w:szCs w:val="28"/>
-          <w:rtl/>
-        </w:rPr>
-        <w:t xml:space="preserve"> סימן ש</w:t>
-      </w:r>
-      <w:r>
-        <w:rPr>
-          <w:rFonts w:hint="cs"/>
-          <w:sz w:val="28"/>
-          <w:szCs w:val="28"/>
-          <w:rtl/>
-        </w:rPr>
-        <w:t>אלה-</w:t>
-      </w:r>
-      <w:r>
-        <w:rPr>
-          <w:rFonts w:hint="cs"/>
-          <w:sz w:val="28"/>
-          <w:szCs w:val="28"/>
-          <w:rtl/>
-        </w:rPr>
-        <w:t xml:space="preserve"> </w:t>
-      </w:r>
-      <w:r>
-        <w:rPr>
-          <w:rFonts w:hint="cs"/>
-          <w:sz w:val="28"/>
-          <w:szCs w:val="28"/>
-          <w:rtl/>
-        </w:rPr>
-        <w:t xml:space="preserve">המידע המוצג למשתמש הוא מהן האפשרויות העומדות  לרשותו למעבר בין התצוגות ע"י לחיצה על הרקע ועל אחד העמודות. </w:t>
-      </w:r>
-    </w:p>
-    <w:p>
-      <w:pPr>
-        <w:pStyle w:val="ListParagraph"/>
-        <w:numPr>
-          <w:ilvl w:val="1"/>
-          <w:numId w:val="1"/>
-        </w:numPr>
-        <w:rPr>
-          <w:sz w:val="28"/>
-          <w:szCs w:val="28"/>
-        </w:rPr>
-      </w:pPr>
-      <w:r>
-        <w:rPr>
-          <w:rFonts w:hint="cs"/>
-          <w:sz w:val="28"/>
-          <w:szCs w:val="28"/>
-          <w:rtl/>
-        </w:rPr>
-        <w:t xml:space="preserve">תוכנו נקבע,יחד עם הכותרת, לפי התצוגה הנוכחית שבה המשתמש נמצא. </w:t>
-      </w:r>
-    </w:p>
-    <w:p>
-      <w:pPr>
-        <w:pStyle w:val="ListParagraph"/>
-        <w:numPr>
-          <w:ilvl w:val="1"/>
-          <w:numId w:val="1"/>
-        </w:numPr>
-        <w:rPr>
-          <w:sz w:val="28"/>
-          <w:szCs w:val="28"/>
-        </w:rPr>
-      </w:pPr>
-      <w:r>
-        <w:rPr>
-          <w:rFonts w:hint="cs"/>
-          <w:sz w:val="28"/>
-          <w:szCs w:val="28"/>
-          <w:rtl/>
-        </w:rPr>
-        <w:t xml:space="preserve">מכיוון שיש 3 תצוגות שונות על אותו בר </w:t>
-      </w:r>
-      <w:r>
-        <w:rPr>
-          <w:rFonts w:hint="cs"/>
-          <w:sz w:val="28"/>
-          <w:szCs w:val="28"/>
-          <w:rtl/>
-        </w:rPr>
-        <w:t>צ'ארט, היה לנו חשוב</w:t>
-      </w:r>
-      <w:r>
-        <w:rPr>
-          <w:rFonts w:hint="cs"/>
-          <w:sz w:val="28"/>
-          <w:szCs w:val="28"/>
-          <w:rtl/>
-        </w:rPr>
-        <w:t xml:space="preserve"> ש</w:t>
-      </w:r>
-      <w:r>
-        <w:rPr>
-          <w:rFonts w:hint="cs"/>
-          <w:sz w:val="28"/>
-          <w:szCs w:val="28"/>
-          <w:rtl/>
-        </w:rPr>
-        <w:t>האפשרויות ל</w:t>
-      </w:r>
-      <w:r>
-        <w:rPr>
-          <w:rFonts w:hint="cs"/>
-          <w:sz w:val="28"/>
-          <w:szCs w:val="28"/>
-          <w:rtl/>
-        </w:rPr>
-        <w:t>מעברים יהיו כמה שיותר ברורים</w:t>
-      </w:r>
-      <w:r>
-        <w:rPr>
-          <w:rFonts w:hint="cs"/>
-          <w:sz w:val="28"/>
-          <w:szCs w:val="28"/>
-          <w:rtl/>
-        </w:rPr>
-        <w:t>.</w:t>
-      </w:r>
-    </w:p>
-    <w:p>
-      <w:pPr>
-        <w:pStyle w:val="ListParagraph"/>
-        <w:rPr>
-          <w:rtl/>
-        </w:rPr>
-      </w:pPr>
-      <w:r>
-        <w:rPr>
-          <w:noProof/>
-        </w:rPr>
-        <w:lastRenderedPageBreak/>
-        <w:drawing>
-          <wp:inline distT="0" distB="0" distL="0" distR="0" wp14:anchorId="3CA37552" wp14:editId="4233918A">
-            <wp:extent cx="4907280" cy="2423160"/>
-            <wp:effectExtent l="0" t="0" r="7620" b="0"/>
-            <wp:docPr id="7" name="Picture 7"/>
-            <wp:cNvGraphicFramePr>
-              <a:graphicFrameLocks xmlns:a="http://schemas.openxmlformats.org/drawingml/2006/main" noChangeAspect="1"/>
-            </wp:cNvGraphicFramePr>
-            <a:graphic xmlns:a="http://schemas.openxmlformats.org/drawingml/2006/main">
-              <a:graphicData uri="http://schemas.openxmlformats.org/drawingml/2006/picture">
-                <pic:pic xmlns:pic="http://schemas.openxmlformats.org/drawingml/2006/picture">
-                  <pic:nvPicPr>
-                    <pic:cNvPr id="0" name=""/>
-                    <pic:cNvPicPr/>
-                  </pic:nvPicPr>
-                  <pic:blipFill>
-                    <a:blip r:embed="rId29"/>
-                    <a:stretch>
-                      <a:fillRect/>
-                    </a:stretch>
-                  </pic:blipFill>
-                  <pic:spPr>
-                    <a:xfrm>
-                      <a:off x="0" y="0"/>
                       <a:ext cx="4907280" cy="2423160"/>
                     </a:xfrm>
                     <a:prstGeom prst="rect">
@@ -3260,7 +3313,6 @@
           <w:numId w:val="1"/>
         </w:numPr>
         <w:rPr>
-          <w:rFonts w:hint="cs"/>
           <w:sz w:val="28"/>
           <w:szCs w:val="28"/>
         </w:rPr>
@@ -3828,10 +3880,1002 @@
     <w:p>
       <w:pPr>
         <w:pStyle w:val="ListParagraph"/>
+        <w:rPr>
+          <w:rFonts w:hint="cs"/>
+          <w:rtl/>
+        </w:rPr>
+      </w:pPr>
+    </w:p>
+    <w:p>
+      <w:pPr>
+        <w:pStyle w:val="ListParagraph"/>
+        <w:rPr>
+          <w:rFonts w:hint="cs"/>
+          <w:rtl/>
+        </w:rPr>
+      </w:pPr>
+    </w:p>
+    <w:p>
+      <w:pPr>
+        <w:pStyle w:val="ListParagraph"/>
+        <w:rPr>
+          <w:rFonts w:hint="cs"/>
+          <w:rtl/>
+        </w:rPr>
+      </w:pPr>
+    </w:p>
+    <w:p>
+      <w:pPr>
+        <w:pStyle w:val="ListParagraph"/>
+        <w:rPr>
+          <w:rFonts w:hint="cs"/>
+          <w:rtl/>
+        </w:rPr>
+      </w:pPr>
+    </w:p>
+    <w:p>
+      <w:pPr>
+        <w:pStyle w:val="ListParagraph"/>
+        <w:rPr>
+          <w:rFonts w:hint="cs"/>
+          <w:rtl/>
+        </w:rPr>
+      </w:pPr>
+    </w:p>
+    <w:p>
+      <w:pPr>
+        <w:pStyle w:val="ListParagraph"/>
+        <w:rPr>
+          <w:rFonts w:hint="cs"/>
+          <w:rtl/>
+        </w:rPr>
+      </w:pPr>
+    </w:p>
+    <w:p>
+      <w:pPr>
+        <w:pStyle w:val="ListParagraph"/>
+        <w:rPr>
+          <w:rFonts w:hint="cs"/>
+          <w:rtl/>
+        </w:rPr>
+      </w:pPr>
+    </w:p>
+    <w:p>
+      <w:pPr>
+        <w:pStyle w:val="ListParagraph"/>
+        <w:numPr>
+          <w:ilvl w:val="0"/>
+          <w:numId w:val="4"/>
+        </w:numPr>
+        <w:spacing w:after="0"/>
+        <w:rPr>
+          <w:rFonts w:hint="cs"/>
+          <w:sz w:val="28"/>
+          <w:szCs w:val="28"/>
+          <w:rtl/>
+        </w:rPr>
+      </w:pPr>
+      <w:r>
+        <w:rPr>
+          <w:rFonts w:hint="cs"/>
+          <w:sz w:val="28"/>
+          <w:szCs w:val="28"/>
+          <w:rtl/>
+        </w:rPr>
+        <w:lastRenderedPageBreak/>
+        <w:t>תצוגה ראשית, כמה הצביע כל אשכול ומה מידת הימניות-שמאליות כלכלית שלו:</w:t>
+      </w:r>
+    </w:p>
+    <w:p>
+      <w:pPr>
+        <w:pStyle w:val="ListParagraph"/>
+        <w:rPr>
+          <w:rFonts w:hint="cs"/>
+          <w:rtl/>
+        </w:rPr>
+      </w:pPr>
+      <w:r>
+        <w:rPr>
+          <w:rFonts w:hint="cs"/>
+          <w:noProof/>
+          <w:rtl/>
+        </w:rPr>
+        <w:drawing>
+          <wp:inline distT="0" distB="0" distL="0" distR="0">
+            <wp:extent cx="5274310" cy="2734945"/>
+            <wp:effectExtent l="0" t="0" r="2540" b="8255"/>
+            <wp:docPr id="15" name="Picture 15"/>
+            <wp:cNvGraphicFramePr>
+              <a:graphicFrameLocks xmlns:a="http://schemas.openxmlformats.org/drawingml/2006/main" noChangeAspect="1"/>
+            </wp:cNvGraphicFramePr>
+            <a:graphic xmlns:a="http://schemas.openxmlformats.org/drawingml/2006/main">
+              <a:graphicData uri="http://schemas.openxmlformats.org/drawingml/2006/picture">
+                <pic:pic xmlns:pic="http://schemas.openxmlformats.org/drawingml/2006/picture">
+                  <pic:nvPicPr>
+                    <pic:cNvPr id="0" name="mainView-ResultsByClusters.JPG"/>
+                    <pic:cNvPicPr/>
+                  </pic:nvPicPr>
+                  <pic:blipFill>
+                    <a:blip r:embed="rId23">
+                      <a:extLst>
+                        <a:ext uri="{28A0092B-C50C-407E-A947-70E740481C1C}">
+                          <a14:useLocalDpi xmlns:a14="http://schemas.microsoft.com/office/drawing/2010/main" val="0"/>
+                        </a:ext>
+                      </a:extLst>
+                    </a:blip>
+                    <a:stretch>
+                      <a:fillRect/>
+                    </a:stretch>
+                  </pic:blipFill>
+                  <pic:spPr>
+                    <a:xfrm>
+                      <a:off x="0" y="0"/>
+                      <a:ext cx="5274310" cy="2734945"/>
+                    </a:xfrm>
+                    <a:prstGeom prst="rect">
+                      <a:avLst/>
+                    </a:prstGeom>
+                  </pic:spPr>
+                </pic:pic>
+              </a:graphicData>
+            </a:graphic>
+          </wp:inline>
+        </w:drawing>
+      </w:r>
+    </w:p>
+    <w:p>
+      <w:pPr>
+        <w:pStyle w:val="ListParagraph"/>
+        <w:rPr>
+          <w:rFonts w:hint="cs"/>
+          <w:rtl/>
+        </w:rPr>
+      </w:pPr>
+    </w:p>
+    <w:p>
+      <w:pPr>
+        <w:pStyle w:val="ListParagraph"/>
+        <w:numPr>
+          <w:ilvl w:val="1"/>
+          <w:numId w:val="4"/>
+        </w:numPr>
+        <w:spacing w:after="0"/>
+        <w:rPr>
+          <w:rFonts w:hint="cs"/>
+          <w:sz w:val="28"/>
+          <w:szCs w:val="28"/>
+          <w:rtl/>
+        </w:rPr>
+      </w:pPr>
+      <w:r>
+        <w:rPr>
+          <w:rFonts w:hint="cs"/>
+          <w:sz w:val="28"/>
+          <w:szCs w:val="28"/>
+          <w:rtl/>
+        </w:rPr>
+        <w:t xml:space="preserve">גובה העמודה </w:t>
+      </w:r>
+      <w:r>
+        <w:rPr>
+          <w:sz w:val="28"/>
+          <w:szCs w:val="28"/>
+          <w:rtl/>
+        </w:rPr>
+        <w:t>–</w:t>
+      </w:r>
+      <w:r>
+        <w:rPr>
+          <w:rFonts w:hint="cs"/>
+          <w:sz w:val="28"/>
+          <w:szCs w:val="28"/>
+          <w:rtl/>
+        </w:rPr>
+        <w:t xml:space="preserve"> כמה אנשים הצביעו מתוך בעלי זכות בחירה בכל אשכול </w:t>
+      </w:r>
+      <w:r>
+        <w:rPr>
+          <w:sz w:val="28"/>
+          <w:szCs w:val="28"/>
+          <w:rtl/>
+        </w:rPr>
+        <w:t>–</w:t>
+      </w:r>
+      <w:r>
+        <w:rPr>
+          <w:rFonts w:hint="cs"/>
+          <w:sz w:val="28"/>
+          <w:szCs w:val="28"/>
+          <w:rtl/>
+        </w:rPr>
+        <w:t xml:space="preserve"> אחוזים/מספר אנשים.</w:t>
+      </w:r>
+    </w:p>
+    <w:p>
+      <w:pPr>
+        <w:pStyle w:val="ListParagraph"/>
+        <w:numPr>
+          <w:ilvl w:val="1"/>
+          <w:numId w:val="4"/>
+        </w:numPr>
+        <w:spacing w:after="0"/>
+        <w:rPr>
+          <w:rFonts w:hint="cs"/>
+          <w:sz w:val="28"/>
+          <w:szCs w:val="28"/>
+          <w:rtl/>
+        </w:rPr>
+      </w:pPr>
+      <w:r>
+        <w:rPr>
+          <w:rFonts w:hint="cs"/>
+          <w:sz w:val="28"/>
+          <w:szCs w:val="28"/>
+          <w:rtl/>
+        </w:rPr>
+        <w:t xml:space="preserve">צבע העמודה </w:t>
+      </w:r>
+      <w:r>
+        <w:rPr>
+          <w:sz w:val="28"/>
+          <w:szCs w:val="28"/>
+          <w:rtl/>
+        </w:rPr>
+        <w:t>–</w:t>
+      </w:r>
+      <w:r>
+        <w:rPr>
+          <w:rFonts w:hint="cs"/>
+          <w:sz w:val="28"/>
+          <w:szCs w:val="28"/>
+          <w:rtl/>
+        </w:rPr>
+        <w:t xml:space="preserve"> למי האשכול הצביע(ראה לג'נד להבין מה פשר הצבעים).</w:t>
+      </w:r>
+    </w:p>
+    <w:p>
+      <w:pPr>
+        <w:pStyle w:val="ListParagraph"/>
+        <w:rPr>
+          <w:rFonts w:hint="cs"/>
+          <w:rtl/>
+        </w:rPr>
+      </w:pPr>
+    </w:p>
+    <w:p>
+      <w:pPr>
+        <w:pStyle w:val="ListParagraph"/>
+        <w:numPr>
+          <w:ilvl w:val="0"/>
+          <w:numId w:val="4"/>
+        </w:numPr>
+        <w:spacing w:after="0"/>
+        <w:rPr>
+          <w:rFonts w:hint="cs"/>
+          <w:sz w:val="28"/>
+          <w:szCs w:val="28"/>
+          <w:rtl/>
+        </w:rPr>
+      </w:pPr>
+      <w:r>
+        <w:rPr>
+          <w:rFonts w:hint="cs"/>
+          <w:sz w:val="28"/>
+          <w:szCs w:val="28"/>
+          <w:rtl/>
+        </w:rPr>
+        <w:t xml:space="preserve">לחיצה על הרקע של התצוגה הראשית יעביר את המשתמש לתצוגה ראשית משנית.תוצאות הבחירות 2015 ומפת </w:t>
+      </w:r>
+      <w:r>
+        <w:rPr>
+          <w:rFonts w:hint="cs"/>
+          <w:sz w:val="28"/>
+          <w:szCs w:val="28"/>
+          <w:rtl/>
+        </w:rPr>
+        <w:t>ימניות-שמאליות כלכלית</w:t>
+      </w:r>
+      <w:r>
+        <w:rPr>
+          <w:rFonts w:hint="cs"/>
+          <w:sz w:val="28"/>
+          <w:szCs w:val="28"/>
+          <w:rtl/>
+        </w:rPr>
+        <w:t xml:space="preserve"> של כל מפלגה:</w:t>
+      </w:r>
+    </w:p>
+    <w:p>
+      <w:pPr>
+        <w:pStyle w:val="ListParagraph"/>
+        <w:rPr>
+          <w:rFonts w:hint="cs"/>
+          <w:rtl/>
+        </w:rPr>
+      </w:pPr>
+      <w:r>
+        <w:rPr>
+          <w:rFonts w:hint="cs"/>
+          <w:noProof/>
+        </w:rPr>
+        <w:drawing>
+          <wp:inline distT="0" distB="0" distL="0" distR="0">
+            <wp:extent cx="5274310" cy="2703195"/>
+            <wp:effectExtent l="0" t="0" r="2540" b="1905"/>
+            <wp:docPr id="14" name="Picture 14"/>
+            <wp:cNvGraphicFramePr>
+              <a:graphicFrameLocks xmlns:a="http://schemas.openxmlformats.org/drawingml/2006/main" noChangeAspect="1"/>
+            </wp:cNvGraphicFramePr>
+            <a:graphic xmlns:a="http://schemas.openxmlformats.org/drawingml/2006/main">
+              <a:graphicData uri="http://schemas.openxmlformats.org/drawingml/2006/picture">
+                <pic:pic xmlns:pic="http://schemas.openxmlformats.org/drawingml/2006/picture">
+                  <pic:nvPicPr>
+                    <pic:cNvPr id="0" name="mainView2-ResultsByParties.JPG"/>
+                    <pic:cNvPicPr/>
+                  </pic:nvPicPr>
+                  <pic:blipFill>
+                    <a:blip r:embed="rId24">
+                      <a:extLst>
+                        <a:ext uri="{28A0092B-C50C-407E-A947-70E740481C1C}">
+                          <a14:useLocalDpi xmlns:a14="http://schemas.microsoft.com/office/drawing/2010/main" val="0"/>
+                        </a:ext>
+                      </a:extLst>
+                    </a:blip>
+                    <a:stretch>
+                      <a:fillRect/>
+                    </a:stretch>
+                  </pic:blipFill>
+                  <pic:spPr>
+                    <a:xfrm>
+                      <a:off x="0" y="0"/>
+                      <a:ext cx="5274310" cy="2703195"/>
+                    </a:xfrm>
+                    <a:prstGeom prst="rect">
+                      <a:avLst/>
+                    </a:prstGeom>
+                  </pic:spPr>
+                </pic:pic>
+              </a:graphicData>
+            </a:graphic>
+          </wp:inline>
+        </w:drawing>
+      </w:r>
+    </w:p>
+    <w:p>
+      <w:pPr>
+        <w:pStyle w:val="ListParagraph"/>
+        <w:rPr>
+          <w:rFonts w:hint="cs"/>
+          <w:rtl/>
+        </w:rPr>
+      </w:pPr>
+    </w:p>
+    <w:p>
+      <w:pPr>
+        <w:pStyle w:val="ListParagraph"/>
+        <w:numPr>
+          <w:ilvl w:val="1"/>
+          <w:numId w:val="4"/>
+        </w:numPr>
+        <w:spacing w:after="0"/>
+        <w:rPr>
+          <w:rFonts w:hint="cs"/>
+          <w:sz w:val="28"/>
+          <w:szCs w:val="28"/>
+          <w:rtl/>
+        </w:rPr>
+      </w:pPr>
+      <w:r>
+        <w:rPr>
+          <w:rFonts w:hint="cs"/>
+          <w:sz w:val="28"/>
+          <w:szCs w:val="28"/>
+          <w:rtl/>
+        </w:rPr>
+        <w:t xml:space="preserve">גובה העמודה </w:t>
+      </w:r>
+      <w:r>
+        <w:rPr>
+          <w:sz w:val="28"/>
+          <w:szCs w:val="28"/>
+          <w:rtl/>
+        </w:rPr>
+        <w:t>–</w:t>
+      </w:r>
+      <w:r>
+        <w:rPr>
+          <w:rFonts w:hint="cs"/>
+          <w:sz w:val="28"/>
+          <w:szCs w:val="28"/>
+          <w:rtl/>
+        </w:rPr>
+        <w:t xml:space="preserve"> כמה אנשים הצביעו </w:t>
+      </w:r>
+      <w:r>
+        <w:rPr>
+          <w:rFonts w:hint="cs"/>
+          <w:sz w:val="28"/>
+          <w:szCs w:val="28"/>
+          <w:rtl/>
+        </w:rPr>
+        <w:t>למפלגה</w:t>
+      </w:r>
+      <w:r>
+        <w:rPr>
+          <w:rFonts w:hint="cs"/>
+          <w:sz w:val="28"/>
+          <w:szCs w:val="28"/>
+          <w:rtl/>
+        </w:rPr>
+        <w:t xml:space="preserve"> </w:t>
+      </w:r>
+      <w:r>
+        <w:rPr>
+          <w:sz w:val="28"/>
+          <w:szCs w:val="28"/>
+          <w:rtl/>
+        </w:rPr>
+        <w:t>–</w:t>
+      </w:r>
+      <w:r>
+        <w:rPr>
+          <w:rFonts w:hint="cs"/>
+          <w:sz w:val="28"/>
+          <w:szCs w:val="28"/>
+          <w:rtl/>
+        </w:rPr>
+        <w:t xml:space="preserve"> אחוזים/מספר אנשים.</w:t>
+      </w:r>
+    </w:p>
+    <w:p>
+      <w:pPr>
+        <w:pStyle w:val="ListParagraph"/>
+        <w:numPr>
+          <w:ilvl w:val="1"/>
+          <w:numId w:val="4"/>
+        </w:numPr>
+        <w:spacing w:after="0"/>
+        <w:rPr>
+          <w:rFonts w:hint="cs"/>
+          <w:sz w:val="28"/>
+          <w:szCs w:val="28"/>
+          <w:rtl/>
+        </w:rPr>
+      </w:pPr>
+      <w:r>
+        <w:rPr>
+          <w:rFonts w:hint="cs"/>
+          <w:sz w:val="28"/>
+          <w:szCs w:val="28"/>
+          <w:rtl/>
+        </w:rPr>
+        <w:lastRenderedPageBreak/>
+        <w:t xml:space="preserve">צבע העמודה </w:t>
+      </w:r>
+      <w:r>
+        <w:rPr>
+          <w:sz w:val="28"/>
+          <w:szCs w:val="28"/>
+          <w:rtl/>
+        </w:rPr>
+        <w:t>–</w:t>
+      </w:r>
+      <w:r>
+        <w:rPr>
+          <w:rFonts w:hint="cs"/>
+          <w:sz w:val="28"/>
+          <w:szCs w:val="28"/>
+          <w:rtl/>
+        </w:rPr>
+        <w:t xml:space="preserve"> מידת </w:t>
+      </w:r>
+      <w:r>
+        <w:rPr>
+          <w:rFonts w:hint="cs"/>
+          <w:sz w:val="28"/>
+          <w:szCs w:val="28"/>
+          <w:rtl/>
+        </w:rPr>
+        <w:t>ימניות-שמאליות כלכלית של כל מפלגה(ראה לג'נד להבין מה פשר הצבעים).</w:t>
+      </w:r>
+    </w:p>
+    <w:p>
+      <w:pPr>
+        <w:pStyle w:val="ListParagraph"/>
+        <w:rPr>
+          <w:rFonts w:hint="cs"/>
+          <w:rtl/>
+        </w:rPr>
+      </w:pPr>
+    </w:p>
+    <w:p>
+      <w:pPr>
+        <w:pStyle w:val="ListParagraph"/>
+        <w:numPr>
+          <w:ilvl w:val="0"/>
+          <w:numId w:val="4"/>
+        </w:numPr>
+        <w:spacing w:after="0"/>
+        <w:rPr>
+          <w:rFonts w:hint="cs"/>
+          <w:sz w:val="28"/>
+          <w:szCs w:val="28"/>
+          <w:rtl/>
+        </w:rPr>
+      </w:pPr>
+      <w:r>
+        <w:rPr>
+          <w:rFonts w:hint="cs"/>
+          <w:sz w:val="28"/>
+          <w:szCs w:val="28"/>
+          <w:rtl/>
+        </w:rPr>
+        <w:t xml:space="preserve">לחיצה על </w:t>
+      </w:r>
+      <w:r>
+        <w:rPr>
+          <w:rFonts w:hint="cs"/>
+          <w:sz w:val="28"/>
+          <w:szCs w:val="28"/>
+          <w:rtl/>
+        </w:rPr>
+        <w:t>עמודה של מפלגה</w:t>
+      </w:r>
+      <w:r>
+        <w:rPr>
+          <w:rFonts w:hint="cs"/>
+          <w:sz w:val="28"/>
+          <w:szCs w:val="28"/>
+          <w:rtl/>
+        </w:rPr>
+        <w:t xml:space="preserve"> יעביר את המשתמש לתצוגה </w:t>
+      </w:r>
+      <w:r>
+        <w:rPr>
+          <w:rFonts w:hint="cs"/>
+          <w:sz w:val="28"/>
+          <w:szCs w:val="28"/>
+          <w:rtl/>
+        </w:rPr>
+        <w:t>של תוצאות עבור מפלגה ספציפית:</w:t>
+      </w:r>
+    </w:p>
+    <w:p>
+      <w:pPr>
+        <w:pStyle w:val="ListParagraph"/>
+        <w:rPr>
+          <w:rFonts w:hint="cs"/>
+          <w:rtl/>
+        </w:rPr>
+      </w:pPr>
+      <w:r>
+        <w:rPr>
+          <w:rFonts w:hint="cs"/>
+          <w:noProof/>
+          <w:rtl/>
+        </w:rPr>
+        <w:drawing>
+          <wp:inline distT="0" distB="0" distL="0" distR="0">
+            <wp:extent cx="5274310" cy="2783205"/>
+            <wp:effectExtent l="0" t="0" r="2540" b="0"/>
+            <wp:docPr id="16" name="Picture 16"/>
+            <wp:cNvGraphicFramePr>
+              <a:graphicFrameLocks xmlns:a="http://schemas.openxmlformats.org/drawingml/2006/main" noChangeAspect="1"/>
+            </wp:cNvGraphicFramePr>
+            <a:graphic xmlns:a="http://schemas.openxmlformats.org/drawingml/2006/main">
+              <a:graphicData uri="http://schemas.openxmlformats.org/drawingml/2006/picture">
+                <pic:pic xmlns:pic="http://schemas.openxmlformats.org/drawingml/2006/picture">
+                  <pic:nvPicPr>
+                    <pic:cNvPr id="0" name="thirdView-SpecificParty.JPG"/>
+                    <pic:cNvPicPr/>
+                  </pic:nvPicPr>
+                  <pic:blipFill>
+                    <a:blip r:embed="rId25">
+                      <a:extLst>
+                        <a:ext uri="{28A0092B-C50C-407E-A947-70E740481C1C}">
+                          <a14:useLocalDpi xmlns:a14="http://schemas.microsoft.com/office/drawing/2010/main" val="0"/>
+                        </a:ext>
+                      </a:extLst>
+                    </a:blip>
+                    <a:stretch>
+                      <a:fillRect/>
+                    </a:stretch>
+                  </pic:blipFill>
+                  <pic:spPr>
+                    <a:xfrm>
+                      <a:off x="0" y="0"/>
+                      <a:ext cx="5274310" cy="2783205"/>
+                    </a:xfrm>
+                    <a:prstGeom prst="rect">
+                      <a:avLst/>
+                    </a:prstGeom>
+                  </pic:spPr>
+                </pic:pic>
+              </a:graphicData>
+            </a:graphic>
+          </wp:inline>
+        </w:drawing>
+      </w:r>
+    </w:p>
+    <w:p>
+      <w:pPr>
+        <w:pStyle w:val="ListParagraph"/>
+        <w:numPr>
+          <w:ilvl w:val="1"/>
+          <w:numId w:val="4"/>
+        </w:numPr>
+        <w:spacing w:after="0"/>
+        <w:rPr>
+          <w:rFonts w:hint="cs"/>
+          <w:sz w:val="28"/>
+          <w:szCs w:val="28"/>
+          <w:rtl/>
+        </w:rPr>
+      </w:pPr>
+      <w:r>
+        <w:rPr>
+          <w:rFonts w:hint="cs"/>
+          <w:sz w:val="28"/>
+          <w:szCs w:val="28"/>
+          <w:rtl/>
+        </w:rPr>
+        <w:t xml:space="preserve">גובה העמודה </w:t>
+      </w:r>
+      <w:r>
+        <w:rPr>
+          <w:sz w:val="28"/>
+          <w:szCs w:val="28"/>
+          <w:rtl/>
+        </w:rPr>
+        <w:t>–</w:t>
+      </w:r>
+      <w:r>
+        <w:rPr>
+          <w:rFonts w:hint="cs"/>
+          <w:sz w:val="28"/>
+          <w:szCs w:val="28"/>
+          <w:rtl/>
+        </w:rPr>
+        <w:t xml:space="preserve"> כמה אנשים הצביעו למפלגה</w:t>
+      </w:r>
+      <w:r>
+        <w:rPr>
+          <w:rFonts w:hint="cs"/>
+          <w:sz w:val="28"/>
+          <w:szCs w:val="28"/>
+          <w:rtl/>
+        </w:rPr>
+        <w:t xml:space="preserve"> מכל אשכול</w:t>
+      </w:r>
+      <w:r>
+        <w:rPr>
+          <w:rFonts w:hint="cs"/>
+          <w:sz w:val="28"/>
+          <w:szCs w:val="28"/>
+          <w:rtl/>
+        </w:rPr>
+        <w:t xml:space="preserve"> </w:t>
+      </w:r>
+      <w:r>
+        <w:rPr>
+          <w:sz w:val="28"/>
+          <w:szCs w:val="28"/>
+          <w:rtl/>
+        </w:rPr>
+        <w:t>–</w:t>
+      </w:r>
+      <w:r>
+        <w:rPr>
+          <w:rFonts w:hint="cs"/>
+          <w:sz w:val="28"/>
+          <w:szCs w:val="28"/>
+          <w:rtl/>
+        </w:rPr>
+        <w:t xml:space="preserve"> אחוזים/מספר אנשים.</w:t>
+      </w:r>
+    </w:p>
+    <w:p>
+      <w:pPr>
+        <w:pStyle w:val="ListParagraph"/>
+        <w:numPr>
+          <w:ilvl w:val="1"/>
+          <w:numId w:val="4"/>
+        </w:numPr>
+        <w:spacing w:after="0"/>
+        <w:rPr>
+          <w:rFonts w:hint="cs"/>
+          <w:sz w:val="28"/>
+          <w:szCs w:val="28"/>
+          <w:rtl/>
+        </w:rPr>
+      </w:pPr>
+      <w:r>
+        <w:rPr>
+          <w:rFonts w:hint="cs"/>
+          <w:sz w:val="28"/>
+          <w:szCs w:val="28"/>
+          <w:rtl/>
+        </w:rPr>
+        <w:t xml:space="preserve">צבע העמודה </w:t>
+      </w:r>
+      <w:r>
+        <w:rPr>
+          <w:sz w:val="28"/>
+          <w:szCs w:val="28"/>
+          <w:rtl/>
+        </w:rPr>
+        <w:t>–</w:t>
+      </w:r>
+      <w:r>
+        <w:rPr>
+          <w:rFonts w:hint="cs"/>
+          <w:sz w:val="28"/>
+          <w:szCs w:val="28"/>
+          <w:rtl/>
+        </w:rPr>
+        <w:t xml:space="preserve"> למי האשכול הצביע(ראה לג'נד להבין מה פשר הצבעים).</w:t>
+      </w:r>
+    </w:p>
+    <w:p>
+      <w:pPr>
+        <w:pStyle w:val="ListParagraph"/>
+        <w:rPr>
+          <w:rFonts w:hint="cs"/>
+          <w:rtl/>
+        </w:rPr>
+      </w:pPr>
+    </w:p>
+    <w:p>
+      <w:pPr>
+        <w:pStyle w:val="ListParagraph"/>
+        <w:numPr>
+          <w:ilvl w:val="0"/>
+          <w:numId w:val="4"/>
+        </w:numPr>
+        <w:spacing w:after="0"/>
+        <w:rPr>
+          <w:rFonts w:hint="cs"/>
+          <w:sz w:val="28"/>
+          <w:szCs w:val="28"/>
+          <w:rtl/>
+        </w:rPr>
+      </w:pPr>
+      <w:r>
+        <w:rPr>
+          <w:rFonts w:hint="cs"/>
+          <w:sz w:val="28"/>
+          <w:szCs w:val="28"/>
+          <w:rtl/>
+        </w:rPr>
+        <w:t xml:space="preserve">לחיצה על עמודה של </w:t>
+      </w:r>
+      <w:r>
+        <w:rPr>
+          <w:rFonts w:hint="cs"/>
+          <w:sz w:val="28"/>
+          <w:szCs w:val="28"/>
+          <w:rtl/>
+        </w:rPr>
+        <w:t>אשכול</w:t>
+      </w:r>
+      <w:r>
+        <w:rPr>
+          <w:rFonts w:hint="cs"/>
+          <w:sz w:val="28"/>
+          <w:szCs w:val="28"/>
+          <w:rtl/>
+        </w:rPr>
+        <w:t xml:space="preserve"> יעביר את המשתמש לתצוגה של תוצאות עבור </w:t>
+      </w:r>
+      <w:r>
+        <w:rPr>
+          <w:rFonts w:hint="cs"/>
+          <w:sz w:val="28"/>
+          <w:szCs w:val="28"/>
+          <w:rtl/>
+        </w:rPr>
+        <w:t>אשכול</w:t>
+      </w:r>
+      <w:r>
+        <w:rPr>
+          <w:rFonts w:hint="cs"/>
+          <w:sz w:val="28"/>
+          <w:szCs w:val="28"/>
+          <w:rtl/>
+        </w:rPr>
+        <w:t xml:space="preserve"> ספציפי:</w:t>
+      </w:r>
+    </w:p>
+    <w:p>
+      <w:pPr>
+        <w:pStyle w:val="ListParagraph"/>
+        <w:rPr>
+          <w:rFonts w:hint="cs"/>
+          <w:rtl/>
+        </w:rPr>
+      </w:pPr>
+      <w:bookmarkStart w:id="0" w:name="_GoBack"/>
+      <w:r>
+        <w:rPr>
+          <w:rFonts w:hint="cs"/>
+          <w:noProof/>
+          <w:rtl/>
+        </w:rPr>
+        <w:drawing>
+          <wp:inline distT="0" distB="0" distL="0" distR="0">
+            <wp:extent cx="5274310" cy="2780030"/>
+            <wp:effectExtent l="0" t="0" r="2540" b="1270"/>
+            <wp:docPr id="17" name="Picture 17"/>
+            <wp:cNvGraphicFramePr>
+              <a:graphicFrameLocks xmlns:a="http://schemas.openxmlformats.org/drawingml/2006/main" noChangeAspect="1"/>
+            </wp:cNvGraphicFramePr>
+            <a:graphic xmlns:a="http://schemas.openxmlformats.org/drawingml/2006/main">
+              <a:graphicData uri="http://schemas.openxmlformats.org/drawingml/2006/picture">
+                <pic:pic xmlns:pic="http://schemas.openxmlformats.org/drawingml/2006/picture">
+                  <pic:nvPicPr>
+                    <pic:cNvPr id="0" name="secondView-SpecificCluser.JPG"/>
+                    <pic:cNvPicPr/>
+                  </pic:nvPicPr>
+                  <pic:blipFill>
+                    <a:blip r:embed="rId26">
+                      <a:extLst>
+                        <a:ext uri="{28A0092B-C50C-407E-A947-70E740481C1C}">
+                          <a14:useLocalDpi xmlns:a14="http://schemas.microsoft.com/office/drawing/2010/main" val="0"/>
+                        </a:ext>
+                      </a:extLst>
+                    </a:blip>
+                    <a:stretch>
+                      <a:fillRect/>
+                    </a:stretch>
+                  </pic:blipFill>
+                  <pic:spPr>
+                    <a:xfrm>
+                      <a:off x="0" y="0"/>
+                      <a:ext cx="5274310" cy="2780030"/>
+                    </a:xfrm>
+                    <a:prstGeom prst="rect">
+                      <a:avLst/>
+                    </a:prstGeom>
+                  </pic:spPr>
+                </pic:pic>
+              </a:graphicData>
+            </a:graphic>
+          </wp:inline>
+        </w:drawing>
+      </w:r>
+    </w:p>
+    <w:bookmarkEnd w:id="0"/>
+    <w:p>
+      <w:pPr>
+        <w:pStyle w:val="ListParagraph"/>
+        <w:rPr>
+          <w:rFonts w:hint="cs"/>
+          <w:rtl/>
+        </w:rPr>
+      </w:pPr>
+    </w:p>
+    <w:p>
+      <w:pPr>
+        <w:pStyle w:val="ListParagraph"/>
+        <w:numPr>
+          <w:ilvl w:val="1"/>
+          <w:numId w:val="4"/>
+        </w:numPr>
+        <w:spacing w:after="0"/>
+        <w:rPr>
+          <w:rFonts w:hint="cs"/>
+          <w:sz w:val="28"/>
+          <w:szCs w:val="28"/>
+          <w:rtl/>
+        </w:rPr>
+      </w:pPr>
+      <w:r>
+        <w:rPr>
+          <w:rFonts w:hint="cs"/>
+          <w:sz w:val="28"/>
+          <w:szCs w:val="28"/>
+          <w:rtl/>
+        </w:rPr>
+        <w:lastRenderedPageBreak/>
+        <w:t xml:space="preserve">גובה העמודה </w:t>
+      </w:r>
+      <w:r>
+        <w:rPr>
+          <w:sz w:val="28"/>
+          <w:szCs w:val="28"/>
+          <w:rtl/>
+        </w:rPr>
+        <w:t>–</w:t>
+      </w:r>
+      <w:r>
+        <w:rPr>
+          <w:rFonts w:hint="cs"/>
+          <w:sz w:val="28"/>
+          <w:szCs w:val="28"/>
+          <w:rtl/>
+        </w:rPr>
+        <w:t xml:space="preserve"> כמה אנשים הצביעו למפלגה </w:t>
+      </w:r>
+      <w:r>
+        <w:rPr>
+          <w:rFonts w:hint="cs"/>
+          <w:sz w:val="28"/>
+          <w:szCs w:val="28"/>
+          <w:rtl/>
+        </w:rPr>
+        <w:t>מתוך אשכול זה</w:t>
+      </w:r>
+      <w:r>
+        <w:rPr>
+          <w:rFonts w:hint="cs"/>
+          <w:sz w:val="28"/>
+          <w:szCs w:val="28"/>
+          <w:rtl/>
+        </w:rPr>
+        <w:t xml:space="preserve"> </w:t>
+      </w:r>
+      <w:r>
+        <w:rPr>
+          <w:sz w:val="28"/>
+          <w:szCs w:val="28"/>
+          <w:rtl/>
+        </w:rPr>
+        <w:t>–</w:t>
+      </w:r>
+      <w:r>
+        <w:rPr>
+          <w:rFonts w:hint="cs"/>
+          <w:sz w:val="28"/>
+          <w:szCs w:val="28"/>
+          <w:rtl/>
+        </w:rPr>
+        <w:t xml:space="preserve"> אחוזים/מספר אנשים.</w:t>
+      </w:r>
+    </w:p>
+    <w:p>
+      <w:pPr>
+        <w:pStyle w:val="ListParagraph"/>
+        <w:numPr>
+          <w:ilvl w:val="1"/>
+          <w:numId w:val="4"/>
+        </w:numPr>
+        <w:spacing w:after="0"/>
+        <w:rPr>
+          <w:rFonts w:hint="cs"/>
+          <w:sz w:val="28"/>
+          <w:szCs w:val="28"/>
+          <w:rtl/>
+        </w:rPr>
+      </w:pPr>
+      <w:r>
+        <w:rPr>
+          <w:rFonts w:hint="cs"/>
+          <w:sz w:val="28"/>
+          <w:szCs w:val="28"/>
+          <w:rtl/>
+        </w:rPr>
+        <w:t>מידת ימניות-שמאליות כלכלית של כל מפלגה(ראה לג'נד להבין מה פשר הצבעים).</w:t>
+      </w:r>
+    </w:p>
+    <w:p>
+      <w:pPr>
+        <w:pStyle w:val="ListParagraph"/>
+        <w:rPr>
+          <w:rFonts w:hint="cs"/>
+          <w:rtl/>
+        </w:rPr>
+      </w:pPr>
+    </w:p>
+    <w:p>
+      <w:pPr>
+        <w:pStyle w:val="ListParagraph"/>
+        <w:rPr>
+          <w:rFonts w:hint="cs"/>
+        </w:rPr>
       </w:pPr>
     </w:p>
     <w:sectPr>
-      <w:footerReference w:type="default" r:id="rId30"/>
+      <w:footerReference w:type="default" r:id="rId27"/>
       <w:pgSz w:w="11906" w:h="16838"/>
       <w:pgMar w:top="1440" w:right="1800" w:bottom="1440" w:left="1800" w:header="708" w:footer="708" w:gutter="0"/>
       <w:cols w:space="708"/>
@@ -3902,7 +4946,7 @@
             <w:noProof/>
             <w:rtl/>
           </w:rPr>
-          <w:t>2</w:t>
+          <w:t>15</w:t>
         </w:r>
         <w:r>
           <w:rPr>

</xml_diff>